<commit_message>
+) Arc42 template update
</commit_message>
<xml_diff>
--- a/2nd_sem/sad/murrent_grill_pieber_lehner/final/EVA-arc42-template_Mario.docx
+++ b/2nd_sem/sad/murrent_grill_pieber_lehner/final/EVA-arc42-template_Mario.docx
@@ -1,6 +1,6 @@
 
 <file path=word/document.xml><?xml version="1.0" encoding="utf-8"?>
-<w:document xmlns:wpc="http://schemas.microsoft.com/office/word/2010/wordprocessingCanvas" xmlns:mc="http://schemas.openxmlformats.org/markup-compatibility/2006" xmlns:o="urn:schemas-microsoft-com:office:office" xmlns:r="http://schemas.openxmlformats.org/officeDocument/2006/relationships" xmlns:m="http://schemas.openxmlformats.org/officeDocument/2006/math" xmlns:v="urn:schemas-microsoft-com:vml" xmlns:wp14="http://schemas.microsoft.com/office/word/2010/wordprocessingDrawing" xmlns:wp="http://schemas.openxmlformats.org/drawingml/2006/wordprocessingDrawing" xmlns:w10="urn:schemas-microsoft-com:office:word" xmlns:w="http://schemas.openxmlformats.org/wordprocessingml/2006/main" xmlns:w14="http://schemas.microsoft.com/office/word/2010/wordml" xmlns:w15="http://schemas.microsoft.com/office/word/2012/wordml" xmlns:wpg="http://schemas.microsoft.com/office/word/2010/wordprocessingGroup" xmlns:wpi="http://schemas.microsoft.com/office/word/2010/wordprocessingInk" xmlns:wne="http://schemas.microsoft.com/office/word/2006/wordml" xmlns:wps="http://schemas.microsoft.com/office/word/2010/wordprocessingShape" mc:Ignorable="w14 w15 wp14">
+<w:document xmlns:wpc="http://schemas.microsoft.com/office/word/2010/wordprocessingCanvas" xmlns:mc="http://schemas.openxmlformats.org/markup-compatibility/2006" xmlns:o="urn:schemas-microsoft-com:office:office" xmlns:r="http://schemas.openxmlformats.org/officeDocument/2006/relationships" xmlns:m="http://schemas.openxmlformats.org/officeDocument/2006/math" xmlns:v="urn:schemas-microsoft-com:vml" xmlns:wp14="http://schemas.microsoft.com/office/word/2010/wordprocessingDrawing" xmlns:wp="http://schemas.openxmlformats.org/drawingml/2006/wordprocessingDrawing" xmlns:w10="urn:schemas-microsoft-com:office:word" xmlns:w="http://schemas.openxmlformats.org/wordprocessingml/2006/main" xmlns:w14="http://schemas.microsoft.com/office/word/2010/wordml" xmlns:wpg="http://schemas.microsoft.com/office/word/2010/wordprocessingGroup" xmlns:wpi="http://schemas.microsoft.com/office/word/2010/wordprocessingInk" xmlns:wne="http://schemas.microsoft.com/office/word/2006/wordml" xmlns:wps="http://schemas.microsoft.com/office/word/2010/wordprocessingShape" mc:Ignorable="w14 wp14">
   <w:body>
     <w:p>
       <w:pPr>
@@ -419,7 +419,7 @@
               <w:br/>
               <w:t xml:space="preserve">template, </w:t>
             </w:r>
-            <w:hyperlink r:id="rId8">
+            <w:hyperlink r:id="rId9">
               <w:r>
                 <w:rPr>
                   <w:rStyle w:val="Internetlink"/>
@@ -469,7 +469,7 @@
               <w:rPr>
                 <w:rFonts w:cs="Arial"/>
                 <w:noProof/>
-                <w:lang w:val="en-US" w:eastAsia="en-US"/>
+                <w:lang w:val="de-AT" w:eastAsia="de-AT"/>
               </w:rPr>
               <mc:AlternateContent>
                 <mc:Choice Requires="wps">
@@ -542,7 +542,7 @@
                     </wp:anchor>
                   </w:drawing>
                 </mc:Choice>
-                <mc:Fallback>
+                <mc:Fallback xmlns:w15="http://schemas.microsoft.com/office/word/2012/wordml">
                   <w:pict>
                     <v:rect w14:anchorId="18707A05" id="shape_0" o:spid="_x0000_s1026" style="position:absolute;margin-left:.05pt;margin-top:0;width:74.15pt;height:37.35pt;z-index:251658240;visibility:visible;mso-wrap-style:square;mso-width-percent:0;mso-height-percent:0;mso-wrap-distance-left:9pt;mso-wrap-distance-top:0;mso-wrap-distance-right:9pt;mso-wrap-distance-bottom:0;mso-position-horizontal:absolute;mso-position-horizontal-relative:text;mso-position-vertical:absolute;mso-position-vertical-relative:text;mso-width-percent:0;mso-height-percent:0;mso-width-relative:page;mso-height-relative:page;v-text-anchor:top" o:gfxdata="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" filled="f" stroked="f" strokecolor="#3465a4">
                       <v:stroke joinstyle="round"/>
@@ -555,7 +555,7 @@
               <w:rPr>
                 <w:rFonts w:cs="Arial"/>
                 <w:noProof/>
-                <w:lang w:val="en-US" w:eastAsia="en-US"/>
+                <w:lang w:val="de-AT" w:eastAsia="de-AT"/>
               </w:rPr>
               <mc:AlternateContent>
                 <mc:Choice Requires="wps">
@@ -623,7 +623,7 @@
                     </wp:anchor>
                   </w:drawing>
                 </mc:Choice>
-                <mc:Fallback>
+                <mc:Fallback xmlns:w15="http://schemas.microsoft.com/office/word/2012/wordml">
                   <w:pict>
                     <v:rect w14:anchorId="664504DF" id="Rectangle 2" o:spid="_x0000_s1026" style="position:absolute;margin-left:3.6pt;margin-top:3.5pt;width:73.75pt;height:36.75pt;z-index:251659264;visibility:visible;mso-wrap-style:square;mso-width-percent:0;mso-height-percent:0;mso-wrap-distance-left:9pt;mso-wrap-distance-top:0;mso-wrap-distance-right:9pt;mso-wrap-distance-bottom:0;mso-position-horizontal:absolute;mso-position-horizontal-relative:text;mso-position-vertical:absolute;mso-position-vertical-relative:text;mso-width-percent:0;mso-height-percent:0;mso-width-relative:page;mso-height-relative:page;v-text-anchor:top" o:gfxdata="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" stroked="f" strokecolor="#3465a4">
                       <v:stroke joinstyle="round"/>
@@ -1693,6 +1693,127 @@
           </w:p>
         </w:tc>
       </w:tr>
+      <w:tr>
+        <w:trPr>
+          <w:tblHeader/>
+        </w:trPr>
+        <w:tc>
+          <w:tcPr>
+            <w:tcW w:w="1110" w:type="dxa"/>
+            <w:tcBorders>
+              <w:top w:val="single" w:sz="4" w:space="0" w:color="00000A"/>
+              <w:left w:val="single" w:sz="4" w:space="0" w:color="00000A"/>
+              <w:bottom w:val="single" w:sz="4" w:space="0" w:color="00000A"/>
+              <w:right w:val="single" w:sz="4" w:space="0" w:color="00000A"/>
+            </w:tcBorders>
+            <w:shd w:val="clear" w:color="auto" w:fill="FFFFFF"/>
+            <w:tcMar>
+              <w:left w:w="50" w:type="dxa"/>
+            </w:tcMar>
+          </w:tcPr>
+          <w:p>
+            <w:pPr>
+              <w:pStyle w:val="Tabelle"/>
+              <w:rPr>
+                <w:rFonts w:cs="Arial"/>
+              </w:rPr>
+            </w:pPr>
+          </w:p>
+        </w:tc>
+        <w:tc>
+          <w:tcPr>
+            <w:tcW w:w="1432" w:type="dxa"/>
+            <w:tcBorders>
+              <w:top w:val="single" w:sz="4" w:space="0" w:color="00000A"/>
+              <w:left w:val="single" w:sz="4" w:space="0" w:color="00000A"/>
+              <w:bottom w:val="single" w:sz="4" w:space="0" w:color="00000A"/>
+              <w:right w:val="single" w:sz="4" w:space="0" w:color="00000A"/>
+            </w:tcBorders>
+            <w:shd w:val="clear" w:color="auto" w:fill="FFFFFF"/>
+            <w:tcMar>
+              <w:left w:w="50" w:type="dxa"/>
+            </w:tcMar>
+          </w:tcPr>
+          <w:p>
+            <w:pPr>
+              <w:pStyle w:val="Tabelle"/>
+              <w:rPr>
+                <w:rFonts w:cs="Arial"/>
+              </w:rPr>
+            </w:pPr>
+            <w:r>
+              <w:rPr>
+                <w:rFonts w:cs="Arial"/>
+              </w:rPr>
+              <w:t>31.05.2014</w:t>
+            </w:r>
+          </w:p>
+        </w:tc>
+        <w:tc>
+          <w:tcPr>
+            <w:tcW w:w="2625" w:type="dxa"/>
+            <w:tcBorders>
+              <w:top w:val="single" w:sz="4" w:space="0" w:color="00000A"/>
+              <w:left w:val="single" w:sz="4" w:space="0" w:color="00000A"/>
+              <w:bottom w:val="single" w:sz="4" w:space="0" w:color="00000A"/>
+              <w:right w:val="single" w:sz="4" w:space="0" w:color="00000A"/>
+            </w:tcBorders>
+            <w:shd w:val="clear" w:color="auto" w:fill="FFFFFF"/>
+            <w:tcMar>
+              <w:left w:w="50" w:type="dxa"/>
+            </w:tcMar>
+          </w:tcPr>
+          <w:p>
+            <w:pPr>
+              <w:pStyle w:val="Tabelle"/>
+              <w:rPr>
+                <w:rFonts w:cs="Arial"/>
+              </w:rPr>
+            </w:pPr>
+            <w:r>
+              <w:rPr>
+                <w:rFonts w:cs="Arial"/>
+              </w:rPr>
+              <w:t>Murrent</w:t>
+            </w:r>
+          </w:p>
+        </w:tc>
+        <w:tc>
+          <w:tcPr>
+            <w:tcW w:w="4605" w:type="dxa"/>
+            <w:tcBorders>
+              <w:top w:val="single" w:sz="4" w:space="0" w:color="00000A"/>
+              <w:left w:val="single" w:sz="4" w:space="0" w:color="00000A"/>
+              <w:bottom w:val="single" w:sz="4" w:space="0" w:color="00000A"/>
+              <w:right w:val="single" w:sz="4" w:space="0" w:color="00000A"/>
+            </w:tcBorders>
+            <w:shd w:val="clear" w:color="auto" w:fill="FFFFFF"/>
+            <w:tcMar>
+              <w:left w:w="50" w:type="dxa"/>
+            </w:tcMar>
+          </w:tcPr>
+          <w:p>
+            <w:pPr>
+              <w:pStyle w:val="Tabelle"/>
+              <w:rPr>
+                <w:rFonts w:cs="Arial"/>
+              </w:rPr>
+            </w:pPr>
+            <w:r>
+              <w:rPr>
+                <w:rFonts w:cs="Arial"/>
+              </w:rPr>
+              <w:t>Überarbeitung Kontexte</w:t>
+            </w:r>
+            <w:r>
+              <w:rPr>
+                <w:rFonts w:cs="Arial"/>
+              </w:rPr>
+              <w:t>, Stakeholder</w:t>
+            </w:r>
+          </w:p>
+        </w:tc>
+      </w:tr>
     </w:tbl>
     <w:p>
       <w:pPr>
@@ -11425,69 +11546,50 @@
         <w:t>Fachlicher Kontext</w:t>
       </w:r>
     </w:p>
-    <w:p>
+    <w:p/>
+    <w:p>
+      <w:pPr>
+        <w:jc w:val="center"/>
+      </w:pPr>
       <w:r>
         <w:rPr>
           <w:noProof/>
-          <w:lang w:val="en-US" w:eastAsia="en-US"/>
-        </w:rPr>
-        <w:drawing>
-          <wp:inline distT="0" distB="0" distL="0" distR="0" wp14:anchorId="6B6E8200" wp14:editId="0E8B17EF">
-            <wp:extent cx="5760720" cy="3060211"/>
-            <wp:effectExtent l="0" t="0" r="0" b="6985"/>
-            <wp:docPr id="10" name="Grafik 10" descr="C:\Users\Mario\Documents\SourceTree\fhwn\MIT_SAD\2nd_sem\sad\murrent_grill_pieber_lehner\final\diagramme_Mario\Usecase.png"/>
-            <wp:cNvGraphicFramePr>
-              <a:graphicFrameLocks xmlns:a="http://schemas.openxmlformats.org/drawingml/2006/main" noChangeAspect="1"/>
-            </wp:cNvGraphicFramePr>
-            <a:graphic xmlns:a="http://schemas.openxmlformats.org/drawingml/2006/main">
-              <a:graphicData uri="http://schemas.openxmlformats.org/drawingml/2006/picture">
-                <pic:pic xmlns:pic="http://schemas.openxmlformats.org/drawingml/2006/picture">
-                  <pic:nvPicPr>
-                    <pic:cNvPr id="0" name="Picture 3" descr="C:\Users\Mario\Documents\SourceTree\fhwn\MIT_SAD\2nd_sem\sad\murrent_grill_pieber_lehner\final\diagramme_Mario\Usecase.png"/>
-                    <pic:cNvPicPr>
-                      <a:picLocks noChangeAspect="1" noChangeArrowheads="1"/>
-                    </pic:cNvPicPr>
-                  </pic:nvPicPr>
-                  <pic:blipFill>
-                    <a:blip r:embed="rId9">
-                      <a:extLst>
-                        <a:ext uri="{28A0092B-C50C-407E-A947-70E740481C1C}">
-                          <a14:useLocalDpi xmlns:a14="http://schemas.microsoft.com/office/drawing/2010/main" val="0"/>
-                        </a:ext>
-                      </a:extLst>
-                    </a:blip>
-                    <a:srcRect/>
-                    <a:stretch>
-                      <a:fillRect/>
-                    </a:stretch>
-                  </pic:blipFill>
-                  <pic:spPr bwMode="auto">
-                    <a:xfrm>
-                      <a:off x="0" y="0"/>
-                      <a:ext cx="5760720" cy="3060211"/>
-                    </a:xfrm>
-                    <a:prstGeom prst="rect">
-                      <a:avLst/>
-                    </a:prstGeom>
-                    <a:noFill/>
-                    <a:ln>
-                      <a:noFill/>
-                    </a:ln>
-                  </pic:spPr>
-                </pic:pic>
-              </a:graphicData>
-            </a:graphic>
-          </wp:inline>
-        </w:drawing>
-      </w:r>
-    </w:p>
-    <w:p>
-      <w:r>
-        <w:t>Als „Allgemein“ wird das System der FH Wiener Neustadt bezeichnet, das die Anmeldung des Benutzers abwickelt. Das System wird weitergehend als Loginsystem der FH Wiener Neustadt bezeichnet.</w:t>
+          <w:lang w:val="de-AT" w:eastAsia="de-AT"/>
+        </w:rPr>
+        <w:pict w14:anchorId="15ABE99B">
+          <v:shapetype id="_x0000_t75" coordsize="21600,21600" o:spt="75" o:preferrelative="t" path="m@4@5l@4@11@9@11@9@5xe" filled="f" stroked="f">
+            <v:stroke joinstyle="miter"/>
+            <v:formulas>
+              <v:f eqn="if lineDrawn pixelLineWidth 0"/>
+              <v:f eqn="sum @0 1 0"/>
+              <v:f eqn="sum 0 0 @1"/>
+              <v:f eqn="prod @2 1 2"/>
+              <v:f eqn="prod @3 21600 pixelWidth"/>
+              <v:f eqn="prod @3 21600 pixelHeight"/>
+              <v:f eqn="sum @0 0 1"/>
+              <v:f eqn="prod @6 1 2"/>
+              <v:f eqn="prod @7 21600 pixelWidth"/>
+              <v:f eqn="sum @8 21600 0"/>
+              <v:f eqn="prod @7 21600 pixelHeight"/>
+              <v:f eqn="sum @10 21600 0"/>
+            </v:formulas>
+            <v:path o:extrusionok="f" gradientshapeok="t" o:connecttype="rect"/>
+            <o:lock v:ext="edit" aspectratio="t"/>
+          </v:shapetype>
+          <v:shape id="_x0000_i1027" type="#_x0000_t75" style="width:450.45pt;height:249.4pt">
+            <v:imagedata r:id="rId10" o:title="Usecase"/>
+          </v:shape>
+        </w:pict>
       </w:r>
     </w:p>
     <w:p/>
-    <w:p/>
+    <w:p>
+      <w:r>
+        <w:t>Sowohl das Loginsystem als auch das Personalsystem sind externe Systeme der FH Wiener Neustadt</w:t>
+      </w:r>
+      <w:bookmarkStart w:id="110" w:name="_GoBack"/>
+      <w:bookmarkEnd w:id="110"/>
+    </w:p>
     <w:p>
       <w:pPr>
         <w:pStyle w:val="Erluterungberschrift"/>
@@ -11495,10 +11597,10 @@
           <w:rFonts w:cs="Arial"/>
         </w:rPr>
       </w:pPr>
-      <w:bookmarkStart w:id="110" w:name="OLE_LINK64"/>
-      <w:bookmarkStart w:id="111" w:name="OLE_LINK63"/>
-      <w:bookmarkEnd w:id="110"/>
+      <w:bookmarkStart w:id="111" w:name="OLE_LINK64"/>
+      <w:bookmarkStart w:id="112" w:name="OLE_LINK63"/>
       <w:bookmarkEnd w:id="111"/>
+      <w:bookmarkEnd w:id="112"/>
       <w:r>
         <w:rPr>
           <w:rFonts w:cs="Arial"/>
@@ -11627,10 +11729,10 @@
           <w:sz w:val="20"/>
         </w:rPr>
       </w:pPr>
-      <w:bookmarkStart w:id="112" w:name="OLE_LINK641"/>
-      <w:bookmarkStart w:id="113" w:name="OLE_LINK631"/>
-      <w:bookmarkEnd w:id="112"/>
+      <w:bookmarkStart w:id="113" w:name="OLE_LINK641"/>
+      <w:bookmarkStart w:id="114" w:name="OLE_LINK631"/>
       <w:bookmarkEnd w:id="113"/>
+      <w:bookmarkEnd w:id="114"/>
       <w:r>
         <w:rPr>
           <w:rFonts w:cs="Arial"/>
@@ -11824,7 +11926,7 @@
       <w:r>
         <w:rPr>
           <w:noProof/>
-          <w:lang w:val="en-US" w:eastAsia="en-US"/>
+          <w:lang w:val="de-AT" w:eastAsia="de-AT"/>
         </w:rPr>
         <w:drawing>
           <wp:inline distT="0" distB="0" distL="0" distR="0" wp14:anchorId="0249B060" wp14:editId="716E1794">
@@ -11844,7 +11946,7 @@
                     </pic:cNvPicPr>
                   </pic:nvPicPr>
                   <pic:blipFill>
-                    <a:blip r:embed="rId10">
+                    <a:blip r:embed="rId11">
                       <a:extLst>
                         <a:ext uri="{28A0092B-C50C-407E-A947-70E740481C1C}">
                           <a14:useLocalDpi xmlns:a14="http://schemas.microsoft.com/office/drawing/2010/main" val="0"/>
@@ -11884,8 +11986,6 @@
           <w:sz w:val="20"/>
         </w:rPr>
       </w:pPr>
-      <w:bookmarkStart w:id="114" w:name="_GoBack"/>
-      <w:bookmarkEnd w:id="114"/>
     </w:p>
     <w:p>
       <w:pPr>
@@ -11907,7 +12007,7 @@
         <w:rPr>
           <w:rFonts w:cs="Arial"/>
           <w:noProof/>
-          <w:lang w:val="en-US" w:eastAsia="en-US"/>
+          <w:lang w:val="de-AT" w:eastAsia="de-AT"/>
         </w:rPr>
         <w:drawing>
           <wp:anchor distT="0" distB="0" distL="0" distR="0" simplePos="0" relativeHeight="251660800" behindDoc="0" locked="0" layoutInCell="1" allowOverlap="1" wp14:anchorId="5AE115D4" wp14:editId="0FBE8168">
@@ -11935,7 +12035,7 @@
                     </pic:cNvPicPr>
                   </pic:nvPicPr>
                   <pic:blipFill>
-                    <a:blip r:embed="rId11">
+                    <a:blip r:embed="rId12">
                       <a:extLst>
                         <a:ext uri="{28A0092B-C50C-407E-A947-70E740481C1C}">
                           <a14:useLocalDpi xmlns:a14="http://schemas.microsoft.com/office/drawing/2010/main" val="0"/>
@@ -15764,7 +15864,7 @@
       <w:r>
         <w:rPr>
           <w:noProof/>
-          <w:lang w:val="en-US" w:eastAsia="en-US"/>
+          <w:lang w:val="de-AT" w:eastAsia="de-AT"/>
         </w:rPr>
         <w:drawing>
           <wp:inline distT="0" distB="0" distL="0" distR="0" wp14:anchorId="4C288532" wp14:editId="498AADF3">
@@ -15784,7 +15884,7 @@
                     </pic:cNvPicPr>
                   </pic:nvPicPr>
                   <pic:blipFill>
-                    <a:blip r:embed="rId12"/>
+                    <a:blip r:embed="rId13"/>
                     <a:stretch>
                       <a:fillRect/>
                     </a:stretch>
@@ -15959,7 +16059,7 @@
         <w:rPr>
           <w:rFonts w:cs="Arial"/>
           <w:noProof/>
-          <w:lang w:val="en-US" w:eastAsia="en-US"/>
+          <w:lang w:val="de-AT" w:eastAsia="de-AT"/>
         </w:rPr>
         <w:drawing>
           <wp:anchor distT="0" distB="0" distL="0" distR="0" simplePos="0" relativeHeight="251653632" behindDoc="0" locked="0" layoutInCell="1" allowOverlap="1" wp14:anchorId="6840147F" wp14:editId="7D5F4870">
@@ -15987,7 +16087,7 @@
                     </pic:cNvPicPr>
                   </pic:nvPicPr>
                   <pic:blipFill>
-                    <a:blip r:embed="rId13"/>
+                    <a:blip r:embed="rId14"/>
                     <a:stretch>
                       <a:fillRect/>
                     </a:stretch>
@@ -16782,7 +16882,7 @@
         <w:rPr>
           <w:rFonts w:cs="Arial"/>
           <w:noProof/>
-          <w:lang w:val="en-US" w:eastAsia="en-US"/>
+          <w:lang w:val="de-AT" w:eastAsia="de-AT"/>
         </w:rPr>
         <w:drawing>
           <wp:inline distT="0" distB="0" distL="0" distR="0" wp14:anchorId="4EF9D9A3" wp14:editId="31754A11">
@@ -16802,7 +16902,7 @@
                     </pic:cNvPicPr>
                   </pic:nvPicPr>
                   <pic:blipFill>
-                    <a:blip r:embed="rId14">
+                    <a:blip r:embed="rId15">
                       <a:extLst>
                         <a:ext uri="{28A0092B-C50C-407E-A947-70E740481C1C}">
                           <a14:useLocalDpi xmlns:a14="http://schemas.microsoft.com/office/drawing/2010/main" val="0"/>
@@ -16900,7 +17000,7 @@
         <w:rPr>
           <w:rFonts w:cs="Arial"/>
           <w:noProof/>
-          <w:lang w:val="en-US" w:eastAsia="en-US"/>
+          <w:lang w:val="de-AT" w:eastAsia="de-AT"/>
         </w:rPr>
         <w:drawing>
           <wp:inline distT="0" distB="0" distL="0" distR="0" wp14:anchorId="0D5CF618" wp14:editId="02B2F46F">
@@ -16920,7 +17020,7 @@
                     </pic:cNvPicPr>
                   </pic:nvPicPr>
                   <pic:blipFill>
-                    <a:blip r:embed="rId15">
+                    <a:blip r:embed="rId16">
                       <a:extLst>
                         <a:ext uri="{28A0092B-C50C-407E-A947-70E740481C1C}">
                           <a14:useLocalDpi xmlns:a14="http://schemas.microsoft.com/office/drawing/2010/main" val="0"/>
@@ -17039,7 +17139,7 @@
       <w:r>
         <w:rPr>
           <w:noProof/>
-          <w:lang w:val="en-US" w:eastAsia="en-US"/>
+          <w:lang w:val="de-AT" w:eastAsia="de-AT"/>
         </w:rPr>
         <w:lastRenderedPageBreak/>
         <w:drawing>
@@ -17058,7 +17158,7 @@
                     <pic:cNvPicPr/>
                   </pic:nvPicPr>
                   <pic:blipFill>
-                    <a:blip r:embed="rId16"/>
+                    <a:blip r:embed="rId17"/>
                     <a:stretch>
                       <a:fillRect/>
                     </a:stretch>
@@ -18144,7 +18244,7 @@
         <w:rPr>
           <w:rFonts w:cs="Arial"/>
           <w:noProof/>
-          <w:lang w:val="en-US" w:eastAsia="en-US"/>
+          <w:lang w:val="de-AT" w:eastAsia="de-AT"/>
         </w:rPr>
         <w:drawing>
           <wp:inline distT="0" distB="0" distL="0" distR="0" wp14:anchorId="5BCA9B70" wp14:editId="06BA0922">
@@ -18239,26 +18339,7 @@
           <w:sz w:val="20"/>
         </w:rPr>
         <w:pict w14:anchorId="1E4B4C81">
-          <v:shapetype id="_x0000_t75" coordsize="21600,21600" o:spt="75" o:preferrelative="t" path="m@4@5l@4@11@9@11@9@5xe" filled="f" stroked="f">
-            <v:stroke joinstyle="miter"/>
-            <v:formulas>
-              <v:f eqn="if lineDrawn pixelLineWidth 0"/>
-              <v:f eqn="sum @0 1 0"/>
-              <v:f eqn="sum 0 0 @1"/>
-              <v:f eqn="prod @2 1 2"/>
-              <v:f eqn="prod @3 21600 pixelWidth"/>
-              <v:f eqn="prod @3 21600 pixelHeight"/>
-              <v:f eqn="sum @0 0 1"/>
-              <v:f eqn="prod @6 1 2"/>
-              <v:f eqn="prod @7 21600 pixelWidth"/>
-              <v:f eqn="sum @8 21600 0"/>
-              <v:f eqn="prod @7 21600 pixelHeight"/>
-              <v:f eqn="sum @10 21600 0"/>
-            </v:formulas>
-            <v:path o:extrusionok="f" gradientshapeok="t" o:connecttype="rect"/>
-            <o:lock v:ext="edit" aspectratio="t"/>
-          </v:shapetype>
-          <v:shape id="_x0000_i1025" type="#_x0000_t75" style="width:453.75pt;height:201.05pt">
+          <v:shape id="_x0000_i1025" type="#_x0000_t75" style="width:453.9pt;height:201pt">
             <v:imagedata r:id="rId20" o:title="EVA-Screenflow-Dekan"/>
           </v:shape>
         </w:pict>
@@ -18304,7 +18385,7 @@
         </w:rPr>
         <w:lastRenderedPageBreak/>
         <w:pict w14:anchorId="62253315">
-          <v:shape id="_x0000_i1026" type="#_x0000_t75" style="width:452.7pt;height:96.1pt">
+          <v:shape id="_x0000_i1026" type="#_x0000_t75" style="width:452.75pt;height:96.2pt">
             <v:imagedata r:id="rId21" o:title="EVA-Screenflow-QM"/>
           </v:shape>
         </w:pict>
@@ -19536,7 +19617,7 @@
       <w:r>
         <w:rPr>
           <w:noProof/>
-          <w:lang w:val="en-US" w:eastAsia="en-US"/>
+          <w:lang w:val="de-AT" w:eastAsia="de-AT"/>
         </w:rPr>
         <w:drawing>
           <wp:inline distT="0" distB="0" distL="0" distR="0" wp14:anchorId="4B6AFE00" wp14:editId="629F3604">
@@ -19971,7 +20052,7 @@
           <w:rFonts w:cs="Arial"/>
           <w:noProof/>
           <w:vanish w:val="0"/>
-          <w:lang w:val="en-US" w:eastAsia="en-US"/>
+          <w:lang w:val="de-AT" w:eastAsia="de-AT"/>
         </w:rPr>
         <w:lastRenderedPageBreak/>
         <w:drawing>
@@ -21198,7 +21279,7 @@
       <w:r>
         <w:rPr>
           <w:noProof/>
-          <w:lang w:val="en-US" w:eastAsia="en-US"/>
+          <w:lang w:val="de-AT" w:eastAsia="de-AT"/>
         </w:rPr>
         <w:drawing>
           <wp:inline distT="0" distB="0" distL="0" distR="0" wp14:anchorId="10E82680" wp14:editId="3519B752">
@@ -21796,7 +21877,7 @@
 </file>
 
 <file path=word/comments.xml><?xml version="1.0" encoding="utf-8"?>
-<w:comments xmlns:wpc="http://schemas.microsoft.com/office/word/2010/wordprocessingCanvas" xmlns:mc="http://schemas.openxmlformats.org/markup-compatibility/2006" xmlns:o="urn:schemas-microsoft-com:office:office" xmlns:r="http://schemas.openxmlformats.org/officeDocument/2006/relationships" xmlns:m="http://schemas.openxmlformats.org/officeDocument/2006/math" xmlns:v="urn:schemas-microsoft-com:vml" xmlns:wp14="http://schemas.microsoft.com/office/word/2010/wordprocessingDrawing" xmlns:wp="http://schemas.openxmlformats.org/drawingml/2006/wordprocessingDrawing" xmlns:w10="urn:schemas-microsoft-com:office:word" xmlns:w="http://schemas.openxmlformats.org/wordprocessingml/2006/main" xmlns:w14="http://schemas.microsoft.com/office/word/2010/wordml" xmlns:w15="http://schemas.microsoft.com/office/word/2012/wordml" xmlns:wpg="http://schemas.microsoft.com/office/word/2010/wordprocessingGroup" xmlns:wpi="http://schemas.microsoft.com/office/word/2010/wordprocessingInk" xmlns:wne="http://schemas.microsoft.com/office/word/2006/wordml" xmlns:wps="http://schemas.microsoft.com/office/word/2010/wordprocessingShape" mc:Ignorable="w14 w15 wp14">
+<w:comments xmlns:wpc="http://schemas.microsoft.com/office/word/2010/wordprocessingCanvas" xmlns:mc="http://schemas.openxmlformats.org/markup-compatibility/2006" xmlns:o="urn:schemas-microsoft-com:office:office" xmlns:r="http://schemas.openxmlformats.org/officeDocument/2006/relationships" xmlns:m="http://schemas.openxmlformats.org/officeDocument/2006/math" xmlns:v="urn:schemas-microsoft-com:vml" xmlns:wp14="http://schemas.microsoft.com/office/word/2010/wordprocessingDrawing" xmlns:wp="http://schemas.openxmlformats.org/drawingml/2006/wordprocessingDrawing" xmlns:w10="urn:schemas-microsoft-com:office:word" xmlns:w="http://schemas.openxmlformats.org/wordprocessingml/2006/main" xmlns:w14="http://schemas.microsoft.com/office/word/2010/wordml" xmlns:wpg="http://schemas.microsoft.com/office/word/2010/wordprocessingGroup" xmlns:wpi="http://schemas.microsoft.com/office/word/2010/wordprocessingInk" xmlns:wne="http://schemas.microsoft.com/office/word/2006/wordml" xmlns:wps="http://schemas.microsoft.com/office/word/2010/wordprocessingShape" mc:Ignorable="w14 wp14">
   <w:comment w:id="328" w:author="Gernot Starke" w:date="2012-01-14T10:02:00Z" w:initials="GS">
     <w:p>
       <w:r>
@@ -21822,7 +21903,7 @@
 </file>
 
 <file path=word/endnotes.xml><?xml version="1.0" encoding="utf-8"?>
-<w:endnotes xmlns:wpc="http://schemas.microsoft.com/office/word/2010/wordprocessingCanvas" xmlns:mc="http://schemas.openxmlformats.org/markup-compatibility/2006" xmlns:o="urn:schemas-microsoft-com:office:office" xmlns:r="http://schemas.openxmlformats.org/officeDocument/2006/relationships" xmlns:m="http://schemas.openxmlformats.org/officeDocument/2006/math" xmlns:v="urn:schemas-microsoft-com:vml" xmlns:wp14="http://schemas.microsoft.com/office/word/2010/wordprocessingDrawing" xmlns:wp="http://schemas.openxmlformats.org/drawingml/2006/wordprocessingDrawing" xmlns:w10="urn:schemas-microsoft-com:office:word" xmlns:w="http://schemas.openxmlformats.org/wordprocessingml/2006/main" xmlns:w14="http://schemas.microsoft.com/office/word/2010/wordml" xmlns:w15="http://schemas.microsoft.com/office/word/2012/wordml" xmlns:wpg="http://schemas.microsoft.com/office/word/2010/wordprocessingGroup" xmlns:wpi="http://schemas.microsoft.com/office/word/2010/wordprocessingInk" xmlns:wne="http://schemas.microsoft.com/office/word/2006/wordml" xmlns:wps="http://schemas.microsoft.com/office/word/2010/wordprocessingShape" mc:Ignorable="w14 w15 wp14">
+<w:endnotes xmlns:wpc="http://schemas.microsoft.com/office/word/2010/wordprocessingCanvas" xmlns:mc="http://schemas.openxmlformats.org/markup-compatibility/2006" xmlns:o="urn:schemas-microsoft-com:office:office" xmlns:r="http://schemas.openxmlformats.org/officeDocument/2006/relationships" xmlns:m="http://schemas.openxmlformats.org/officeDocument/2006/math" xmlns:v="urn:schemas-microsoft-com:vml" xmlns:wp14="http://schemas.microsoft.com/office/word/2010/wordprocessingDrawing" xmlns:wp="http://schemas.openxmlformats.org/drawingml/2006/wordprocessingDrawing" xmlns:w10="urn:schemas-microsoft-com:office:word" xmlns:w="http://schemas.openxmlformats.org/wordprocessingml/2006/main" xmlns:w14="http://schemas.microsoft.com/office/word/2010/wordml" xmlns:wpg="http://schemas.microsoft.com/office/word/2010/wordprocessingGroup" xmlns:wpi="http://schemas.microsoft.com/office/word/2010/wordprocessingInk" xmlns:wne="http://schemas.microsoft.com/office/word/2006/wordml" xmlns:wps="http://schemas.microsoft.com/office/word/2010/wordprocessingShape" mc:Ignorable="w14 wp14">
   <w:endnote w:type="separator" w:id="-1">
     <w:p>
       <w:pPr>
@@ -21847,7 +21928,7 @@
 </file>
 
 <file path=word/footer1.xml><?xml version="1.0" encoding="utf-8"?>
-<w:ftr xmlns:wpc="http://schemas.microsoft.com/office/word/2010/wordprocessingCanvas" xmlns:mc="http://schemas.openxmlformats.org/markup-compatibility/2006" xmlns:o="urn:schemas-microsoft-com:office:office" xmlns:r="http://schemas.openxmlformats.org/officeDocument/2006/relationships" xmlns:m="http://schemas.openxmlformats.org/officeDocument/2006/math" xmlns:v="urn:schemas-microsoft-com:vml" xmlns:wp14="http://schemas.microsoft.com/office/word/2010/wordprocessingDrawing" xmlns:wp="http://schemas.openxmlformats.org/drawingml/2006/wordprocessingDrawing" xmlns:w10="urn:schemas-microsoft-com:office:word" xmlns:w="http://schemas.openxmlformats.org/wordprocessingml/2006/main" xmlns:w14="http://schemas.microsoft.com/office/word/2010/wordml" xmlns:w15="http://schemas.microsoft.com/office/word/2012/wordml" xmlns:wpg="http://schemas.microsoft.com/office/word/2010/wordprocessingGroup" xmlns:wpi="http://schemas.microsoft.com/office/word/2010/wordprocessingInk" xmlns:wne="http://schemas.microsoft.com/office/word/2006/wordml" xmlns:wps="http://schemas.microsoft.com/office/word/2010/wordprocessingShape" mc:Ignorable="w14 w15 wp14">
+<w:ftr xmlns:wpc="http://schemas.microsoft.com/office/word/2010/wordprocessingCanvas" xmlns:mc="http://schemas.openxmlformats.org/markup-compatibility/2006" xmlns:o="urn:schemas-microsoft-com:office:office" xmlns:r="http://schemas.openxmlformats.org/officeDocument/2006/relationships" xmlns:m="http://schemas.openxmlformats.org/officeDocument/2006/math" xmlns:v="urn:schemas-microsoft-com:vml" xmlns:wp14="http://schemas.microsoft.com/office/word/2010/wordprocessingDrawing" xmlns:wp="http://schemas.openxmlformats.org/drawingml/2006/wordprocessingDrawing" xmlns:w10="urn:schemas-microsoft-com:office:word" xmlns:w="http://schemas.openxmlformats.org/wordprocessingml/2006/main" xmlns:w14="http://schemas.microsoft.com/office/word/2010/wordml" xmlns:wpg="http://schemas.microsoft.com/office/word/2010/wordprocessingGroup" xmlns:wpi="http://schemas.microsoft.com/office/word/2010/wordprocessingInk" xmlns:wne="http://schemas.microsoft.com/office/word/2006/wordml" xmlns:wps="http://schemas.microsoft.com/office/word/2010/wordprocessingShape" mc:Ignorable="w14 wp14">
   <w:p>
     <w:pPr>
       <w:pStyle w:val="Fuzeile1"/>
@@ -21856,7 +21937,7 @@
     <w:r>
       <w:rPr>
         <w:noProof/>
-        <w:lang w:val="en-US" w:eastAsia="en-US"/>
+        <w:lang w:val="de-AT" w:eastAsia="de-AT"/>
       </w:rPr>
       <w:drawing>
         <wp:inline distT="0" distB="0" distL="0" distR="0" wp14:anchorId="19DF98A5" wp14:editId="31EFB647">
@@ -21908,7 +21989,7 @@
 </file>
 
 <file path=word/footnotes.xml><?xml version="1.0" encoding="utf-8"?>
-<w:footnotes xmlns:wpc="http://schemas.microsoft.com/office/word/2010/wordprocessingCanvas" xmlns:mc="http://schemas.openxmlformats.org/markup-compatibility/2006" xmlns:o="urn:schemas-microsoft-com:office:office" xmlns:r="http://schemas.openxmlformats.org/officeDocument/2006/relationships" xmlns:m="http://schemas.openxmlformats.org/officeDocument/2006/math" xmlns:v="urn:schemas-microsoft-com:vml" xmlns:wp14="http://schemas.microsoft.com/office/word/2010/wordprocessingDrawing" xmlns:wp="http://schemas.openxmlformats.org/drawingml/2006/wordprocessingDrawing" xmlns:w10="urn:schemas-microsoft-com:office:word" xmlns:w="http://schemas.openxmlformats.org/wordprocessingml/2006/main" xmlns:w14="http://schemas.microsoft.com/office/word/2010/wordml" xmlns:w15="http://schemas.microsoft.com/office/word/2012/wordml" xmlns:wpg="http://schemas.microsoft.com/office/word/2010/wordprocessingGroup" xmlns:wpi="http://schemas.microsoft.com/office/word/2010/wordprocessingInk" xmlns:wne="http://schemas.microsoft.com/office/word/2006/wordml" xmlns:wps="http://schemas.microsoft.com/office/word/2010/wordprocessingShape" mc:Ignorable="w14 w15 wp14">
+<w:footnotes xmlns:wpc="http://schemas.microsoft.com/office/word/2010/wordprocessingCanvas" xmlns:mc="http://schemas.openxmlformats.org/markup-compatibility/2006" xmlns:o="urn:schemas-microsoft-com:office:office" xmlns:r="http://schemas.openxmlformats.org/officeDocument/2006/relationships" xmlns:m="http://schemas.openxmlformats.org/officeDocument/2006/math" xmlns:v="urn:schemas-microsoft-com:vml" xmlns:wp14="http://schemas.microsoft.com/office/word/2010/wordprocessingDrawing" xmlns:wp="http://schemas.openxmlformats.org/drawingml/2006/wordprocessingDrawing" xmlns:w10="urn:schemas-microsoft-com:office:word" xmlns:w="http://schemas.openxmlformats.org/wordprocessingml/2006/main" xmlns:w14="http://schemas.microsoft.com/office/word/2010/wordml" xmlns:wpg="http://schemas.microsoft.com/office/word/2010/wordprocessingGroup" xmlns:wpi="http://schemas.microsoft.com/office/word/2010/wordprocessingInk" xmlns:wne="http://schemas.microsoft.com/office/word/2006/wordml" xmlns:wps="http://schemas.microsoft.com/office/word/2010/wordprocessingShape" mc:Ignorable="w14 wp14">
   <w:footnote w:type="separator" w:id="-1">
     <w:p/>
   </w:footnote>
@@ -21948,7 +22029,7 @@
 </file>
 
 <file path=word/header1.xml><?xml version="1.0" encoding="utf-8"?>
-<w:hdr xmlns:wpc="http://schemas.microsoft.com/office/word/2010/wordprocessingCanvas" xmlns:mc="http://schemas.openxmlformats.org/markup-compatibility/2006" xmlns:o="urn:schemas-microsoft-com:office:office" xmlns:r="http://schemas.openxmlformats.org/officeDocument/2006/relationships" xmlns:m="http://schemas.openxmlformats.org/officeDocument/2006/math" xmlns:v="urn:schemas-microsoft-com:vml" xmlns:wp14="http://schemas.microsoft.com/office/word/2010/wordprocessingDrawing" xmlns:wp="http://schemas.openxmlformats.org/drawingml/2006/wordprocessingDrawing" xmlns:w10="urn:schemas-microsoft-com:office:word" xmlns:w="http://schemas.openxmlformats.org/wordprocessingml/2006/main" xmlns:w14="http://schemas.microsoft.com/office/word/2010/wordml" xmlns:w15="http://schemas.microsoft.com/office/word/2012/wordml" xmlns:wpg="http://schemas.microsoft.com/office/word/2010/wordprocessingGroup" xmlns:wpi="http://schemas.microsoft.com/office/word/2010/wordprocessingInk" xmlns:wne="http://schemas.microsoft.com/office/word/2006/wordml" xmlns:wps="http://schemas.microsoft.com/office/word/2010/wordprocessingShape" mc:Ignorable="w14 w15 wp14">
+<w:hdr xmlns:wpc="http://schemas.microsoft.com/office/word/2010/wordprocessingCanvas" xmlns:mc="http://schemas.openxmlformats.org/markup-compatibility/2006" xmlns:o="urn:schemas-microsoft-com:office:office" xmlns:r="http://schemas.openxmlformats.org/officeDocument/2006/relationships" xmlns:m="http://schemas.openxmlformats.org/officeDocument/2006/math" xmlns:v="urn:schemas-microsoft-com:vml" xmlns:wp14="http://schemas.microsoft.com/office/word/2010/wordprocessingDrawing" xmlns:wp="http://schemas.openxmlformats.org/drawingml/2006/wordprocessingDrawing" xmlns:w10="urn:schemas-microsoft-com:office:word" xmlns:w="http://schemas.openxmlformats.org/wordprocessingml/2006/main" xmlns:w14="http://schemas.microsoft.com/office/word/2010/wordml" xmlns:wpg="http://schemas.microsoft.com/office/word/2010/wordprocessingGroup" xmlns:wpi="http://schemas.microsoft.com/office/word/2010/wordprocessingInk" xmlns:wne="http://schemas.microsoft.com/office/word/2006/wordml" xmlns:wps="http://schemas.microsoft.com/office/word/2010/wordprocessingShape" mc:Ignorable="w14 wp14">
   <w:p>
     <w:pPr>
       <w:pStyle w:val="Kopfzeile1"/>
@@ -21963,7 +22044,7 @@
     <w:r>
       <w:rPr>
         <w:noProof/>
-        <w:lang w:val="en-US" w:eastAsia="en-US"/>
+        <w:lang w:val="de-AT" w:eastAsia="de-AT"/>
       </w:rPr>
       <w:drawing>
         <wp:inline distT="0" distB="0" distL="0" distR="0" wp14:anchorId="19BF3B26" wp14:editId="584CEAFC">
@@ -22027,7 +22108,7 @@
       <w:rPr>
         <w:noProof/>
       </w:rPr>
-      <w:t>15</w:t>
+      <w:t>9</w:t>
     </w:r>
     <w:r>
       <w:fldChar w:fldCharType="end"/>
@@ -22073,7 +22154,7 @@
 </file>
 
 <file path=word/numbering.xml><?xml version="1.0" encoding="utf-8"?>
-<w:numbering xmlns:wpc="http://schemas.microsoft.com/office/word/2010/wordprocessingCanvas" xmlns:mc="http://schemas.openxmlformats.org/markup-compatibility/2006" xmlns:o="urn:schemas-microsoft-com:office:office" xmlns:r="http://schemas.openxmlformats.org/officeDocument/2006/relationships" xmlns:m="http://schemas.openxmlformats.org/officeDocument/2006/math" xmlns:v="urn:schemas-microsoft-com:vml" xmlns:wp14="http://schemas.microsoft.com/office/word/2010/wordprocessingDrawing" xmlns:wp="http://schemas.openxmlformats.org/drawingml/2006/wordprocessingDrawing" xmlns:w10="urn:schemas-microsoft-com:office:word" xmlns:w="http://schemas.openxmlformats.org/wordprocessingml/2006/main" xmlns:w14="http://schemas.microsoft.com/office/word/2010/wordml" xmlns:w15="http://schemas.microsoft.com/office/word/2012/wordml" xmlns:wpg="http://schemas.microsoft.com/office/word/2010/wordprocessingGroup" xmlns:wpi="http://schemas.microsoft.com/office/word/2010/wordprocessingInk" xmlns:wne="http://schemas.microsoft.com/office/word/2006/wordml" xmlns:wps="http://schemas.microsoft.com/office/word/2010/wordprocessingShape" mc:Ignorable="w14 w15 wp14">
+<w:numbering xmlns:wpc="http://schemas.microsoft.com/office/word/2010/wordprocessingCanvas" xmlns:mc="http://schemas.openxmlformats.org/markup-compatibility/2006" xmlns:o="urn:schemas-microsoft-com:office:office" xmlns:r="http://schemas.openxmlformats.org/officeDocument/2006/relationships" xmlns:m="http://schemas.openxmlformats.org/officeDocument/2006/math" xmlns:v="urn:schemas-microsoft-com:vml" xmlns:wp14="http://schemas.microsoft.com/office/word/2010/wordprocessingDrawing" xmlns:wp="http://schemas.openxmlformats.org/drawingml/2006/wordprocessingDrawing" xmlns:w10="urn:schemas-microsoft-com:office:word" xmlns:w="http://schemas.openxmlformats.org/wordprocessingml/2006/main" xmlns:w14="http://schemas.microsoft.com/office/word/2010/wordml" xmlns:wpg="http://schemas.microsoft.com/office/word/2010/wordprocessingGroup" xmlns:wpi="http://schemas.microsoft.com/office/word/2010/wordprocessingInk" xmlns:wne="http://schemas.microsoft.com/office/word/2006/wordml" xmlns:wps="http://schemas.microsoft.com/office/word/2010/wordprocessingShape" mc:Ignorable="w14 wp14">
   <w:abstractNum w:abstractNumId="0">
     <w:nsid w:val="063971E8"/>
     <w:multiLevelType w:val="hybridMultilevel"/>
@@ -23275,7 +23356,7 @@
 </file>
 
 <file path=word/styles.xml><?xml version="1.0" encoding="utf-8"?>
-<w:styles xmlns:mc="http://schemas.openxmlformats.org/markup-compatibility/2006" xmlns:r="http://schemas.openxmlformats.org/officeDocument/2006/relationships" xmlns:w="http://schemas.openxmlformats.org/wordprocessingml/2006/main" xmlns:w14="http://schemas.microsoft.com/office/word/2010/wordml" xmlns:w15="http://schemas.microsoft.com/office/word/2012/wordml" mc:Ignorable="w14 w15">
+<w:styles xmlns:mc="http://schemas.openxmlformats.org/markup-compatibility/2006" xmlns:r="http://schemas.openxmlformats.org/officeDocument/2006/relationships" xmlns:w="http://schemas.openxmlformats.org/wordprocessingml/2006/main" xmlns:w14="http://schemas.microsoft.com/office/word/2010/wordml" mc:Ignorable="w14">
   <w:docDefaults>
     <w:rPrDefault>
       <w:rPr>
@@ -23285,378 +23366,1328 @@
     </w:rPrDefault>
     <w:pPrDefault/>
   </w:docDefaults>
-  <w:latentStyles w:defLockedState="0" w:defUIPriority="0" w:defSemiHidden="0" w:defUnhideWhenUsed="0" w:defQFormat="0" w:count="371">
-    <w:lsdException w:name="Normal" w:qFormat="1"/>
-    <w:lsdException w:name="heading 1" w:qFormat="1"/>
-    <w:lsdException w:name="heading 2" w:qFormat="1"/>
-    <w:lsdException w:name="heading 3" w:uiPriority="9" w:qFormat="1"/>
-    <w:lsdException w:name="heading 4" w:qFormat="1"/>
-    <w:lsdException w:name="heading 5" w:qFormat="1"/>
-    <w:lsdException w:name="heading 6" w:qFormat="1"/>
-    <w:lsdException w:name="heading 7" w:unhideWhenUsed="1" w:qFormat="1"/>
-    <w:lsdException w:name="heading 8" w:unhideWhenUsed="1" w:qFormat="1"/>
-    <w:lsdException w:name="heading 9" w:unhideWhenUsed="1" w:qFormat="1"/>
-    <w:lsdException w:name="index 1" w:semiHidden="1" w:unhideWhenUsed="1"/>
-    <w:lsdException w:name="index 2" w:unhideWhenUsed="1"/>
-    <w:lsdException w:name="index 3" w:unhideWhenUsed="1"/>
-    <w:lsdException w:name="index 4" w:unhideWhenUsed="1"/>
-    <w:lsdException w:name="index 5" w:unhideWhenUsed="1"/>
-    <w:lsdException w:name="index 6" w:unhideWhenUsed="1"/>
-    <w:lsdException w:name="index 7" w:semiHidden="1" w:unhideWhenUsed="1"/>
-    <w:lsdException w:name="index 8" w:semiHidden="1" w:unhideWhenUsed="1"/>
-    <w:lsdException w:name="index 9" w:semiHidden="1" w:unhideWhenUsed="1"/>
-    <w:lsdException w:name="toc 1" w:semiHidden="1" w:uiPriority="39" w:unhideWhenUsed="1"/>
-    <w:lsdException w:name="toc 2" w:semiHidden="1" w:uiPriority="39" w:unhideWhenUsed="1"/>
-    <w:lsdException w:name="toc 3" w:semiHidden="1" w:unhideWhenUsed="1"/>
-    <w:lsdException w:name="toc 4" w:semiHidden="1" w:unhideWhenUsed="1"/>
-    <w:lsdException w:name="toc 5" w:semiHidden="1" w:unhideWhenUsed="1"/>
-    <w:lsdException w:name="toc 6" w:semiHidden="1" w:unhideWhenUsed="1"/>
-    <w:lsdException w:name="toc 7" w:semiHidden="1" w:unhideWhenUsed="1"/>
-    <w:lsdException w:name="toc 8" w:semiHidden="1" w:unhideWhenUsed="1"/>
-    <w:lsdException w:name="toc 9" w:semiHidden="1" w:unhideWhenUsed="1"/>
-    <w:lsdException w:name="Normal Indent" w:semiHidden="1" w:unhideWhenUsed="1"/>
-    <w:lsdException w:name="footnote text" w:semiHidden="1" w:unhideWhenUsed="1"/>
-    <w:lsdException w:name="annotation text" w:semiHidden="1" w:unhideWhenUsed="1"/>
-    <w:lsdException w:name="header" w:semiHidden="1" w:unhideWhenUsed="1"/>
-    <w:lsdException w:name="footer" w:semiHidden="1" w:unhideWhenUsed="1"/>
-    <w:lsdException w:name="index heading" w:semiHidden="1" w:unhideWhenUsed="1"/>
-    <w:lsdException w:name="caption" w:semiHidden="1" w:unhideWhenUsed="1" w:qFormat="1"/>
-    <w:lsdException w:name="table of figures" w:semiHidden="1" w:unhideWhenUsed="1"/>
-    <w:lsdException w:name="envelope address" w:semiHidden="1" w:unhideWhenUsed="1"/>
-    <w:lsdException w:name="envelope return" w:semiHidden="1" w:unhideWhenUsed="1"/>
-    <w:lsdException w:name="footnote reference" w:semiHidden="1" w:unhideWhenUsed="1"/>
-    <w:lsdException w:name="annotation reference" w:semiHidden="1" w:unhideWhenUsed="1"/>
-    <w:lsdException w:name="line number" w:semiHidden="1" w:unhideWhenUsed="1"/>
-    <w:lsdException w:name="page number" w:semiHidden="1" w:unhideWhenUsed="1"/>
-    <w:lsdException w:name="endnote reference" w:semiHidden="1" w:unhideWhenUsed="1"/>
-    <w:lsdException w:name="endnote text" w:semiHidden="1" w:unhideWhenUsed="1"/>
-    <w:lsdException w:name="table of authorities" w:semiHidden="1" w:unhideWhenUsed="1"/>
-    <w:lsdException w:name="macro" w:semiHidden="1" w:unhideWhenUsed="1"/>
-    <w:lsdException w:name="toa heading" w:semiHidden="1" w:unhideWhenUsed="1"/>
-    <w:lsdException w:name="List" w:semiHidden="1" w:unhideWhenUsed="1"/>
-    <w:lsdException w:name="List Bullet" w:semiHidden="1" w:unhideWhenUsed="1"/>
-    <w:lsdException w:name="List Number" w:semiHidden="1" w:unhideWhenUsed="1"/>
-    <w:lsdException w:name="List 2" w:semiHidden="1" w:unhideWhenUsed="1"/>
-    <w:lsdException w:name="List 3" w:semiHidden="1" w:unhideWhenUsed="1"/>
-    <w:lsdException w:name="List 4" w:semiHidden="1" w:unhideWhenUsed="1"/>
-    <w:lsdException w:name="List 5" w:semiHidden="1" w:unhideWhenUsed="1"/>
-    <w:lsdException w:name="List Bullet 2" w:semiHidden="1" w:unhideWhenUsed="1"/>
-    <w:lsdException w:name="List Bullet 3" w:semiHidden="1" w:unhideWhenUsed="1"/>
-    <w:lsdException w:name="List Bullet 4" w:semiHidden="1" w:unhideWhenUsed="1"/>
-    <w:lsdException w:name="List Bullet 5" w:semiHidden="1" w:unhideWhenUsed="1"/>
-    <w:lsdException w:name="List Number 2" w:unhideWhenUsed="1"/>
-    <w:lsdException w:name="List Number 3" w:semiHidden="1" w:unhideWhenUsed="1"/>
-    <w:lsdException w:name="List Number 4" w:semiHidden="1" w:unhideWhenUsed="1"/>
-    <w:lsdException w:name="List Number 5" w:unhideWhenUsed="1"/>
-    <w:lsdException w:name="Title" w:qFormat="1"/>
-    <w:lsdException w:name="Closing" w:semiHidden="1" w:unhideWhenUsed="1"/>
-    <w:lsdException w:name="Signature" w:semiHidden="1" w:unhideWhenUsed="1"/>
-    <w:lsdException w:name="Default Paragraph Font" w:semiHidden="1" w:unhideWhenUsed="1"/>
-    <w:lsdException w:name="Body Text" w:semiHidden="1" w:unhideWhenUsed="1"/>
-    <w:lsdException w:name="Body Text Indent" w:semiHidden="1" w:unhideWhenUsed="1"/>
-    <w:lsdException w:name="List Continue" w:semiHidden="1" w:unhideWhenUsed="1"/>
-    <w:lsdException w:name="List Continue 2" w:semiHidden="1" w:unhideWhenUsed="1"/>
-    <w:lsdException w:name="List Continue 3" w:semiHidden="1" w:unhideWhenUsed="1"/>
-    <w:lsdException w:name="List Continue 4" w:semiHidden="1" w:unhideWhenUsed="1"/>
-    <w:lsdException w:name="List Continue 5" w:semiHidden="1" w:unhideWhenUsed="1"/>
-    <w:lsdException w:name="Message Header" w:semiHidden="1" w:unhideWhenUsed="1"/>
-    <w:lsdException w:name="Subtitle" w:qFormat="1"/>
-    <w:lsdException w:name="Salutation" w:semiHidden="1" w:unhideWhenUsed="1"/>
-    <w:lsdException w:name="Date" w:semiHidden="1" w:unhideWhenUsed="1"/>
-    <w:lsdException w:name="Body Text First Indent" w:semiHidden="1" w:unhideWhenUsed="1"/>
-    <w:lsdException w:name="Body Text First Indent 2" w:semiHidden="1" w:unhideWhenUsed="1"/>
-    <w:lsdException w:name="Note Heading" w:semiHidden="1" w:unhideWhenUsed="1"/>
-    <w:lsdException w:name="Body Text 2" w:semiHidden="1" w:unhideWhenUsed="1"/>
-    <w:lsdException w:name="Body Text 3" w:semiHidden="1" w:unhideWhenUsed="1"/>
-    <w:lsdException w:name="Body Text Indent 2" w:semiHidden="1" w:unhideWhenUsed="1"/>
-    <w:lsdException w:name="Body Text Indent 3" w:unhideWhenUsed="1"/>
-    <w:lsdException w:name="Block Text" w:unhideWhenUsed="1"/>
-    <w:lsdException w:name="Hyperlink" w:unhideWhenUsed="1"/>
-    <w:lsdException w:name="FollowedHyperlink" w:unhideWhenUsed="1"/>
-    <w:lsdException w:name="Strong" w:uiPriority="22" w:qFormat="1"/>
-    <w:lsdException w:name="Emphasis" w:qFormat="1"/>
-    <w:lsdException w:name="Document Map" w:semiHidden="1" w:unhideWhenUsed="1"/>
-    <w:lsdException w:name="Plain Text" w:semiHidden="1" w:unhideWhenUsed="1"/>
-    <w:lsdException w:name="E-mail Signature" w:semiHidden="1" w:unhideWhenUsed="1"/>
-    <w:lsdException w:name="HTML Top of Form" w:semiHidden="1" w:unhideWhenUsed="1"/>
-    <w:lsdException w:name="HTML Bottom of Form" w:semiHidden="1" w:unhideWhenUsed="1"/>
-    <w:lsdException w:name="Normal (Web)" w:semiHidden="1" w:uiPriority="99" w:unhideWhenUsed="1"/>
-    <w:lsdException w:name="HTML Acronym" w:semiHidden="1" w:unhideWhenUsed="1"/>
-    <w:lsdException w:name="HTML Address" w:semiHidden="1" w:unhideWhenUsed="1"/>
-    <w:lsdException w:name="HTML Cite" w:semiHidden="1" w:unhideWhenUsed="1"/>
-    <w:lsdException w:name="HTML Code" w:semiHidden="1" w:unhideWhenUsed="1"/>
-    <w:lsdException w:name="HTML Definition" w:semiHidden="1" w:unhideWhenUsed="1"/>
-    <w:lsdException w:name="HTML Keyboard" w:semiHidden="1" w:unhideWhenUsed="1"/>
-    <w:lsdException w:name="HTML Preformatted" w:semiHidden="1" w:unhideWhenUsed="1"/>
-    <w:lsdException w:name="HTML Sample" w:semiHidden="1" w:unhideWhenUsed="1"/>
-    <w:lsdException w:name="HTML Typewriter" w:semiHidden="1" w:unhideWhenUsed="1"/>
-    <w:lsdException w:name="HTML Variable" w:semiHidden="1" w:unhideWhenUsed="1"/>
-    <w:lsdException w:name="Normal Table" w:semiHidden="1" w:unhideWhenUsed="1"/>
-    <w:lsdException w:name="annotation subject" w:semiHidden="1" w:unhideWhenUsed="1"/>
-    <w:lsdException w:name="No List" w:semiHidden="1" w:unhideWhenUsed="1"/>
-    <w:lsdException w:name="Outline List 1" w:semiHidden="1" w:unhideWhenUsed="1"/>
-    <w:lsdException w:name="Outline List 2" w:semiHidden="1" w:unhideWhenUsed="1"/>
-    <w:lsdException w:name="Outline List 3" w:semiHidden="1" w:unhideWhenUsed="1"/>
-    <w:lsdException w:name="Table Simple 1" w:semiHidden="1" w:unhideWhenUsed="1"/>
-    <w:lsdException w:name="Table Simple 2" w:semiHidden="1" w:unhideWhenUsed="1"/>
-    <w:lsdException w:name="Table Simple 3" w:semiHidden="1" w:unhideWhenUsed="1"/>
-    <w:lsdException w:name="Table Classic 1" w:semiHidden="1" w:unhideWhenUsed="1"/>
-    <w:lsdException w:name="Table Classic 2" w:semiHidden="1" w:unhideWhenUsed="1"/>
-    <w:lsdException w:name="Table Classic 3" w:semiHidden="1" w:unhideWhenUsed="1"/>
-    <w:lsdException w:name="Table Classic 4" w:semiHidden="1" w:unhideWhenUsed="1"/>
-    <w:lsdException w:name="Table Colorful 1" w:semiHidden="1" w:unhideWhenUsed="1"/>
-    <w:lsdException w:name="Table Colorful 2" w:semiHidden="1" w:unhideWhenUsed="1"/>
-    <w:lsdException w:name="Table Colorful 3" w:semiHidden="1" w:unhideWhenUsed="1"/>
-    <w:lsdException w:name="Table Columns 1" w:semiHidden="1" w:unhideWhenUsed="1"/>
-    <w:lsdException w:name="Table Columns 2" w:semiHidden="1" w:unhideWhenUsed="1"/>
-    <w:lsdException w:name="Table Columns 3" w:semiHidden="1" w:unhideWhenUsed="1"/>
-    <w:lsdException w:name="Table Columns 4" w:semiHidden="1" w:unhideWhenUsed="1"/>
-    <w:lsdException w:name="Table Columns 5" w:semiHidden="1" w:unhideWhenUsed="1"/>
-    <w:lsdException w:name="Table Grid 1" w:semiHidden="1" w:unhideWhenUsed="1"/>
-    <w:lsdException w:name="Table Grid 2" w:semiHidden="1" w:unhideWhenUsed="1"/>
-    <w:lsdException w:name="Table Grid 3" w:semiHidden="1" w:unhideWhenUsed="1"/>
-    <w:lsdException w:name="Table Grid 4" w:semiHidden="1" w:unhideWhenUsed="1"/>
-    <w:lsdException w:name="Table Grid 5" w:semiHidden="1" w:unhideWhenUsed="1"/>
-    <w:lsdException w:name="Table Grid 6" w:semiHidden="1" w:unhideWhenUsed="1"/>
-    <w:lsdException w:name="Table Grid 7" w:semiHidden="1" w:unhideWhenUsed="1"/>
-    <w:lsdException w:name="Table Grid 8" w:semiHidden="1" w:unhideWhenUsed="1"/>
-    <w:lsdException w:name="Table List 1" w:semiHidden="1" w:unhideWhenUsed="1"/>
-    <w:lsdException w:name="Table List 2" w:semiHidden="1" w:unhideWhenUsed="1"/>
-    <w:lsdException w:name="Table List 3" w:semiHidden="1" w:unhideWhenUsed="1"/>
-    <w:lsdException w:name="Table List 4" w:semiHidden="1" w:unhideWhenUsed="1"/>
-    <w:lsdException w:name="Table List 5" w:semiHidden="1" w:unhideWhenUsed="1"/>
-    <w:lsdException w:name="Table List 6" w:semiHidden="1" w:unhideWhenUsed="1"/>
-    <w:lsdException w:name="Table List 7" w:semiHidden="1" w:unhideWhenUsed="1"/>
-    <w:lsdException w:name="Table List 8" w:semiHidden="1" w:unhideWhenUsed="1"/>
-    <w:lsdException w:name="Table 3D effects 1" w:semiHidden="1" w:unhideWhenUsed="1"/>
-    <w:lsdException w:name="Table 3D effects 2" w:semiHidden="1" w:unhideWhenUsed="1"/>
-    <w:lsdException w:name="Table 3D effects 3" w:semiHidden="1" w:unhideWhenUsed="1"/>
-    <w:lsdException w:name="Table Contemporary" w:semiHidden="1" w:unhideWhenUsed="1"/>
-    <w:lsdException w:name="Table Elegant" w:semiHidden="1" w:unhideWhenUsed="1"/>
-    <w:lsdException w:name="Table Professional" w:semiHidden="1" w:unhideWhenUsed="1"/>
-    <w:lsdException w:name="Table Subtle 1" w:semiHidden="1" w:unhideWhenUsed="1"/>
-    <w:lsdException w:name="Table Subtle 2" w:semiHidden="1" w:unhideWhenUsed="1"/>
-    <w:lsdException w:name="Table Web 1" w:semiHidden="1" w:unhideWhenUsed="1"/>
-    <w:lsdException w:name="Table Web 2" w:semiHidden="1" w:unhideWhenUsed="1"/>
-    <w:lsdException w:name="Table Web 3" w:semiHidden="1" w:unhideWhenUsed="1"/>
-    <w:lsdException w:name="Balloon Text" w:semiHidden="1" w:unhideWhenUsed="1"/>
-    <w:lsdException w:name="Table Grid" w:uiPriority="59"/>
-    <w:lsdException w:name="Table Theme" w:semiHidden="1" w:unhideWhenUsed="1"/>
-    <w:lsdException w:name="Placeholder Text" w:semiHidden="1" w:uiPriority="99"/>
-    <w:lsdException w:name="No Spacing" w:uiPriority="1" w:qFormat="1"/>
-    <w:lsdException w:name="Light Shading" w:uiPriority="60"/>
-    <w:lsdException w:name="Light List" w:uiPriority="61"/>
-    <w:lsdException w:name="Light Grid" w:uiPriority="62"/>
-    <w:lsdException w:name="Medium Shading 1" w:uiPriority="63"/>
-    <w:lsdException w:name="Medium Shading 2" w:uiPriority="64"/>
-    <w:lsdException w:name="Medium List 1" w:uiPriority="65"/>
-    <w:lsdException w:name="Medium List 2" w:uiPriority="66"/>
-    <w:lsdException w:name="Medium Grid 1" w:uiPriority="67"/>
-    <w:lsdException w:name="Medium Grid 2" w:uiPriority="68"/>
-    <w:lsdException w:name="Medium Grid 3" w:uiPriority="69"/>
-    <w:lsdException w:name="Dark List" w:uiPriority="70"/>
-    <w:lsdException w:name="Colorful Shading" w:uiPriority="71"/>
-    <w:lsdException w:name="Colorful List" w:uiPriority="72"/>
-    <w:lsdException w:name="Colorful Grid" w:uiPriority="73"/>
-    <w:lsdException w:name="Light Shading Accent 1" w:uiPriority="60"/>
-    <w:lsdException w:name="Light List Accent 1" w:uiPriority="61"/>
-    <w:lsdException w:name="Light Grid Accent 1" w:uiPriority="62"/>
-    <w:lsdException w:name="Medium Shading 1 Accent 1" w:uiPriority="63"/>
-    <w:lsdException w:name="Medium Shading 2 Accent 1" w:uiPriority="64"/>
-    <w:lsdException w:name="Medium List 1 Accent 1" w:uiPriority="65"/>
-    <w:lsdException w:name="Revision" w:semiHidden="1" w:uiPriority="99"/>
-    <w:lsdException w:name="List Paragraph" w:uiPriority="34" w:qFormat="1"/>
-    <w:lsdException w:name="Quote" w:uiPriority="29" w:qFormat="1"/>
-    <w:lsdException w:name="Intense Quote" w:uiPriority="30" w:qFormat="1"/>
-    <w:lsdException w:name="Medium List 2 Accent 1" w:uiPriority="66"/>
-    <w:lsdException w:name="Medium Grid 1 Accent 1" w:uiPriority="67"/>
-    <w:lsdException w:name="Medium Grid 2 Accent 1" w:uiPriority="68"/>
-    <w:lsdException w:name="Medium Grid 3 Accent 1" w:uiPriority="69"/>
-    <w:lsdException w:name="Dark List Accent 1" w:uiPriority="70"/>
-    <w:lsdException w:name="Colorful Shading Accent 1" w:uiPriority="71"/>
-    <w:lsdException w:name="Colorful List Accent 1" w:uiPriority="72"/>
-    <w:lsdException w:name="Colorful Grid Accent 1" w:uiPriority="73"/>
-    <w:lsdException w:name="Light Shading Accent 2" w:uiPriority="60"/>
-    <w:lsdException w:name="Light List Accent 2" w:uiPriority="61"/>
-    <w:lsdException w:name="Light Grid Accent 2" w:uiPriority="62"/>
-    <w:lsdException w:name="Medium Shading 1 Accent 2" w:uiPriority="63"/>
-    <w:lsdException w:name="Medium Shading 2 Accent 2" w:uiPriority="64"/>
-    <w:lsdException w:name="Medium List 1 Accent 2" w:uiPriority="65"/>
-    <w:lsdException w:name="Medium List 2 Accent 2" w:uiPriority="66"/>
-    <w:lsdException w:name="Medium Grid 1 Accent 2" w:uiPriority="67"/>
-    <w:lsdException w:name="Medium Grid 2 Accent 2" w:uiPriority="68"/>
-    <w:lsdException w:name="Medium Grid 3 Accent 2" w:uiPriority="69"/>
-    <w:lsdException w:name="Dark List Accent 2" w:uiPriority="70"/>
-    <w:lsdException w:name="Colorful Shading Accent 2" w:uiPriority="71"/>
-    <w:lsdException w:name="Colorful List Accent 2" w:uiPriority="72"/>
-    <w:lsdException w:name="Colorful Grid Accent 2" w:uiPriority="73"/>
-    <w:lsdException w:name="Light Shading Accent 3" w:uiPriority="60"/>
-    <w:lsdException w:name="Light List Accent 3" w:uiPriority="61"/>
-    <w:lsdException w:name="Light Grid Accent 3" w:uiPriority="62"/>
-    <w:lsdException w:name="Medium Shading 1 Accent 3" w:uiPriority="63"/>
-    <w:lsdException w:name="Medium Shading 2 Accent 3" w:uiPriority="64"/>
-    <w:lsdException w:name="Medium List 1 Accent 3" w:uiPriority="65"/>
-    <w:lsdException w:name="Medium List 2 Accent 3" w:uiPriority="66"/>
-    <w:lsdException w:name="Medium Grid 1 Accent 3" w:uiPriority="67"/>
-    <w:lsdException w:name="Medium Grid 2 Accent 3" w:uiPriority="68"/>
-    <w:lsdException w:name="Medium Grid 3 Accent 3" w:uiPriority="69"/>
-    <w:lsdException w:name="Dark List Accent 3" w:uiPriority="70"/>
-    <w:lsdException w:name="Colorful Shading Accent 3" w:uiPriority="71"/>
-    <w:lsdException w:name="Colorful List Accent 3" w:uiPriority="72"/>
-    <w:lsdException w:name="Colorful Grid Accent 3" w:uiPriority="73"/>
-    <w:lsdException w:name="Light Shading Accent 4" w:uiPriority="60"/>
-    <w:lsdException w:name="Light List Accent 4" w:uiPriority="61"/>
-    <w:lsdException w:name="Light Grid Accent 4" w:uiPriority="62"/>
-    <w:lsdException w:name="Medium Shading 1 Accent 4" w:uiPriority="63"/>
-    <w:lsdException w:name="Medium Shading 2 Accent 4" w:uiPriority="64"/>
-    <w:lsdException w:name="Medium List 1 Accent 4" w:uiPriority="65"/>
-    <w:lsdException w:name="Medium List 2 Accent 4" w:uiPriority="66"/>
-    <w:lsdException w:name="Medium Grid 1 Accent 4" w:uiPriority="67"/>
-    <w:lsdException w:name="Medium Grid 2 Accent 4" w:uiPriority="68"/>
-    <w:lsdException w:name="Medium Grid 3 Accent 4" w:uiPriority="69"/>
-    <w:lsdException w:name="Dark List Accent 4" w:uiPriority="70"/>
-    <w:lsdException w:name="Colorful Shading Accent 4" w:uiPriority="71"/>
-    <w:lsdException w:name="Colorful List Accent 4" w:uiPriority="72"/>
-    <w:lsdException w:name="Colorful Grid Accent 4" w:uiPriority="73"/>
-    <w:lsdException w:name="Light Shading Accent 5" w:uiPriority="60"/>
-    <w:lsdException w:name="Light List Accent 5" w:uiPriority="61"/>
-    <w:lsdException w:name="Light Grid Accent 5" w:uiPriority="62"/>
-    <w:lsdException w:name="Medium Shading 1 Accent 5" w:uiPriority="63"/>
-    <w:lsdException w:name="Medium Shading 2 Accent 5" w:uiPriority="64"/>
-    <w:lsdException w:name="Medium List 1 Accent 5" w:uiPriority="65"/>
-    <w:lsdException w:name="Medium List 2 Accent 5" w:uiPriority="66"/>
-    <w:lsdException w:name="Medium Grid 1 Accent 5" w:uiPriority="67"/>
-    <w:lsdException w:name="Medium Grid 2 Accent 5" w:uiPriority="68"/>
-    <w:lsdException w:name="Medium Grid 3 Accent 5" w:uiPriority="69"/>
-    <w:lsdException w:name="Dark List Accent 5" w:uiPriority="70"/>
-    <w:lsdException w:name="Colorful Shading Accent 5" w:uiPriority="71"/>
-    <w:lsdException w:name="Colorful List Accent 5" w:uiPriority="72"/>
-    <w:lsdException w:name="Colorful Grid Accent 5" w:uiPriority="73"/>
-    <w:lsdException w:name="Light Shading Accent 6" w:uiPriority="60"/>
-    <w:lsdException w:name="Light List Accent 6" w:uiPriority="61"/>
-    <w:lsdException w:name="Light Grid Accent 6" w:uiPriority="62"/>
-    <w:lsdException w:name="Medium Shading 1 Accent 6" w:uiPriority="63"/>
-    <w:lsdException w:name="Medium Shading 2 Accent 6" w:uiPriority="64"/>
-    <w:lsdException w:name="Medium List 1 Accent 6" w:uiPriority="65"/>
-    <w:lsdException w:name="Medium List 2 Accent 6" w:uiPriority="66"/>
-    <w:lsdException w:name="Medium Grid 1 Accent 6" w:uiPriority="67"/>
-    <w:lsdException w:name="Medium Grid 2 Accent 6" w:uiPriority="68"/>
-    <w:lsdException w:name="Medium Grid 3 Accent 6" w:uiPriority="69"/>
-    <w:lsdException w:name="Dark List Accent 6" w:uiPriority="70"/>
-    <w:lsdException w:name="Colorful Shading Accent 6" w:uiPriority="71"/>
-    <w:lsdException w:name="Colorful List Accent 6" w:uiPriority="72"/>
-    <w:lsdException w:name="Colorful Grid Accent 6" w:uiPriority="73"/>
-    <w:lsdException w:name="Subtle Emphasis" w:uiPriority="19" w:qFormat="1"/>
-    <w:lsdException w:name="Intense Emphasis" w:uiPriority="21" w:qFormat="1"/>
-    <w:lsdException w:name="Subtle Reference" w:uiPriority="31" w:qFormat="1"/>
-    <w:lsdException w:name="Intense Reference" w:uiPriority="32" w:qFormat="1"/>
-    <w:lsdException w:name="Book Title" w:uiPriority="33" w:qFormat="1"/>
-    <w:lsdException w:name="Bibliography" w:semiHidden="1" w:uiPriority="37" w:unhideWhenUsed="1"/>
-    <w:lsdException w:name="TOC Heading" w:semiHidden="1" w:uiPriority="39" w:unhideWhenUsed="1" w:qFormat="1"/>
-    <w:lsdException w:name="Plain Table 1" w:uiPriority="41"/>
-    <w:lsdException w:name="Plain Table 2" w:uiPriority="42"/>
-    <w:lsdException w:name="Plain Table 3" w:uiPriority="43"/>
-    <w:lsdException w:name="Plain Table 4" w:uiPriority="44"/>
-    <w:lsdException w:name="Plain Table 5" w:uiPriority="45"/>
-    <w:lsdException w:name="Grid Table Light" w:uiPriority="40"/>
-    <w:lsdException w:name="Grid Table 1 Light" w:uiPriority="46"/>
-    <w:lsdException w:name="Grid Table 2" w:uiPriority="47"/>
-    <w:lsdException w:name="Grid Table 3" w:uiPriority="48"/>
-    <w:lsdException w:name="Grid Table 4" w:uiPriority="49"/>
-    <w:lsdException w:name="Grid Table 5 Dark" w:uiPriority="50"/>
-    <w:lsdException w:name="Grid Table 6 Colorful" w:uiPriority="51"/>
-    <w:lsdException w:name="Grid Table 7 Colorful" w:uiPriority="52"/>
-    <w:lsdException w:name="Grid Table 1 Light Accent 1" w:uiPriority="46"/>
-    <w:lsdException w:name="Grid Table 2 Accent 1" w:uiPriority="47"/>
-    <w:lsdException w:name="Grid Table 3 Accent 1" w:uiPriority="48"/>
-    <w:lsdException w:name="Grid Table 4 Accent 1" w:uiPriority="49"/>
-    <w:lsdException w:name="Grid Table 5 Dark Accent 1" w:uiPriority="50"/>
-    <w:lsdException w:name="Grid Table 6 Colorful Accent 1" w:uiPriority="51"/>
-    <w:lsdException w:name="Grid Table 7 Colorful Accent 1" w:uiPriority="52"/>
-    <w:lsdException w:name="Grid Table 1 Light Accent 2" w:uiPriority="46"/>
-    <w:lsdException w:name="Grid Table 2 Accent 2" w:uiPriority="47"/>
-    <w:lsdException w:name="Grid Table 3 Accent 2" w:uiPriority="48"/>
-    <w:lsdException w:name="Grid Table 4 Accent 2" w:uiPriority="49"/>
-    <w:lsdException w:name="Grid Table 5 Dark Accent 2" w:uiPriority="50"/>
-    <w:lsdException w:name="Grid Table 6 Colorful Accent 2" w:uiPriority="51"/>
-    <w:lsdException w:name="Grid Table 7 Colorful Accent 2" w:uiPriority="52"/>
-    <w:lsdException w:name="Grid Table 1 Light Accent 3" w:uiPriority="46"/>
-    <w:lsdException w:name="Grid Table 2 Accent 3" w:uiPriority="47"/>
-    <w:lsdException w:name="Grid Table 3 Accent 3" w:uiPriority="48"/>
-    <w:lsdException w:name="Grid Table 4 Accent 3" w:uiPriority="49"/>
-    <w:lsdException w:name="Grid Table 5 Dark Accent 3" w:uiPriority="50"/>
-    <w:lsdException w:name="Grid Table 6 Colorful Accent 3" w:uiPriority="51"/>
-    <w:lsdException w:name="Grid Table 7 Colorful Accent 3" w:uiPriority="52"/>
-    <w:lsdException w:name="Grid Table 1 Light Accent 4" w:uiPriority="46"/>
-    <w:lsdException w:name="Grid Table 2 Accent 4" w:uiPriority="47"/>
-    <w:lsdException w:name="Grid Table 3 Accent 4" w:uiPriority="48"/>
-    <w:lsdException w:name="Grid Table 4 Accent 4" w:uiPriority="49"/>
-    <w:lsdException w:name="Grid Table 5 Dark Accent 4" w:uiPriority="50"/>
-    <w:lsdException w:name="Grid Table 6 Colorful Accent 4" w:uiPriority="51"/>
-    <w:lsdException w:name="Grid Table 7 Colorful Accent 4" w:uiPriority="52"/>
-    <w:lsdException w:name="Grid Table 1 Light Accent 5" w:uiPriority="46"/>
-    <w:lsdException w:name="Grid Table 2 Accent 5" w:uiPriority="47"/>
-    <w:lsdException w:name="Grid Table 3 Accent 5" w:uiPriority="48"/>
-    <w:lsdException w:name="Grid Table 4 Accent 5" w:uiPriority="49"/>
-    <w:lsdException w:name="Grid Table 5 Dark Accent 5" w:uiPriority="50"/>
-    <w:lsdException w:name="Grid Table 6 Colorful Accent 5" w:uiPriority="51"/>
-    <w:lsdException w:name="Grid Table 7 Colorful Accent 5" w:uiPriority="52"/>
-    <w:lsdException w:name="Grid Table 1 Light Accent 6" w:uiPriority="46"/>
-    <w:lsdException w:name="Grid Table 2 Accent 6" w:uiPriority="47"/>
-    <w:lsdException w:name="Grid Table 3 Accent 6" w:uiPriority="48"/>
-    <w:lsdException w:name="Grid Table 4 Accent 6" w:uiPriority="49"/>
-    <w:lsdException w:name="Grid Table 5 Dark Accent 6" w:uiPriority="50"/>
-    <w:lsdException w:name="Grid Table 6 Colorful Accent 6" w:uiPriority="51"/>
-    <w:lsdException w:name="Grid Table 7 Colorful Accent 6" w:uiPriority="52"/>
-    <w:lsdException w:name="List Table 1 Light" w:uiPriority="46"/>
-    <w:lsdException w:name="List Table 2" w:uiPriority="47"/>
-    <w:lsdException w:name="List Table 3" w:uiPriority="48"/>
-    <w:lsdException w:name="List Table 4" w:uiPriority="49"/>
-    <w:lsdException w:name="List Table 5 Dark" w:uiPriority="50"/>
-    <w:lsdException w:name="List Table 6 Colorful" w:uiPriority="51"/>
-    <w:lsdException w:name="List Table 7 Colorful" w:uiPriority="52"/>
-    <w:lsdException w:name="List Table 1 Light Accent 1" w:uiPriority="46"/>
-    <w:lsdException w:name="List Table 2 Accent 1" w:uiPriority="47"/>
-    <w:lsdException w:name="List Table 3 Accent 1" w:uiPriority="48"/>
-    <w:lsdException w:name="List Table 4 Accent 1" w:uiPriority="49"/>
-    <w:lsdException w:name="List Table 5 Dark Accent 1" w:uiPriority="50"/>
-    <w:lsdException w:name="List Table 6 Colorful Accent 1" w:uiPriority="51"/>
-    <w:lsdException w:name="List Table 7 Colorful Accent 1" w:uiPriority="52"/>
-    <w:lsdException w:name="List Table 1 Light Accent 2" w:uiPriority="46"/>
-    <w:lsdException w:name="List Table 2 Accent 2" w:uiPriority="47"/>
-    <w:lsdException w:name="List Table 3 Accent 2" w:uiPriority="48"/>
-    <w:lsdException w:name="List Table 4 Accent 2" w:uiPriority="49"/>
-    <w:lsdException w:name="List Table 5 Dark Accent 2" w:uiPriority="50"/>
-    <w:lsdException w:name="List Table 6 Colorful Accent 2" w:uiPriority="51"/>
-    <w:lsdException w:name="List Table 7 Colorful Accent 2" w:uiPriority="52"/>
-    <w:lsdException w:name="List Table 1 Light Accent 3" w:uiPriority="46"/>
-    <w:lsdException w:name="List Table 2 Accent 3" w:uiPriority="47"/>
-    <w:lsdException w:name="List Table 3 Accent 3" w:uiPriority="48"/>
-    <w:lsdException w:name="List Table 4 Accent 3" w:uiPriority="49"/>
-    <w:lsdException w:name="List Table 5 Dark Accent 3" w:uiPriority="50"/>
-    <w:lsdException w:name="List Table 6 Colorful Accent 3" w:uiPriority="51"/>
-    <w:lsdException w:name="List Table 7 Colorful Accent 3" w:uiPriority="52"/>
-    <w:lsdException w:name="List Table 1 Light Accent 4" w:uiPriority="46"/>
-    <w:lsdException w:name="List Table 2 Accent 4" w:uiPriority="47"/>
-    <w:lsdException w:name="List Table 3 Accent 4" w:uiPriority="48"/>
-    <w:lsdException w:name="List Table 4 Accent 4" w:uiPriority="49"/>
-    <w:lsdException w:name="List Table 5 Dark Accent 4" w:uiPriority="50"/>
-    <w:lsdException w:name="List Table 6 Colorful Accent 4" w:uiPriority="51"/>
-    <w:lsdException w:name="List Table 7 Colorful Accent 4" w:uiPriority="52"/>
-    <w:lsdException w:name="List Table 1 Light Accent 5" w:uiPriority="46"/>
-    <w:lsdException w:name="List Table 2 Accent 5" w:uiPriority="47"/>
-    <w:lsdException w:name="List Table 3 Accent 5" w:uiPriority="48"/>
-    <w:lsdException w:name="List Table 4 Accent 5" w:uiPriority="49"/>
-    <w:lsdException w:name="List Table 5 Dark Accent 5" w:uiPriority="50"/>
-    <w:lsdException w:name="List Table 6 Colorful Accent 5" w:uiPriority="51"/>
-    <w:lsdException w:name="List Table 7 Colorful Accent 5" w:uiPriority="52"/>
-    <w:lsdException w:name="List Table 1 Light Accent 6" w:uiPriority="46"/>
-    <w:lsdException w:name="List Table 2 Accent 6" w:uiPriority="47"/>
-    <w:lsdException w:name="List Table 3 Accent 6" w:uiPriority="48"/>
-    <w:lsdException w:name="List Table 4 Accent 6" w:uiPriority="49"/>
-    <w:lsdException w:name="List Table 5 Dark Accent 6" w:uiPriority="50"/>
-    <w:lsdException w:name="List Table 6 Colorful Accent 6" w:uiPriority="51"/>
-    <w:lsdException w:name="List Table 7 Colorful Accent 6" w:uiPriority="52"/>
+  <w:latentStyles w:defLockedState="0" w:defUIPriority="0" w:defSemiHidden="1" w:defUnhideWhenUsed="1" w:defQFormat="0" w:count="267">
+    <w:lsdException w:name="Normal" w:semiHidden="0" w:unhideWhenUsed="0" w:qFormat="1"/>
+    <w:lsdException w:name="heading 1" w:semiHidden="0" w:unhideWhenUsed="0" w:qFormat="1"/>
+    <w:lsdException w:name="heading 2" w:semiHidden="0" w:unhideWhenUsed="0" w:qFormat="1"/>
+    <w:lsdException w:name="heading 3" w:semiHidden="0" w:uiPriority="9" w:unhideWhenUsed="0" w:qFormat="1"/>
+    <w:lsdException w:name="heading 4" w:semiHidden="0" w:unhideWhenUsed="0" w:qFormat="1"/>
+    <w:lsdException w:name="heading 5" w:semiHidden="0" w:unhideWhenUsed="0" w:qFormat="1"/>
+    <w:lsdException w:name="heading 6" w:semiHidden="0" w:unhideWhenUsed="0" w:qFormat="1"/>
+    <w:lsdException w:name="heading 7" w:semiHidden="0" w:qFormat="1"/>
+    <w:lsdException w:name="heading 8" w:semiHidden="0" w:qFormat="1"/>
+    <w:lsdException w:name="heading 9" w:semiHidden="0" w:qFormat="1"/>
+    <w:lsdException w:name="index 2" w:semiHidden="0"/>
+    <w:lsdException w:name="index 3" w:semiHidden="0"/>
+    <w:lsdException w:name="index 4" w:semiHidden="0"/>
+    <w:lsdException w:name="index 5" w:semiHidden="0"/>
+    <w:lsdException w:name="index 6" w:semiHidden="0"/>
+    <w:lsdException w:name="toc 1" w:uiPriority="39"/>
+    <w:lsdException w:name="toc 2" w:uiPriority="39"/>
+    <w:lsdException w:name="caption" w:qFormat="1"/>
+    <w:lsdException w:name="List Number 2" w:semiHidden="0"/>
+    <w:lsdException w:name="List Number 5" w:semiHidden="0"/>
+    <w:lsdException w:name="Title" w:semiHidden="0" w:unhideWhenUsed="0" w:qFormat="1"/>
+    <w:lsdException w:name="Subtitle" w:semiHidden="0" w:unhideWhenUsed="0" w:qFormat="1"/>
+    <w:lsdException w:name="Body Text Indent 3" w:semiHidden="0"/>
+    <w:lsdException w:name="Block Text" w:semiHidden="0"/>
+    <w:lsdException w:name="Hyperlink" w:semiHidden="0"/>
+    <w:lsdException w:name="FollowedHyperlink" w:semiHidden="0"/>
+    <w:lsdException w:name="Strong" w:semiHidden="0" w:uiPriority="22" w:unhideWhenUsed="0" w:qFormat="1"/>
+    <w:lsdException w:name="Emphasis" w:semiHidden="0" w:unhideWhenUsed="0" w:qFormat="1"/>
+    <w:lsdException w:name="Normal (Web)" w:uiPriority="99"/>
+    <w:lsdException w:name="Table Grid" w:semiHidden="0" w:uiPriority="59" w:unhideWhenUsed="0"/>
+    <w:lsdException w:name="Placeholder Text" w:uiPriority="99" w:unhideWhenUsed="0"/>
+    <w:lsdException w:name="No Spacing" w:semiHidden="0" w:uiPriority="1" w:unhideWhenUsed="0" w:qFormat="1"/>
+    <w:lsdException w:name="Light Shading" w:semiHidden="0" w:uiPriority="60" w:unhideWhenUsed="0"/>
+    <w:lsdException w:name="Light List" w:semiHidden="0" w:uiPriority="61" w:unhideWhenUsed="0"/>
+    <w:lsdException w:name="Light Grid" w:semiHidden="0" w:uiPriority="62" w:unhideWhenUsed="0"/>
+    <w:lsdException w:name="Medium Shading 1" w:semiHidden="0" w:uiPriority="63" w:unhideWhenUsed="0"/>
+    <w:lsdException w:name="Medium Shading 2" w:semiHidden="0" w:uiPriority="64" w:unhideWhenUsed="0"/>
+    <w:lsdException w:name="Medium List 1" w:semiHidden="0" w:uiPriority="65" w:unhideWhenUsed="0"/>
+    <w:lsdException w:name="Medium List 2" w:semiHidden="0" w:uiPriority="66" w:unhideWhenUsed="0"/>
+    <w:lsdException w:name="Medium Grid 1" w:semiHidden="0" w:uiPriority="67" w:unhideWhenUsed="0"/>
+    <w:lsdException w:name="Medium Grid 2" w:semiHidden="0" w:uiPriority="68" w:unhideWhenUsed="0"/>
+    <w:lsdException w:name="Medium Grid 3" w:semiHidden="0" w:uiPriority="69" w:unhideWhenUsed="0"/>
+    <w:lsdException w:name="Dark List" w:semiHidden="0" w:uiPriority="70" w:unhideWhenUsed="0"/>
+    <w:lsdException w:name="Colorful Shading" w:semiHidden="0" w:uiPriority="71" w:unhideWhenUsed="0"/>
+    <w:lsdException w:name="Colorful List" w:semiHidden="0" w:uiPriority="72" w:unhideWhenUsed="0"/>
+    <w:lsdException w:name="Colorful Grid" w:semiHidden="0" w:uiPriority="73" w:unhideWhenUsed="0"/>
+    <w:lsdException w:name="Light Shading Accent 1" w:semiHidden="0" w:uiPriority="60" w:unhideWhenUsed="0"/>
+    <w:lsdException w:name="Light List Accent 1" w:semiHidden="0" w:uiPriority="61" w:unhideWhenUsed="0"/>
+    <w:lsdException w:name="Light Grid Accent 1" w:semiHidden="0" w:uiPriority="62" w:unhideWhenUsed="0"/>
+    <w:lsdException w:name="Medium Shading 1 Accent 1" w:semiHidden="0" w:uiPriority="63" w:unhideWhenUsed="0"/>
+    <w:lsdException w:name="Medium Shading 2 Accent 1" w:semiHidden="0" w:uiPriority="64" w:unhideWhenUsed="0"/>
+    <w:lsdException w:name="Medium List 1 Accent 1" w:semiHidden="0" w:uiPriority="65" w:unhideWhenUsed="0"/>
+    <w:lsdException w:name="Revision" w:uiPriority="99" w:unhideWhenUsed="0"/>
+    <w:lsdException w:name="List Paragraph" w:semiHidden="0" w:uiPriority="34" w:unhideWhenUsed="0" w:qFormat="1"/>
+    <w:lsdException w:name="Quote" w:semiHidden="0" w:uiPriority="29" w:unhideWhenUsed="0" w:qFormat="1"/>
+    <w:lsdException w:name="Intense Quote" w:semiHidden="0" w:uiPriority="30" w:unhideWhenUsed="0" w:qFormat="1"/>
+    <w:lsdException w:name="Medium List 2 Accent 1" w:semiHidden="0" w:uiPriority="66" w:unhideWhenUsed="0"/>
+    <w:lsdException w:name="Medium Grid 1 Accent 1" w:semiHidden="0" w:uiPriority="67" w:unhideWhenUsed="0"/>
+    <w:lsdException w:name="Medium Grid 2 Accent 1" w:semiHidden="0" w:uiPriority="68" w:unhideWhenUsed="0"/>
+    <w:lsdException w:name="Medium Grid 3 Accent 1" w:semiHidden="0" w:uiPriority="69" w:unhideWhenUsed="0"/>
+    <w:lsdException w:name="Dark List Accent 1" w:semiHidden="0" w:uiPriority="70" w:unhideWhenUsed="0"/>
+    <w:lsdException w:name="Colorful Shading Accent 1" w:semiHidden="0" w:uiPriority="71" w:unhideWhenUsed="0"/>
+    <w:lsdException w:name="Colorful List Accent 1" w:semiHidden="0" w:uiPriority="72" w:unhideWhenUsed="0"/>
+    <w:lsdException w:name="Colorful Grid Accent 1" w:semiHidden="0" w:uiPriority="73" w:unhideWhenUsed="0"/>
+    <w:lsdException w:name="Light Shading Accent 2" w:semiHidden="0" w:uiPriority="60" w:unhideWhenUsed="0"/>
+    <w:lsdException w:name="Light List Accent 2" w:semiHidden="0" w:uiPriority="61" w:unhideWhenUsed="0"/>
+    <w:lsdException w:name="Light Grid Accent 2" w:semiHidden="0" w:uiPriority="62" w:unhideWhenUsed="0"/>
+    <w:lsdException w:name="Medium Shading 1 Accent 2" w:semiHidden="0" w:uiPriority="63" w:unhideWhenUsed="0"/>
+    <w:lsdException w:name="Medium Shading 2 Accent 2" w:semiHidden="0" w:uiPriority="64" w:unhideWhenUsed="0"/>
+    <w:lsdException w:name="Medium List 1 Accent 2" w:semiHidden="0" w:uiPriority="65" w:unhideWhenUsed="0"/>
+    <w:lsdException w:name="Medium List 2 Accent 2" w:semiHidden="0" w:uiPriority="66" w:unhideWhenUsed="0"/>
+    <w:lsdException w:name="Medium Grid 1 Accent 2" w:semiHidden="0" w:uiPriority="67" w:unhideWhenUsed="0"/>
+    <w:lsdException w:name="Medium Grid 2 Accent 2" w:semiHidden="0" w:uiPriority="68" w:unhideWhenUsed="0"/>
+    <w:lsdException w:name="Medium Grid 3 Accent 2" w:semiHidden="0" w:uiPriority="69" w:unhideWhenUsed="0"/>
+    <w:lsdException w:name="Dark List Accent 2" w:semiHidden="0" w:uiPriority="70" w:unhideWhenUsed="0"/>
+    <w:lsdException w:name="Colorful Shading Accent 2" w:semiHidden="0" w:uiPriority="71" w:unhideWhenUsed="0"/>
+    <w:lsdException w:name="Colorful List Accent 2" w:semiHidden="0" w:uiPriority="72" w:unhideWhenUsed="0"/>
+    <w:lsdException w:name="Colorful Grid Accent 2" w:semiHidden="0" w:uiPriority="73" w:unhideWhenUsed="0"/>
+    <w:lsdException w:name="Light Shading Accent 3" w:semiHidden="0" w:uiPriority="60" w:unhideWhenUsed="0"/>
+    <w:lsdException w:name="Light List Accent 3" w:semiHidden="0" w:uiPriority="61" w:unhideWhenUsed="0"/>
+    <w:lsdException w:name="Light Grid Accent 3" w:semiHidden="0" w:uiPriority="62" w:unhideWhenUsed="0"/>
+    <w:lsdException w:name="Medium Shading 1 Accent 3" w:semiHidden="0" w:uiPriority="63" w:unhideWhenUsed="0"/>
+    <w:lsdException w:name="Medium Shading 2 Accent 3" w:semiHidden="0" w:uiPriority="64" w:unhideWhenUsed="0"/>
+    <w:lsdException w:name="Medium List 1 Accent 3" w:semiHidden="0" w:uiPriority="65" w:unhideWhenUsed="0"/>
+    <w:lsdException w:name="Medium List 2 Accent 3" w:semiHidden="0" w:uiPriority="66" w:unhideWhenUsed="0"/>
+    <w:lsdException w:name="Medium Grid 1 Accent 3" w:semiHidden="0" w:uiPriority="67" w:unhideWhenUsed="0"/>
+    <w:lsdException w:name="Medium Grid 2 Accent 3" w:semiHidden="0" w:uiPriority="68" w:unhideWhenUsed="0"/>
+    <w:lsdException w:name="Medium Grid 3 Accent 3" w:semiHidden="0" w:uiPriority="69" w:unhideWhenUsed="0"/>
+    <w:lsdException w:name="Dark List Accent 3" w:semiHidden="0" w:uiPriority="70" w:unhideWhenUsed="0"/>
+    <w:lsdException w:name="Colorful Shading Accent 3" w:semiHidden="0" w:uiPriority="71" w:unhideWhenUsed="0"/>
+    <w:lsdException w:name="Colorful List Accent 3" w:semiHidden="0" w:uiPriority="72" w:unhideWhenUsed="0"/>
+    <w:lsdException w:name="Colorful Grid Accent 3" w:semiHidden="0" w:uiPriority="73" w:unhideWhenUsed="0"/>
+    <w:lsdException w:name="Light Shading Accent 4" w:semiHidden="0" w:uiPriority="60" w:unhideWhenUsed="0"/>
+    <w:lsdException w:name="Light List Accent 4" w:semiHidden="0" w:uiPriority="61" w:unhideWhenUsed="0"/>
+    <w:lsdException w:name="Light Grid Accent 4" w:semiHidden="0" w:uiPriority="62" w:unhideWhenUsed="0"/>
+    <w:lsdException w:name="Medium Shading 1 Accent 4" w:semiHidden="0" w:uiPriority="63" w:unhideWhenUsed="0"/>
+    <w:lsdException w:name="Medium Shading 2 Accent 4" w:semiHidden="0" w:uiPriority="64" w:unhideWhenUsed="0"/>
+    <w:lsdException w:name="Medium List 1 Accent 4" w:semiHidden="0" w:uiPriority="65" w:unhideWhenUsed="0"/>
+    <w:lsdException w:name="Medium List 2 Accent 4" w:semiHidden="0" w:uiPriority="66" w:unhideWhenUsed="0"/>
+    <w:lsdException w:name="Medium Grid 1 Accent 4" w:semiHidden="0" w:uiPriority="67" w:unhideWhenUsed="0"/>
+    <w:lsdException w:name="Medium Grid 2 Accent 4" w:semiHidden="0" w:uiPriority="68" w:unhideWhenUsed="0"/>
+    <w:lsdException w:name="Medium Grid 3 Accent 4" w:semiHidden="0" w:uiPriority="69" w:unhideWhenUsed="0"/>
+    <w:lsdException w:name="Dark List Accent 4" w:semiHidden="0" w:uiPriority="70" w:unhideWhenUsed="0"/>
+    <w:lsdException w:name="Colorful Shading Accent 4" w:semiHidden="0" w:uiPriority="71" w:unhideWhenUsed="0"/>
+    <w:lsdException w:name="Colorful List Accent 4" w:semiHidden="0" w:uiPriority="72" w:unhideWhenUsed="0"/>
+    <w:lsdException w:name="Colorful Grid Accent 4" w:semiHidden="0" w:uiPriority="73" w:unhideWhenUsed="0"/>
+    <w:lsdException w:name="Light Shading Accent 5" w:semiHidden="0" w:uiPriority="60" w:unhideWhenUsed="0"/>
+    <w:lsdException w:name="Light List Accent 5" w:semiHidden="0" w:uiPriority="61" w:unhideWhenUsed="0"/>
+    <w:lsdException w:name="Light Grid Accent 5" w:semiHidden="0" w:uiPriority="62" w:unhideWhenUsed="0"/>
+    <w:lsdException w:name="Medium Shading 1 Accent 5" w:semiHidden="0" w:uiPriority="63" w:unhideWhenUsed="0"/>
+    <w:lsdException w:name="Medium Shading 2 Accent 5" w:semiHidden="0" w:uiPriority="64" w:unhideWhenUsed="0"/>
+    <w:lsdException w:name="Medium List 1 Accent 5" w:semiHidden="0" w:uiPriority="65" w:unhideWhenUsed="0"/>
+    <w:lsdException w:name="Medium List 2 Accent 5" w:semiHidden="0" w:uiPriority="66" w:unhideWhenUsed="0"/>
+    <w:lsdException w:name="Medium Grid 1 Accent 5" w:semiHidden="0" w:uiPriority="67" w:unhideWhenUsed="0"/>
+    <w:lsdException w:name="Medium Grid 2 Accent 5" w:semiHidden="0" w:uiPriority="68" w:unhideWhenUsed="0"/>
+    <w:lsdException w:name="Medium Grid 3 Accent 5" w:semiHidden="0" w:uiPriority="69" w:unhideWhenUsed="0"/>
+    <w:lsdException w:name="Dark List Accent 5" w:semiHidden="0" w:uiPriority="70" w:unhideWhenUsed="0"/>
+    <w:lsdException w:name="Colorful Shading Accent 5" w:semiHidden="0" w:uiPriority="71" w:unhideWhenUsed="0"/>
+    <w:lsdException w:name="Colorful List Accent 5" w:semiHidden="0" w:uiPriority="72" w:unhideWhenUsed="0"/>
+    <w:lsdException w:name="Colorful Grid Accent 5" w:semiHidden="0" w:uiPriority="73" w:unhideWhenUsed="0"/>
+    <w:lsdException w:name="Light Shading Accent 6" w:semiHidden="0" w:uiPriority="60" w:unhideWhenUsed="0"/>
+    <w:lsdException w:name="Light List Accent 6" w:semiHidden="0" w:uiPriority="61" w:unhideWhenUsed="0"/>
+    <w:lsdException w:name="Light Grid Accent 6" w:semiHidden="0" w:uiPriority="62" w:unhideWhenUsed="0"/>
+    <w:lsdException w:name="Medium Shading 1 Accent 6" w:semiHidden="0" w:uiPriority="63" w:unhideWhenUsed="0"/>
+    <w:lsdException w:name="Medium Shading 2 Accent 6" w:semiHidden="0" w:uiPriority="64" w:unhideWhenUsed="0"/>
+    <w:lsdException w:name="Medium List 1 Accent 6" w:semiHidden="0" w:uiPriority="65" w:unhideWhenUsed="0"/>
+    <w:lsdException w:name="Medium List 2 Accent 6" w:semiHidden="0" w:uiPriority="66" w:unhideWhenUsed="0"/>
+    <w:lsdException w:name="Medium Grid 1 Accent 6" w:semiHidden="0" w:uiPriority="67" w:unhideWhenUsed="0"/>
+    <w:lsdException w:name="Medium Grid 2 Accent 6" w:semiHidden="0" w:uiPriority="68" w:unhideWhenUsed="0"/>
+    <w:lsdException w:name="Medium Grid 3 Accent 6" w:semiHidden="0" w:uiPriority="69" w:unhideWhenUsed="0"/>
+    <w:lsdException w:name="Dark List Accent 6" w:semiHidden="0" w:uiPriority="70" w:unhideWhenUsed="0"/>
+    <w:lsdException w:name="Colorful Shading Accent 6" w:semiHidden="0" w:uiPriority="71" w:unhideWhenUsed="0"/>
+    <w:lsdException w:name="Colorful List Accent 6" w:semiHidden="0" w:uiPriority="72" w:unhideWhenUsed="0"/>
+    <w:lsdException w:name="Colorful Grid Accent 6" w:semiHidden="0" w:uiPriority="73" w:unhideWhenUsed="0"/>
+    <w:lsdException w:name="Subtle Emphasis" w:semiHidden="0" w:uiPriority="19" w:unhideWhenUsed="0" w:qFormat="1"/>
+    <w:lsdException w:name="Intense Emphasis" w:semiHidden="0" w:uiPriority="21" w:unhideWhenUsed="0" w:qFormat="1"/>
+    <w:lsdException w:name="Subtle Reference" w:semiHidden="0" w:uiPriority="31" w:unhideWhenUsed="0" w:qFormat="1"/>
+    <w:lsdException w:name="Intense Reference" w:semiHidden="0" w:uiPriority="32" w:unhideWhenUsed="0" w:qFormat="1"/>
+    <w:lsdException w:name="Book Title" w:semiHidden="0" w:uiPriority="33" w:unhideWhenUsed="0" w:qFormat="1"/>
+    <w:lsdException w:name="Bibliography" w:uiPriority="37"/>
+    <w:lsdException w:name="TOC Heading" w:uiPriority="39" w:qFormat="1"/>
+  </w:latentStyles>
+  <w:style w:type="paragraph" w:default="1" w:styleId="Standard">
+    <w:name w:val="Normal"/>
+    <w:qFormat/>
+    <w:rsid w:val="000A6FE9"/>
+    <w:pPr>
+      <w:suppressAutoHyphens/>
+      <w:spacing w:before="120"/>
+      <w:jc w:val="both"/>
+    </w:pPr>
+    <w:rPr>
+      <w:rFonts w:ascii="Arial" w:hAnsi="Arial"/>
+      <w:color w:val="00000A"/>
+      <w:sz w:val="22"/>
+      <w:szCs w:val="24"/>
+      <w:lang w:val="de-DE"/>
+    </w:rPr>
+  </w:style>
+  <w:style w:type="character" w:default="1" w:styleId="Absatz-Standardschriftart">
+    <w:name w:val="Default Paragraph Font"/>
+    <w:uiPriority w:val="1"/>
+    <w:semiHidden/>
+    <w:unhideWhenUsed/>
+  </w:style>
+  <w:style w:type="table" w:default="1" w:styleId="NormaleTabelle">
+    <w:name w:val="Normal Table"/>
+    <w:uiPriority w:val="99"/>
+    <w:semiHidden/>
+    <w:unhideWhenUsed/>
+    <w:tblPr>
+      <w:tblInd w:w="0" w:type="dxa"/>
+      <w:tblCellMar>
+        <w:top w:w="0" w:type="dxa"/>
+        <w:left w:w="108" w:type="dxa"/>
+        <w:bottom w:w="0" w:type="dxa"/>
+        <w:right w:w="108" w:type="dxa"/>
+      </w:tblCellMar>
+    </w:tblPr>
+  </w:style>
+  <w:style w:type="numbering" w:default="1" w:styleId="KeineListe">
+    <w:name w:val="No List"/>
+    <w:uiPriority w:val="99"/>
+    <w:semiHidden/>
+    <w:unhideWhenUsed/>
+  </w:style>
+  <w:style w:type="paragraph" w:customStyle="1" w:styleId="berschrift11">
+    <w:name w:val="Überschrift 11"/>
+    <w:basedOn w:val="Standard"/>
+    <w:next w:val="Standard"/>
+    <w:qFormat/>
+    <w:rsid w:val="002F7DFB"/>
+    <w:pPr>
+      <w:keepNext/>
+      <w:shd w:val="clear" w:color="auto" w:fill="CCCCCC"/>
+      <w:spacing w:before="360" w:after="120"/>
+      <w:outlineLvl w:val="0"/>
+    </w:pPr>
+    <w:rPr>
+      <w:rFonts w:cs="Arial"/>
+      <w:b/>
+      <w:bCs/>
+      <w:sz w:val="28"/>
+      <w:szCs w:val="32"/>
+    </w:rPr>
+  </w:style>
+  <w:style w:type="paragraph" w:customStyle="1" w:styleId="berschrift21">
+    <w:name w:val="Überschrift 21"/>
+    <w:basedOn w:val="Standard"/>
+    <w:next w:val="Standard"/>
+    <w:qFormat/>
+    <w:rsid w:val="002F7DFB"/>
+    <w:pPr>
+      <w:outlineLvl w:val="1"/>
+    </w:pPr>
+  </w:style>
+  <w:style w:type="paragraph" w:customStyle="1" w:styleId="berschrift31">
+    <w:name w:val="Überschrift 31"/>
+    <w:basedOn w:val="Standard"/>
+    <w:next w:val="Standard"/>
+    <w:uiPriority w:val="9"/>
+    <w:qFormat/>
+    <w:rsid w:val="002F7DFB"/>
+    <w:pPr>
+      <w:outlineLvl w:val="2"/>
+    </w:pPr>
+  </w:style>
+  <w:style w:type="paragraph" w:customStyle="1" w:styleId="berschrift41">
+    <w:name w:val="Überschrift 41"/>
+    <w:basedOn w:val="Standard"/>
+    <w:next w:val="Standard"/>
+    <w:qFormat/>
+    <w:rsid w:val="002F7DFB"/>
+    <w:pPr>
+      <w:keepNext/>
+      <w:spacing w:before="240" w:after="60"/>
+      <w:outlineLvl w:val="3"/>
+    </w:pPr>
+    <w:rPr>
+      <w:sz w:val="24"/>
+      <w:szCs w:val="28"/>
+      <w:u w:val="single"/>
+    </w:rPr>
+  </w:style>
+  <w:style w:type="paragraph" w:customStyle="1" w:styleId="berschrift51">
+    <w:name w:val="Überschrift 51"/>
+    <w:basedOn w:val="Standard"/>
+    <w:next w:val="Standard"/>
+    <w:qFormat/>
+    <w:rsid w:val="002F7DFB"/>
+    <w:pPr>
+      <w:spacing w:before="240" w:after="60"/>
+      <w:outlineLvl w:val="4"/>
+    </w:pPr>
+    <w:rPr>
+      <w:bCs/>
+      <w:iCs/>
+      <w:szCs w:val="26"/>
+      <w:u w:val="single"/>
+    </w:rPr>
+  </w:style>
+  <w:style w:type="paragraph" w:customStyle="1" w:styleId="berschrift61">
+    <w:name w:val="Überschrift 61"/>
+    <w:basedOn w:val="Standard"/>
+    <w:next w:val="Standard"/>
+    <w:qFormat/>
+    <w:rsid w:val="002F7DFB"/>
+    <w:pPr>
+      <w:spacing w:before="240" w:after="60"/>
+      <w:outlineLvl w:val="5"/>
+    </w:pPr>
+    <w:rPr>
+      <w:bCs/>
+      <w:i/>
+      <w:sz w:val="20"/>
+      <w:szCs w:val="22"/>
+    </w:rPr>
+  </w:style>
+  <w:style w:type="paragraph" w:customStyle="1" w:styleId="berschrift71">
+    <w:name w:val="Überschrift 71"/>
+    <w:basedOn w:val="Standard"/>
+    <w:next w:val="Standard"/>
+    <w:qFormat/>
+    <w:rsid w:val="002F7DFB"/>
+    <w:pPr>
+      <w:spacing w:before="240" w:after="60"/>
+      <w:ind w:left="851" w:right="851"/>
+      <w:outlineLvl w:val="6"/>
+    </w:pPr>
+    <w:rPr>
+      <w:smallCaps/>
+      <w:sz w:val="20"/>
+    </w:rPr>
+  </w:style>
+  <w:style w:type="paragraph" w:customStyle="1" w:styleId="berschrift81">
+    <w:name w:val="Überschrift 81"/>
+    <w:basedOn w:val="Standard"/>
+    <w:next w:val="Standard"/>
+    <w:qFormat/>
+    <w:rsid w:val="002F7DFB"/>
+    <w:pPr>
+      <w:spacing w:before="240" w:after="60"/>
+      <w:ind w:left="851" w:right="851"/>
+      <w:outlineLvl w:val="7"/>
+    </w:pPr>
+    <w:rPr>
+      <w:iCs/>
+      <w:sz w:val="20"/>
+    </w:rPr>
+  </w:style>
+  <w:style w:type="paragraph" w:customStyle="1" w:styleId="berschrift91">
+    <w:name w:val="Überschrift 91"/>
+    <w:basedOn w:val="Standard"/>
+    <w:next w:val="Standard"/>
+    <w:qFormat/>
+    <w:rsid w:val="002F7DFB"/>
+    <w:pPr>
+      <w:spacing w:before="240" w:after="60"/>
+      <w:ind w:left="851" w:right="851"/>
+      <w:outlineLvl w:val="8"/>
+    </w:pPr>
+    <w:rPr>
+      <w:rFonts w:cs="Arial"/>
+      <w:sz w:val="20"/>
+      <w:szCs w:val="22"/>
+    </w:rPr>
+  </w:style>
+  <w:style w:type="character" w:styleId="Seitenzahl">
+    <w:name w:val="page number"/>
+    <w:basedOn w:val="Absatz-Standardschriftart"/>
+    <w:rsid w:val="002F7DFB"/>
+  </w:style>
+  <w:style w:type="character" w:customStyle="1" w:styleId="Internetlink">
+    <w:name w:val="Internetlink"/>
+    <w:basedOn w:val="Absatz-Standardschriftart"/>
+    <w:rsid w:val="002F7DFB"/>
+    <w:rPr>
+      <w:color w:val="0000FF"/>
+      <w:u w:val="single"/>
+    </w:rPr>
+  </w:style>
+  <w:style w:type="character" w:styleId="Funotenzeichen">
+    <w:name w:val="footnote reference"/>
+    <w:basedOn w:val="Absatz-Standardschriftart"/>
+    <w:semiHidden/>
+    <w:rsid w:val="002F7DFB"/>
+    <w:rPr>
+      <w:vertAlign w:val="superscript"/>
+    </w:rPr>
+  </w:style>
+  <w:style w:type="character" w:styleId="Kommentarzeichen">
+    <w:name w:val="annotation reference"/>
+    <w:basedOn w:val="Absatz-Standardschriftart"/>
+    <w:semiHidden/>
+    <w:rsid w:val="002F7DFB"/>
+    <w:rPr>
+      <w:sz w:val="18"/>
+    </w:rPr>
+  </w:style>
+  <w:style w:type="character" w:customStyle="1" w:styleId="KommentartextZchn">
+    <w:name w:val="Kommentartext Zchn"/>
+    <w:basedOn w:val="Absatz-Standardschriftart"/>
+    <w:link w:val="Kommentartext"/>
+    <w:semiHidden/>
+    <w:rsid w:val="00E864AB"/>
+    <w:rPr>
+      <w:rFonts w:ascii="Arial" w:hAnsi="Arial"/>
+      <w:sz w:val="24"/>
+      <w:szCs w:val="24"/>
+      <w:lang w:val="de-DE"/>
+    </w:rPr>
+  </w:style>
+  <w:style w:type="character" w:customStyle="1" w:styleId="KommentarthemaZchn">
+    <w:name w:val="Kommentarthema Zchn"/>
+    <w:basedOn w:val="KommentartextZchn"/>
+    <w:link w:val="Kommentarthema"/>
+    <w:rsid w:val="00E864AB"/>
+    <w:rPr>
+      <w:rFonts w:ascii="Arial" w:hAnsi="Arial"/>
+      <w:b/>
+      <w:bCs/>
+      <w:sz w:val="24"/>
+      <w:szCs w:val="24"/>
+      <w:lang w:val="de-DE"/>
+    </w:rPr>
+  </w:style>
+  <w:style w:type="character" w:customStyle="1" w:styleId="TextkrperZeichen">
+    <w:name w:val="Textkörper Zeichen"/>
+    <w:basedOn w:val="Absatz-Standardschriftart"/>
+    <w:link w:val="Textkrper1"/>
+    <w:rsid w:val="003D4092"/>
+    <w:rPr>
+      <w:rFonts w:ascii="Arial" w:hAnsi="Arial"/>
+      <w:b/>
+      <w:i/>
+      <w:sz w:val="22"/>
+      <w:szCs w:val="24"/>
+      <w:lang w:val="de-DE"/>
+    </w:rPr>
+  </w:style>
+  <w:style w:type="character" w:customStyle="1" w:styleId="TextkrpereinzugZeichen">
+    <w:name w:val="Textkörpereinzug Zeichen"/>
+    <w:basedOn w:val="Absatz-Standardschriftart"/>
+    <w:link w:val="TextkrperEinrckung"/>
+    <w:rsid w:val="003D4092"/>
+    <w:rPr>
+      <w:rFonts w:ascii="Arial" w:hAnsi="Arial" w:cs="Arial"/>
+      <w:sz w:val="24"/>
+      <w:lang w:val="de-DE"/>
+    </w:rPr>
+  </w:style>
+  <w:style w:type="character" w:customStyle="1" w:styleId="berschrift2Zeichen">
+    <w:name w:val="Überschrift 2 Zeichen"/>
+    <w:basedOn w:val="Absatz-Standardschriftart"/>
+    <w:rsid w:val="008232D4"/>
+    <w:rPr>
+      <w:rFonts w:ascii="Arial" w:hAnsi="Arial" w:cs="Arial"/>
+      <w:iCs/>
+      <w:sz w:val="24"/>
+      <w:szCs w:val="28"/>
+      <w:shd w:val="clear" w:color="auto" w:fill="CCCCCC"/>
+      <w:lang w:val="de-DE"/>
+    </w:rPr>
+  </w:style>
+  <w:style w:type="character" w:customStyle="1" w:styleId="berschrift3Zeichen">
+    <w:name w:val="Überschrift 3 Zeichen"/>
+    <w:basedOn w:val="Absatz-Standardschriftart"/>
+    <w:uiPriority w:val="9"/>
+    <w:rsid w:val="00070AF2"/>
+    <w:rPr>
+      <w:rFonts w:ascii="Arial" w:hAnsi="Arial" w:cs="Arial"/>
+      <w:b/>
+      <w:bCs/>
+      <w:sz w:val="24"/>
+      <w:szCs w:val="26"/>
+      <w:lang w:val="de-DE"/>
+    </w:rPr>
+  </w:style>
+  <w:style w:type="character" w:customStyle="1" w:styleId="apple-tab-span">
+    <w:name w:val="apple-tab-span"/>
+    <w:basedOn w:val="Absatz-Standardschriftart"/>
+    <w:rsid w:val="00070AF2"/>
+  </w:style>
+  <w:style w:type="character" w:customStyle="1" w:styleId="s3">
+    <w:name w:val="s3"/>
+    <w:basedOn w:val="Absatz-Standardschriftart"/>
+    <w:rsid w:val="00070AF2"/>
+  </w:style>
+  <w:style w:type="character" w:styleId="Fett">
+    <w:name w:val="Strong"/>
+    <w:basedOn w:val="Absatz-Standardschriftart"/>
+    <w:uiPriority w:val="22"/>
+    <w:qFormat/>
+    <w:rsid w:val="00070AF2"/>
+    <w:rPr>
+      <w:b/>
+      <w:bCs/>
+    </w:rPr>
+  </w:style>
+  <w:style w:type="character" w:customStyle="1" w:styleId="s2">
+    <w:name w:val="s2"/>
+    <w:basedOn w:val="Absatz-Standardschriftart"/>
+    <w:rsid w:val="00070AF2"/>
+  </w:style>
+  <w:style w:type="character" w:customStyle="1" w:styleId="Endnotenanker">
+    <w:name w:val="Endnotenanker"/>
+    <w:rPr>
+      <w:vertAlign w:val="superscript"/>
+    </w:rPr>
+  </w:style>
+  <w:style w:type="character" w:customStyle="1" w:styleId="Funotenanker">
+    <w:name w:val="Fußnotenanker"/>
+    <w:rPr>
+      <w:vertAlign w:val="superscript"/>
+    </w:rPr>
+  </w:style>
+  <w:style w:type="character" w:customStyle="1" w:styleId="ListLabel1">
+    <w:name w:val="ListLabel 1"/>
+    <w:rPr>
+      <w:rFonts w:cs="Symbol"/>
+    </w:rPr>
+  </w:style>
+  <w:style w:type="character" w:customStyle="1" w:styleId="ListLabel2">
+    <w:name w:val="ListLabel 2"/>
+    <w:rPr>
+      <w:rFonts w:cs="Symbol"/>
+    </w:rPr>
+  </w:style>
+  <w:style w:type="character" w:customStyle="1" w:styleId="ListLabel3">
+    <w:name w:val="ListLabel 3"/>
+    <w:rPr>
+      <w:rFonts w:cs="Symbol"/>
+    </w:rPr>
+  </w:style>
+  <w:style w:type="character" w:customStyle="1" w:styleId="ListLabel4">
+    <w:name w:val="ListLabel 4"/>
+    <w:rPr>
+      <w:rFonts w:cs="Symbol"/>
+    </w:rPr>
+  </w:style>
+  <w:style w:type="character" w:customStyle="1" w:styleId="Verzeichnissprung">
+    <w:name w:val="Verzeichnissprung"/>
+  </w:style>
+  <w:style w:type="character" w:customStyle="1" w:styleId="Endnotenzeichen1">
+    <w:name w:val="Endnotenzeichen1"/>
+  </w:style>
+  <w:style w:type="character" w:customStyle="1" w:styleId="Funotenzeichen1">
+    <w:name w:val="Fußnotenzeichen1"/>
+  </w:style>
+  <w:style w:type="paragraph" w:customStyle="1" w:styleId="berschrift">
+    <w:name w:val="Überschrift"/>
+    <w:basedOn w:val="Standard"/>
+    <w:next w:val="Textkrper1"/>
+    <w:pPr>
+      <w:keepNext/>
+      <w:spacing w:before="240" w:after="120"/>
+    </w:pPr>
+    <w:rPr>
+      <w:rFonts w:ascii="Liberation Sans" w:eastAsia="DejaVu Sans" w:hAnsi="Liberation Sans" w:cs="FreeSans"/>
+      <w:sz w:val="28"/>
+      <w:szCs w:val="28"/>
+    </w:rPr>
+  </w:style>
+  <w:style w:type="paragraph" w:customStyle="1" w:styleId="Textkrper1">
+    <w:name w:val="Textkörper1"/>
+    <w:basedOn w:val="Standard"/>
+    <w:link w:val="TextkrperZeichen"/>
+    <w:rsid w:val="002F7DFB"/>
+    <w:pPr>
+      <w:spacing w:before="0" w:after="120" w:line="288" w:lineRule="auto"/>
+    </w:pPr>
+    <w:rPr>
+      <w:b/>
+      <w:i/>
+    </w:rPr>
+  </w:style>
+  <w:style w:type="paragraph" w:customStyle="1" w:styleId="Liste1">
+    <w:name w:val="Liste1"/>
+    <w:basedOn w:val="Textkrper1"/>
+    <w:rPr>
+      <w:rFonts w:cs="FreeSans"/>
+    </w:rPr>
+  </w:style>
+  <w:style w:type="paragraph" w:customStyle="1" w:styleId="Beschriftung1">
+    <w:name w:val="Beschriftung1"/>
+    <w:basedOn w:val="Standard"/>
+    <w:pPr>
+      <w:suppressLineNumbers/>
+      <w:spacing w:after="120"/>
+    </w:pPr>
+    <w:rPr>
+      <w:rFonts w:cs="FreeSans"/>
+      <w:i/>
+      <w:iCs/>
+      <w:sz w:val="24"/>
+    </w:rPr>
+  </w:style>
+  <w:style w:type="paragraph" w:customStyle="1" w:styleId="Verzeichnis">
+    <w:name w:val="Verzeichnis"/>
+    <w:basedOn w:val="Standard"/>
+    <w:pPr>
+      <w:suppressLineNumbers/>
+    </w:pPr>
+    <w:rPr>
+      <w:rFonts w:cs="FreeSans"/>
+    </w:rPr>
+  </w:style>
+  <w:style w:type="paragraph" w:styleId="Dokumentstruktur">
+    <w:name w:val="Document Map"/>
+    <w:basedOn w:val="Standard"/>
+    <w:semiHidden/>
+    <w:rsid w:val="002F7DFB"/>
+    <w:pPr>
+      <w:shd w:val="clear" w:color="auto" w:fill="C6D5EC"/>
+    </w:pPr>
+    <w:rPr>
+      <w:rFonts w:ascii="Lucida Grande" w:hAnsi="Lucida Grande"/>
+    </w:rPr>
+  </w:style>
+  <w:style w:type="paragraph" w:customStyle="1" w:styleId="Kopfzeile1">
+    <w:name w:val="Kopfzeile1"/>
+    <w:basedOn w:val="Standard"/>
+    <w:rsid w:val="002F7DFB"/>
+    <w:pPr>
+      <w:tabs>
+        <w:tab w:val="center" w:pos="4536"/>
+        <w:tab w:val="right" w:pos="9072"/>
+      </w:tabs>
+      <w:spacing w:before="0"/>
+      <w:jc w:val="center"/>
+    </w:pPr>
+  </w:style>
+  <w:style w:type="paragraph" w:customStyle="1" w:styleId="Fuzeile1">
+    <w:name w:val="Fußzeile1"/>
+    <w:basedOn w:val="Standard"/>
+    <w:rsid w:val="002F7DFB"/>
+    <w:pPr>
+      <w:tabs>
+        <w:tab w:val="center" w:pos="4820"/>
+        <w:tab w:val="right" w:pos="9639"/>
+      </w:tabs>
+      <w:spacing w:before="0"/>
+      <w:jc w:val="left"/>
+    </w:pPr>
+    <w:rPr>
+      <w:sz w:val="18"/>
+    </w:rPr>
+  </w:style>
+  <w:style w:type="paragraph" w:styleId="StandardWeb">
+    <w:name w:val="Normal (Web)"/>
+    <w:basedOn w:val="Standard"/>
+    <w:uiPriority w:val="99"/>
+    <w:rsid w:val="002F7DFB"/>
+    <w:pPr>
+      <w:spacing w:after="280"/>
+      <w:jc w:val="left"/>
+    </w:pPr>
+    <w:rPr>
+      <w:rFonts w:cs="Arial"/>
+      <w:color w:val="000000"/>
+      <w:sz w:val="20"/>
+      <w:szCs w:val="20"/>
+    </w:rPr>
+  </w:style>
+  <w:style w:type="paragraph" w:styleId="Sprechblasentext">
+    <w:name w:val="Balloon Text"/>
+    <w:basedOn w:val="Standard"/>
+    <w:semiHidden/>
+    <w:rsid w:val="002F7DFB"/>
+    <w:rPr>
+      <w:rFonts w:ascii="Lucida Grande" w:hAnsi="Lucida Grande"/>
+      <w:sz w:val="18"/>
+      <w:szCs w:val="18"/>
+    </w:rPr>
+  </w:style>
+  <w:style w:type="paragraph" w:customStyle="1" w:styleId="Tabelle">
+    <w:name w:val="Tabelle"/>
+    <w:basedOn w:val="Standard"/>
+    <w:rsid w:val="002F7DFB"/>
+    <w:pPr>
+      <w:keepLines/>
+      <w:spacing w:before="60" w:after="60"/>
+      <w:jc w:val="left"/>
+    </w:pPr>
+  </w:style>
+  <w:style w:type="paragraph" w:styleId="Standardeinzug">
+    <w:name w:val="Normal Indent"/>
+    <w:basedOn w:val="Standard"/>
+    <w:next w:val="Standard"/>
+    <w:rsid w:val="002F7DFB"/>
+    <w:pPr>
+      <w:keepLines/>
+      <w:ind w:left="567"/>
+      <w:textAlignment w:val="baseline"/>
+    </w:pPr>
+    <w:rPr>
+      <w:rFonts w:cs="Arial"/>
+      <w:sz w:val="24"/>
+      <w:szCs w:val="20"/>
+    </w:rPr>
+  </w:style>
+  <w:style w:type="paragraph" w:customStyle="1" w:styleId="TextkrperEinrckung">
+    <w:name w:val="Textkörper Einrückung"/>
+    <w:basedOn w:val="Standard"/>
+    <w:link w:val="TextkrpereinzugZeichen"/>
+    <w:rsid w:val="002F7DFB"/>
+    <w:pPr>
+      <w:spacing w:before="0"/>
+      <w:ind w:left="3969"/>
+      <w:jc w:val="left"/>
+    </w:pPr>
+    <w:rPr>
+      <w:rFonts w:cs="Arial"/>
+      <w:sz w:val="24"/>
+      <w:szCs w:val="20"/>
+    </w:rPr>
+  </w:style>
+  <w:style w:type="paragraph" w:styleId="Textkrper-Einzug2">
+    <w:name w:val="Body Text Indent 2"/>
+    <w:basedOn w:val="Standard"/>
+    <w:rsid w:val="002F7DFB"/>
+    <w:pPr>
+      <w:ind w:left="3960"/>
+    </w:pPr>
+  </w:style>
+  <w:style w:type="paragraph" w:customStyle="1" w:styleId="Abbildung">
+    <w:name w:val="Abbildung"/>
+    <w:basedOn w:val="Standard"/>
+    <w:next w:val="Beschriftung1"/>
+    <w:rsid w:val="002F7DFB"/>
+    <w:pPr>
+      <w:keepNext/>
+      <w:spacing w:before="0"/>
+      <w:jc w:val="center"/>
+    </w:pPr>
+    <w:rPr>
+      <w:sz w:val="20"/>
+      <w:szCs w:val="20"/>
+    </w:rPr>
+  </w:style>
+  <w:style w:type="paragraph" w:styleId="Beschriftung">
+    <w:name w:val="caption"/>
+    <w:basedOn w:val="Standard"/>
+    <w:next w:val="Standard"/>
+    <w:qFormat/>
+    <w:rsid w:val="002F7DFB"/>
+    <w:pPr>
+      <w:spacing w:after="240"/>
+      <w:jc w:val="center"/>
+    </w:pPr>
+    <w:rPr>
+      <w:rFonts w:cs="Arial"/>
+      <w:i/>
+      <w:iCs/>
+      <w:sz w:val="20"/>
+      <w:szCs w:val="20"/>
+    </w:rPr>
+  </w:style>
+  <w:style w:type="paragraph" w:styleId="Funotentext">
+    <w:name w:val="footnote text"/>
+    <w:basedOn w:val="Standard"/>
+    <w:semiHidden/>
+    <w:rsid w:val="002F7DFB"/>
+    <w:rPr>
+      <w:sz w:val="20"/>
+      <w:szCs w:val="20"/>
+    </w:rPr>
+  </w:style>
+  <w:style w:type="paragraph" w:styleId="Kommentartext">
+    <w:name w:val="annotation text"/>
+    <w:basedOn w:val="Standard"/>
+    <w:link w:val="KommentartextZchn"/>
+    <w:semiHidden/>
+    <w:rsid w:val="002F7DFB"/>
+    <w:rPr>
+      <w:sz w:val="24"/>
+    </w:rPr>
+  </w:style>
+  <w:style w:type="paragraph" w:customStyle="1" w:styleId="Buchmerker">
+    <w:name w:val="Buchmerker"/>
+    <w:basedOn w:val="Standard"/>
+    <w:rsid w:val="002F7DFB"/>
+    <w:pPr>
+      <w:pBdr>
+        <w:top w:val="single" w:sz="4" w:space="1" w:color="00000A"/>
+        <w:left w:val="single" w:sz="4" w:space="4" w:color="00000A"/>
+        <w:bottom w:val="single" w:sz="4" w:space="1" w:color="00000A"/>
+        <w:right w:val="single" w:sz="4" w:space="4" w:color="00000A"/>
+      </w:pBdr>
+      <w:shd w:val="clear" w:color="auto" w:fill="FFFF99"/>
+      <w:spacing w:before="56" w:after="113"/>
+    </w:pPr>
+    <w:rPr>
+      <w:rFonts w:cs="Arial"/>
+      <w:vanish/>
+      <w:sz w:val="20"/>
+    </w:rPr>
+  </w:style>
+  <w:style w:type="paragraph" w:customStyle="1" w:styleId="Erluterungstext">
+    <w:name w:val="Erläuterungstext"/>
+    <w:basedOn w:val="Standard"/>
+    <w:rsid w:val="00652951"/>
+    <w:pPr>
+      <w:pBdr>
+        <w:top w:val="nil"/>
+        <w:left w:val="single" w:sz="12" w:space="4" w:color="FF0000"/>
+        <w:bottom w:val="nil"/>
+        <w:right w:val="nil"/>
+      </w:pBdr>
+      <w:spacing w:before="56" w:after="113"/>
+    </w:pPr>
+    <w:rPr>
+      <w:rFonts w:cs="Arial"/>
+      <w:vanish/>
+      <w:color w:val="666699"/>
+      <w:sz w:val="20"/>
+    </w:rPr>
+  </w:style>
+  <w:style w:type="paragraph" w:customStyle="1" w:styleId="Erluterungberschrift">
+    <w:name w:val="ErläuterungÜberschrift"/>
+    <w:basedOn w:val="Textkrper1"/>
+    <w:rsid w:val="00652951"/>
+    <w:pPr>
+      <w:pBdr>
+        <w:top w:val="nil"/>
+        <w:left w:val="single" w:sz="12" w:space="4" w:color="FF0000"/>
+        <w:bottom w:val="nil"/>
+        <w:right w:val="nil"/>
+      </w:pBdr>
+    </w:pPr>
+    <w:rPr>
+      <w:vanish/>
+      <w:color w:val="666699"/>
+    </w:rPr>
+  </w:style>
+  <w:style w:type="paragraph" w:customStyle="1" w:styleId="ErluterungstextBullets">
+    <w:name w:val="Erläuterungstext Bullets"/>
+    <w:basedOn w:val="Erluterungstext"/>
+    <w:rsid w:val="001A61DE"/>
+    <w:pPr>
+      <w:ind w:left="368" w:hanging="374"/>
+    </w:pPr>
+  </w:style>
+  <w:style w:type="paragraph" w:customStyle="1" w:styleId="berschrift2Alpha">
+    <w:name w:val="Überschrift 2 Alpha"/>
+    <w:basedOn w:val="Standard"/>
+    <w:next w:val="Standard"/>
+    <w:rsid w:val="002F7DFB"/>
+    <w:pPr>
+      <w:shd w:val="clear" w:color="auto" w:fill="CCCCCC"/>
+      <w:spacing w:before="56" w:after="113"/>
+      <w:outlineLvl w:val="1"/>
+    </w:pPr>
+    <w:rPr>
+      <w:rFonts w:cs="Arial"/>
+      <w:b/>
+      <w:sz w:val="24"/>
+    </w:rPr>
+  </w:style>
+  <w:style w:type="paragraph" w:customStyle="1" w:styleId="berschrift3Alpha">
+    <w:name w:val="Überschrift 3 Alpha"/>
+    <w:basedOn w:val="berschrift2Alpha"/>
+    <w:next w:val="Standard"/>
+    <w:rsid w:val="002F7DFB"/>
+    <w:pPr>
+      <w:shd w:val="clear" w:color="auto" w:fill="FFFFFF"/>
+      <w:ind w:left="505" w:hanging="505"/>
+      <w:outlineLvl w:val="2"/>
+    </w:pPr>
+  </w:style>
+  <w:style w:type="paragraph" w:customStyle="1" w:styleId="Inhaltsverzeichnis1">
+    <w:name w:val="Inhaltsverzeichnis 1"/>
+    <w:basedOn w:val="Standard"/>
+    <w:next w:val="Standard"/>
+    <w:autoRedefine/>
+    <w:uiPriority w:val="39"/>
+    <w:rsid w:val="002D7FEA"/>
+    <w:pPr>
+      <w:jc w:val="left"/>
+    </w:pPr>
+    <w:rPr>
+      <w:rFonts w:ascii="Cambria" w:hAnsi="Cambria"/>
+      <w:b/>
+      <w:caps/>
+      <w:szCs w:val="22"/>
+    </w:rPr>
+  </w:style>
+  <w:style w:type="paragraph" w:customStyle="1" w:styleId="Inhaltsverzeichnis2">
+    <w:name w:val="Inhaltsverzeichnis 2"/>
+    <w:basedOn w:val="Standard"/>
+    <w:next w:val="Standard"/>
+    <w:autoRedefine/>
+    <w:uiPriority w:val="39"/>
+    <w:rsid w:val="002D7FEA"/>
+    <w:pPr>
+      <w:spacing w:before="0"/>
+      <w:ind w:left="220"/>
+      <w:jc w:val="left"/>
+    </w:pPr>
+    <w:rPr>
+      <w:rFonts w:ascii="Cambria" w:hAnsi="Cambria"/>
+      <w:smallCaps/>
+      <w:szCs w:val="22"/>
+    </w:rPr>
+  </w:style>
+  <w:style w:type="paragraph" w:customStyle="1" w:styleId="Inhaltsverzeichnis3">
+    <w:name w:val="Inhaltsverzeichnis 3"/>
+    <w:basedOn w:val="Standard"/>
+    <w:next w:val="Standard"/>
+    <w:autoRedefine/>
+    <w:semiHidden/>
+    <w:rsid w:val="002D7FEA"/>
+    <w:pPr>
+      <w:spacing w:before="0"/>
+      <w:ind w:left="440"/>
+      <w:jc w:val="left"/>
+    </w:pPr>
+    <w:rPr>
+      <w:rFonts w:ascii="Cambria" w:hAnsi="Cambria"/>
+      <w:i/>
+      <w:szCs w:val="22"/>
+    </w:rPr>
+  </w:style>
+  <w:style w:type="paragraph" w:customStyle="1" w:styleId="Inhaltsverzeichnis4">
+    <w:name w:val="Inhaltsverzeichnis 4"/>
+    <w:basedOn w:val="Standard"/>
+    <w:next w:val="Standard"/>
+    <w:autoRedefine/>
+    <w:semiHidden/>
+    <w:rsid w:val="002D7FEA"/>
+    <w:pPr>
+      <w:spacing w:before="0"/>
+      <w:ind w:left="660"/>
+      <w:jc w:val="left"/>
+    </w:pPr>
+    <w:rPr>
+      <w:rFonts w:ascii="Cambria" w:hAnsi="Cambria"/>
+      <w:sz w:val="18"/>
+      <w:szCs w:val="18"/>
+    </w:rPr>
+  </w:style>
+  <w:style w:type="paragraph" w:customStyle="1" w:styleId="Inhaltsverzeichnis5">
+    <w:name w:val="Inhaltsverzeichnis 5"/>
+    <w:basedOn w:val="Standard"/>
+    <w:next w:val="Standard"/>
+    <w:autoRedefine/>
+    <w:semiHidden/>
+    <w:rsid w:val="002D7FEA"/>
+    <w:pPr>
+      <w:spacing w:before="0"/>
+      <w:ind w:left="880"/>
+      <w:jc w:val="left"/>
+    </w:pPr>
+    <w:rPr>
+      <w:rFonts w:ascii="Cambria" w:hAnsi="Cambria"/>
+      <w:sz w:val="18"/>
+      <w:szCs w:val="18"/>
+    </w:rPr>
+  </w:style>
+  <w:style w:type="paragraph" w:customStyle="1" w:styleId="Inhaltsverzeichnis6">
+    <w:name w:val="Inhaltsverzeichnis 6"/>
+    <w:basedOn w:val="Standard"/>
+    <w:next w:val="Standard"/>
+    <w:autoRedefine/>
+    <w:semiHidden/>
+    <w:rsid w:val="002D7FEA"/>
+    <w:pPr>
+      <w:spacing w:before="0"/>
+      <w:ind w:left="1100"/>
+      <w:jc w:val="left"/>
+    </w:pPr>
+    <w:rPr>
+      <w:rFonts w:ascii="Cambria" w:hAnsi="Cambria"/>
+      <w:sz w:val="18"/>
+      <w:szCs w:val="18"/>
+    </w:rPr>
+  </w:style>
+  <w:style w:type="paragraph" w:customStyle="1" w:styleId="Inhaltsverzeichnis7">
+    <w:name w:val="Inhaltsverzeichnis 7"/>
+    <w:basedOn w:val="Standard"/>
+    <w:next w:val="Standard"/>
+    <w:autoRedefine/>
+    <w:semiHidden/>
+    <w:rsid w:val="002D7FEA"/>
+    <w:pPr>
+      <w:spacing w:before="0"/>
+      <w:ind w:left="1320"/>
+      <w:jc w:val="left"/>
+    </w:pPr>
+    <w:rPr>
+      <w:rFonts w:ascii="Cambria" w:hAnsi="Cambria"/>
+      <w:sz w:val="18"/>
+      <w:szCs w:val="18"/>
+    </w:rPr>
+  </w:style>
+  <w:style w:type="paragraph" w:customStyle="1" w:styleId="Inhaltsverzeichnis8">
+    <w:name w:val="Inhaltsverzeichnis 8"/>
+    <w:basedOn w:val="Standard"/>
+    <w:next w:val="Standard"/>
+    <w:autoRedefine/>
+    <w:semiHidden/>
+    <w:rsid w:val="002D7FEA"/>
+    <w:pPr>
+      <w:spacing w:before="0"/>
+      <w:ind w:left="1540"/>
+      <w:jc w:val="left"/>
+    </w:pPr>
+    <w:rPr>
+      <w:rFonts w:ascii="Cambria" w:hAnsi="Cambria"/>
+      <w:sz w:val="18"/>
+      <w:szCs w:val="18"/>
+    </w:rPr>
+  </w:style>
+  <w:style w:type="paragraph" w:customStyle="1" w:styleId="Inhaltsverzeichnis9">
+    <w:name w:val="Inhaltsverzeichnis 9"/>
+    <w:basedOn w:val="Standard"/>
+    <w:next w:val="Standard"/>
+    <w:autoRedefine/>
+    <w:semiHidden/>
+    <w:rsid w:val="002D7FEA"/>
+    <w:pPr>
+      <w:spacing w:before="0"/>
+      <w:ind w:left="1760"/>
+      <w:jc w:val="left"/>
+    </w:pPr>
+    <w:rPr>
+      <w:rFonts w:ascii="Cambria" w:hAnsi="Cambria"/>
+      <w:sz w:val="18"/>
+      <w:szCs w:val="18"/>
+    </w:rPr>
+  </w:style>
+  <w:style w:type="paragraph" w:styleId="Kommentarthema">
+    <w:name w:val="annotation subject"/>
+    <w:basedOn w:val="Kommentartext"/>
+    <w:link w:val="KommentarthemaZchn"/>
+    <w:rsid w:val="00E864AB"/>
+    <w:rPr>
+      <w:b/>
+      <w:bCs/>
+      <w:sz w:val="20"/>
+      <w:szCs w:val="20"/>
+    </w:rPr>
+  </w:style>
+  <w:style w:type="paragraph" w:styleId="berarbeitung">
+    <w:name w:val="Revision"/>
+    <w:uiPriority w:val="99"/>
+    <w:semiHidden/>
+    <w:rsid w:val="007E7731"/>
+    <w:pPr>
+      <w:suppressAutoHyphens/>
+    </w:pPr>
+    <w:rPr>
+      <w:rFonts w:ascii="Arial" w:hAnsi="Arial"/>
+      <w:color w:val="00000A"/>
+      <w:sz w:val="22"/>
+      <w:szCs w:val="24"/>
+      <w:lang w:val="de-DE"/>
+    </w:rPr>
+  </w:style>
+  <w:style w:type="paragraph" w:customStyle="1" w:styleId="p3">
+    <w:name w:val="p3"/>
+    <w:basedOn w:val="Standard"/>
+    <w:rsid w:val="00070AF2"/>
+    <w:pPr>
+      <w:spacing w:after="280"/>
+      <w:jc w:val="left"/>
+    </w:pPr>
+    <w:rPr>
+      <w:rFonts w:ascii="Times" w:hAnsi="Times"/>
+      <w:sz w:val="20"/>
+      <w:szCs w:val="20"/>
+    </w:rPr>
+  </w:style>
+  <w:style w:type="paragraph" w:customStyle="1" w:styleId="Funote">
+    <w:name w:val="Fußnote"/>
+    <w:basedOn w:val="Standard"/>
+  </w:style>
+  <w:style w:type="paragraph" w:customStyle="1" w:styleId="TabellenInhalt">
+    <w:name w:val="Tabellen Inhalt"/>
+    <w:basedOn w:val="Standard"/>
+  </w:style>
+  <w:style w:type="paragraph" w:customStyle="1" w:styleId="Tabellenberschrift">
+    <w:name w:val="Tabellen Überschrift"/>
+    <w:basedOn w:val="TabellenInhalt"/>
+  </w:style>
+  <w:style w:type="table" w:styleId="Tabellenraster">
+    <w:name w:val="Table Grid"/>
+    <w:basedOn w:val="NormaleTabelle"/>
+    <w:uiPriority w:val="59"/>
+    <w:rsid w:val="007E7731"/>
+    <w:rPr>
+      <w:rFonts w:asciiTheme="minorHAnsi" w:eastAsiaTheme="minorHAnsi" w:hAnsiTheme="minorHAnsi" w:cstheme="minorBidi"/>
+      <w:sz w:val="22"/>
+      <w:szCs w:val="22"/>
+      <w:lang w:val="de-DE" w:eastAsia="en-US"/>
+    </w:rPr>
+    <w:tblPr>
+      <w:tblInd w:w="0" w:type="dxa"/>
+      <w:tblBorders>
+        <w:top w:val="single" w:sz="4" w:space="0" w:color="auto"/>
+        <w:left w:val="single" w:sz="4" w:space="0" w:color="auto"/>
+        <w:bottom w:val="single" w:sz="4" w:space="0" w:color="auto"/>
+        <w:right w:val="single" w:sz="4" w:space="0" w:color="auto"/>
+        <w:insideH w:val="single" w:sz="4" w:space="0" w:color="auto"/>
+        <w:insideV w:val="single" w:sz="4" w:space="0" w:color="auto"/>
+      </w:tblBorders>
+      <w:tblCellMar>
+        <w:top w:w="0" w:type="dxa"/>
+        <w:left w:w="108" w:type="dxa"/>
+        <w:bottom w:w="0" w:type="dxa"/>
+        <w:right w:w="108" w:type="dxa"/>
+      </w:tblCellMar>
+    </w:tblPr>
+  </w:style>
+  <w:style w:type="paragraph" w:styleId="Listenabsatz">
+    <w:name w:val="List Paragraph"/>
+    <w:basedOn w:val="Standard"/>
+    <w:uiPriority w:val="34"/>
+    <w:qFormat/>
+    <w:rsid w:val="0006007F"/>
+    <w:pPr>
+      <w:ind w:left="720"/>
+      <w:contextualSpacing/>
+    </w:pPr>
+  </w:style>
+  <w:style w:type="table" w:customStyle="1" w:styleId="GridTable41">
+    <w:name w:val="Grid Table 41"/>
+    <w:basedOn w:val="NormaleTabelle"/>
+    <w:uiPriority w:val="49"/>
+    <w:rsid w:val="005C2CD0"/>
+    <w:tblPr>
+      <w:tblStyleRowBandSize w:val="1"/>
+      <w:tblStyleColBandSize w:val="1"/>
+      <w:tblInd w:w="0" w:type="dxa"/>
+      <w:tblBorders>
+        <w:top w:val="single" w:sz="4" w:space="0" w:color="666666" w:themeColor="text1" w:themeTint="99"/>
+        <w:left w:val="single" w:sz="4" w:space="0" w:color="666666" w:themeColor="text1" w:themeTint="99"/>
+        <w:bottom w:val="single" w:sz="4" w:space="0" w:color="666666" w:themeColor="text1" w:themeTint="99"/>
+        <w:right w:val="single" w:sz="4" w:space="0" w:color="666666" w:themeColor="text1" w:themeTint="99"/>
+        <w:insideH w:val="single" w:sz="4" w:space="0" w:color="666666" w:themeColor="text1" w:themeTint="99"/>
+        <w:insideV w:val="single" w:sz="4" w:space="0" w:color="666666" w:themeColor="text1" w:themeTint="99"/>
+      </w:tblBorders>
+      <w:tblCellMar>
+        <w:top w:w="0" w:type="dxa"/>
+        <w:left w:w="108" w:type="dxa"/>
+        <w:bottom w:w="0" w:type="dxa"/>
+        <w:right w:w="108" w:type="dxa"/>
+      </w:tblCellMar>
+    </w:tblPr>
+    <w:tblStylePr w:type="firstRow">
+      <w:rPr>
+        <w:b/>
+        <w:bCs/>
+        <w:color w:val="FFFFFF" w:themeColor="background1"/>
+      </w:rPr>
+      <w:tblPr/>
+      <w:tcPr>
+        <w:tcBorders>
+          <w:top w:val="single" w:sz="4" w:space="0" w:color="000000" w:themeColor="text1"/>
+          <w:left w:val="single" w:sz="4" w:space="0" w:color="000000" w:themeColor="text1"/>
+          <w:bottom w:val="single" w:sz="4" w:space="0" w:color="000000" w:themeColor="text1"/>
+          <w:right w:val="single" w:sz="4" w:space="0" w:color="000000" w:themeColor="text1"/>
+          <w:insideH w:val="nil"/>
+          <w:insideV w:val="nil"/>
+        </w:tcBorders>
+        <w:shd w:val="clear" w:color="auto" w:fill="000000" w:themeFill="text1"/>
+      </w:tcPr>
+    </w:tblStylePr>
+    <w:tblStylePr w:type="lastRow">
+      <w:rPr>
+        <w:b/>
+        <w:bCs/>
+      </w:rPr>
+      <w:tblPr/>
+      <w:tcPr>
+        <w:tcBorders>
+          <w:top w:val="double" w:sz="4" w:space="0" w:color="000000" w:themeColor="text1"/>
+        </w:tcBorders>
+      </w:tcPr>
+    </w:tblStylePr>
+    <w:tblStylePr w:type="firstCol">
+      <w:rPr>
+        <w:b/>
+        <w:bCs/>
+      </w:rPr>
+    </w:tblStylePr>
+    <w:tblStylePr w:type="lastCol">
+      <w:rPr>
+        <w:b/>
+        <w:bCs/>
+      </w:rPr>
+    </w:tblStylePr>
+    <w:tblStylePr w:type="band1Vert">
+      <w:tblPr/>
+      <w:tcPr>
+        <w:shd w:val="clear" w:color="auto" w:fill="CCCCCC" w:themeFill="text1" w:themeFillTint="33"/>
+      </w:tcPr>
+    </w:tblStylePr>
+    <w:tblStylePr w:type="band1Horz">
+      <w:tblPr/>
+      <w:tcPr>
+        <w:shd w:val="clear" w:color="auto" w:fill="CCCCCC" w:themeFill="text1" w:themeFillTint="33"/>
+      </w:tcPr>
+    </w:tblStylePr>
+  </w:style>
+</w:styles>
+</file>
+
+<file path=word/stylesWithEffects.xml><?xml version="1.0" encoding="utf-8"?>
+<w:styles xmlns:wpc="http://schemas.microsoft.com/office/word/2010/wordprocessingCanvas" xmlns:mc="http://schemas.openxmlformats.org/markup-compatibility/2006" xmlns:o="urn:schemas-microsoft-com:office:office" xmlns:r="http://schemas.openxmlformats.org/officeDocument/2006/relationships" xmlns:m="http://schemas.openxmlformats.org/officeDocument/2006/math" xmlns:v="urn:schemas-microsoft-com:vml" xmlns:wp14="http://schemas.microsoft.com/office/word/2010/wordprocessingDrawing" xmlns:wp="http://schemas.openxmlformats.org/drawingml/2006/wordprocessingDrawing" xmlns:w10="urn:schemas-microsoft-com:office:word" xmlns:w="http://schemas.openxmlformats.org/wordprocessingml/2006/main" xmlns:w14="http://schemas.microsoft.com/office/word/2010/wordml" xmlns:wpg="http://schemas.microsoft.com/office/word/2010/wordprocessingGroup" xmlns:wpi="http://schemas.microsoft.com/office/word/2010/wordprocessingInk" xmlns:wne="http://schemas.microsoft.com/office/word/2006/wordml" xmlns:wps="http://schemas.microsoft.com/office/word/2010/wordprocessingShape" mc:Ignorable="w14 wp14">
+  <w:docDefaults>
+    <w:rPrDefault>
+      <w:rPr>
+        <w:rFonts w:ascii="Times New Roman" w:eastAsia="Times New Roman" w:hAnsi="Times New Roman" w:cs="Times New Roman"/>
+        <w:lang w:val="en-US" w:eastAsia="de-DE" w:bidi="ar-SA"/>
+      </w:rPr>
+    </w:rPrDefault>
+    <w:pPrDefault/>
+  </w:docDefaults>
+  <w:latentStyles w:defLockedState="0" w:defUIPriority="0" w:defSemiHidden="1" w:defUnhideWhenUsed="1" w:defQFormat="0" w:count="267">
+    <w:lsdException w:name="Normal" w:semiHidden="0" w:unhideWhenUsed="0" w:qFormat="1"/>
+    <w:lsdException w:name="heading 1" w:semiHidden="0" w:unhideWhenUsed="0" w:qFormat="1"/>
+    <w:lsdException w:name="heading 2" w:semiHidden="0" w:unhideWhenUsed="0" w:qFormat="1"/>
+    <w:lsdException w:name="heading 3" w:semiHidden="0" w:uiPriority="9" w:unhideWhenUsed="0" w:qFormat="1"/>
+    <w:lsdException w:name="heading 4" w:semiHidden="0" w:unhideWhenUsed="0" w:qFormat="1"/>
+    <w:lsdException w:name="heading 5" w:semiHidden="0" w:unhideWhenUsed="0" w:qFormat="1"/>
+    <w:lsdException w:name="heading 6" w:semiHidden="0" w:unhideWhenUsed="0" w:qFormat="1"/>
+    <w:lsdException w:name="heading 7" w:semiHidden="0" w:qFormat="1"/>
+    <w:lsdException w:name="heading 8" w:semiHidden="0" w:qFormat="1"/>
+    <w:lsdException w:name="heading 9" w:semiHidden="0" w:qFormat="1"/>
+    <w:lsdException w:name="index 2" w:semiHidden="0"/>
+    <w:lsdException w:name="index 3" w:semiHidden="0"/>
+    <w:lsdException w:name="index 4" w:semiHidden="0"/>
+    <w:lsdException w:name="index 5" w:semiHidden="0"/>
+    <w:lsdException w:name="index 6" w:semiHidden="0"/>
+    <w:lsdException w:name="toc 1" w:uiPriority="39"/>
+    <w:lsdException w:name="toc 2" w:uiPriority="39"/>
+    <w:lsdException w:name="caption" w:qFormat="1"/>
+    <w:lsdException w:name="List Number 2" w:semiHidden="0"/>
+    <w:lsdException w:name="List Number 5" w:semiHidden="0"/>
+    <w:lsdException w:name="Title" w:semiHidden="0" w:unhideWhenUsed="0" w:qFormat="1"/>
+    <w:lsdException w:name="Subtitle" w:semiHidden="0" w:unhideWhenUsed="0" w:qFormat="1"/>
+    <w:lsdException w:name="Body Text Indent 3" w:semiHidden="0"/>
+    <w:lsdException w:name="Block Text" w:semiHidden="0"/>
+    <w:lsdException w:name="Hyperlink" w:semiHidden="0"/>
+    <w:lsdException w:name="FollowedHyperlink" w:semiHidden="0"/>
+    <w:lsdException w:name="Strong" w:semiHidden="0" w:uiPriority="22" w:unhideWhenUsed="0" w:qFormat="1"/>
+    <w:lsdException w:name="Emphasis" w:semiHidden="0" w:unhideWhenUsed="0" w:qFormat="1"/>
+    <w:lsdException w:name="Normal (Web)" w:uiPriority="99"/>
+    <w:lsdException w:name="Table Grid" w:semiHidden="0" w:uiPriority="59" w:unhideWhenUsed="0"/>
+    <w:lsdException w:name="Placeholder Text" w:uiPriority="99" w:unhideWhenUsed="0"/>
+    <w:lsdException w:name="No Spacing" w:semiHidden="0" w:uiPriority="1" w:unhideWhenUsed="0" w:qFormat="1"/>
+    <w:lsdException w:name="Light Shading" w:semiHidden="0" w:uiPriority="60" w:unhideWhenUsed="0"/>
+    <w:lsdException w:name="Light List" w:semiHidden="0" w:uiPriority="61" w:unhideWhenUsed="0"/>
+    <w:lsdException w:name="Light Grid" w:semiHidden="0" w:uiPriority="62" w:unhideWhenUsed="0"/>
+    <w:lsdException w:name="Medium Shading 1" w:semiHidden="0" w:uiPriority="63" w:unhideWhenUsed="0"/>
+    <w:lsdException w:name="Medium Shading 2" w:semiHidden="0" w:uiPriority="64" w:unhideWhenUsed="0"/>
+    <w:lsdException w:name="Medium List 1" w:semiHidden="0" w:uiPriority="65" w:unhideWhenUsed="0"/>
+    <w:lsdException w:name="Medium List 2" w:semiHidden="0" w:uiPriority="66" w:unhideWhenUsed="0"/>
+    <w:lsdException w:name="Medium Grid 1" w:semiHidden="0" w:uiPriority="67" w:unhideWhenUsed="0"/>
+    <w:lsdException w:name="Medium Grid 2" w:semiHidden="0" w:uiPriority="68" w:unhideWhenUsed="0"/>
+    <w:lsdException w:name="Medium Grid 3" w:semiHidden="0" w:uiPriority="69" w:unhideWhenUsed="0"/>
+    <w:lsdException w:name="Dark List" w:semiHidden="0" w:uiPriority="70" w:unhideWhenUsed="0"/>
+    <w:lsdException w:name="Colorful Shading" w:semiHidden="0" w:uiPriority="71" w:unhideWhenUsed="0"/>
+    <w:lsdException w:name="Colorful List" w:semiHidden="0" w:uiPriority="72" w:unhideWhenUsed="0"/>
+    <w:lsdException w:name="Colorful Grid" w:semiHidden="0" w:uiPriority="73" w:unhideWhenUsed="0"/>
+    <w:lsdException w:name="Light Shading Accent 1" w:semiHidden="0" w:uiPriority="60" w:unhideWhenUsed="0"/>
+    <w:lsdException w:name="Light List Accent 1" w:semiHidden="0" w:uiPriority="61" w:unhideWhenUsed="0"/>
+    <w:lsdException w:name="Light Grid Accent 1" w:semiHidden="0" w:uiPriority="62" w:unhideWhenUsed="0"/>
+    <w:lsdException w:name="Medium Shading 1 Accent 1" w:semiHidden="0" w:uiPriority="63" w:unhideWhenUsed="0"/>
+    <w:lsdException w:name="Medium Shading 2 Accent 1" w:semiHidden="0" w:uiPriority="64" w:unhideWhenUsed="0"/>
+    <w:lsdException w:name="Medium List 1 Accent 1" w:semiHidden="0" w:uiPriority="65" w:unhideWhenUsed="0"/>
+    <w:lsdException w:name="Revision" w:uiPriority="99" w:unhideWhenUsed="0"/>
+    <w:lsdException w:name="List Paragraph" w:semiHidden="0" w:uiPriority="34" w:unhideWhenUsed="0" w:qFormat="1"/>
+    <w:lsdException w:name="Quote" w:semiHidden="0" w:uiPriority="29" w:unhideWhenUsed="0" w:qFormat="1"/>
+    <w:lsdException w:name="Intense Quote" w:semiHidden="0" w:uiPriority="30" w:unhideWhenUsed="0" w:qFormat="1"/>
+    <w:lsdException w:name="Medium List 2 Accent 1" w:semiHidden="0" w:uiPriority="66" w:unhideWhenUsed="0"/>
+    <w:lsdException w:name="Medium Grid 1 Accent 1" w:semiHidden="0" w:uiPriority="67" w:unhideWhenUsed="0"/>
+    <w:lsdException w:name="Medium Grid 2 Accent 1" w:semiHidden="0" w:uiPriority="68" w:unhideWhenUsed="0"/>
+    <w:lsdException w:name="Medium Grid 3 Accent 1" w:semiHidden="0" w:uiPriority="69" w:unhideWhenUsed="0"/>
+    <w:lsdException w:name="Dark List Accent 1" w:semiHidden="0" w:uiPriority="70" w:unhideWhenUsed="0"/>
+    <w:lsdException w:name="Colorful Shading Accent 1" w:semiHidden="0" w:uiPriority="71" w:unhideWhenUsed="0"/>
+    <w:lsdException w:name="Colorful List Accent 1" w:semiHidden="0" w:uiPriority="72" w:unhideWhenUsed="0"/>
+    <w:lsdException w:name="Colorful Grid Accent 1" w:semiHidden="0" w:uiPriority="73" w:unhideWhenUsed="0"/>
+    <w:lsdException w:name="Light Shading Accent 2" w:semiHidden="0" w:uiPriority="60" w:unhideWhenUsed="0"/>
+    <w:lsdException w:name="Light List Accent 2" w:semiHidden="0" w:uiPriority="61" w:unhideWhenUsed="0"/>
+    <w:lsdException w:name="Light Grid Accent 2" w:semiHidden="0" w:uiPriority="62" w:unhideWhenUsed="0"/>
+    <w:lsdException w:name="Medium Shading 1 Accent 2" w:semiHidden="0" w:uiPriority="63" w:unhideWhenUsed="0"/>
+    <w:lsdException w:name="Medium Shading 2 Accent 2" w:semiHidden="0" w:uiPriority="64" w:unhideWhenUsed="0"/>
+    <w:lsdException w:name="Medium List 1 Accent 2" w:semiHidden="0" w:uiPriority="65" w:unhideWhenUsed="0"/>
+    <w:lsdException w:name="Medium List 2 Accent 2" w:semiHidden="0" w:uiPriority="66" w:unhideWhenUsed="0"/>
+    <w:lsdException w:name="Medium Grid 1 Accent 2" w:semiHidden="0" w:uiPriority="67" w:unhideWhenUsed="0"/>
+    <w:lsdException w:name="Medium Grid 2 Accent 2" w:semiHidden="0" w:uiPriority="68" w:unhideWhenUsed="0"/>
+    <w:lsdException w:name="Medium Grid 3 Accent 2" w:semiHidden="0" w:uiPriority="69" w:unhideWhenUsed="0"/>
+    <w:lsdException w:name="Dark List Accent 2" w:semiHidden="0" w:uiPriority="70" w:unhideWhenUsed="0"/>
+    <w:lsdException w:name="Colorful Shading Accent 2" w:semiHidden="0" w:uiPriority="71" w:unhideWhenUsed="0"/>
+    <w:lsdException w:name="Colorful List Accent 2" w:semiHidden="0" w:uiPriority="72" w:unhideWhenUsed="0"/>
+    <w:lsdException w:name="Colorful Grid Accent 2" w:semiHidden="0" w:uiPriority="73" w:unhideWhenUsed="0"/>
+    <w:lsdException w:name="Light Shading Accent 3" w:semiHidden="0" w:uiPriority="60" w:unhideWhenUsed="0"/>
+    <w:lsdException w:name="Light List Accent 3" w:semiHidden="0" w:uiPriority="61" w:unhideWhenUsed="0"/>
+    <w:lsdException w:name="Light Grid Accent 3" w:semiHidden="0" w:uiPriority="62" w:unhideWhenUsed="0"/>
+    <w:lsdException w:name="Medium Shading 1 Accent 3" w:semiHidden="0" w:uiPriority="63" w:unhideWhenUsed="0"/>
+    <w:lsdException w:name="Medium Shading 2 Accent 3" w:semiHidden="0" w:uiPriority="64" w:unhideWhenUsed="0"/>
+    <w:lsdException w:name="Medium List 1 Accent 3" w:semiHidden="0" w:uiPriority="65" w:unhideWhenUsed="0"/>
+    <w:lsdException w:name="Medium List 2 Accent 3" w:semiHidden="0" w:uiPriority="66" w:unhideWhenUsed="0"/>
+    <w:lsdException w:name="Medium Grid 1 Accent 3" w:semiHidden="0" w:uiPriority="67" w:unhideWhenUsed="0"/>
+    <w:lsdException w:name="Medium Grid 2 Accent 3" w:semiHidden="0" w:uiPriority="68" w:unhideWhenUsed="0"/>
+    <w:lsdException w:name="Medium Grid 3 Accent 3" w:semiHidden="0" w:uiPriority="69" w:unhideWhenUsed="0"/>
+    <w:lsdException w:name="Dark List Accent 3" w:semiHidden="0" w:uiPriority="70" w:unhideWhenUsed="0"/>
+    <w:lsdException w:name="Colorful Shading Accent 3" w:semiHidden="0" w:uiPriority="71" w:unhideWhenUsed="0"/>
+    <w:lsdException w:name="Colorful List Accent 3" w:semiHidden="0" w:uiPriority="72" w:unhideWhenUsed="0"/>
+    <w:lsdException w:name="Colorful Grid Accent 3" w:semiHidden="0" w:uiPriority="73" w:unhideWhenUsed="0"/>
+    <w:lsdException w:name="Light Shading Accent 4" w:semiHidden="0" w:uiPriority="60" w:unhideWhenUsed="0"/>
+    <w:lsdException w:name="Light List Accent 4" w:semiHidden="0" w:uiPriority="61" w:unhideWhenUsed="0"/>
+    <w:lsdException w:name="Light Grid Accent 4" w:semiHidden="0" w:uiPriority="62" w:unhideWhenUsed="0"/>
+    <w:lsdException w:name="Medium Shading 1 Accent 4" w:semiHidden="0" w:uiPriority="63" w:unhideWhenUsed="0"/>
+    <w:lsdException w:name="Medium Shading 2 Accent 4" w:semiHidden="0" w:uiPriority="64" w:unhideWhenUsed="0"/>
+    <w:lsdException w:name="Medium List 1 Accent 4" w:semiHidden="0" w:uiPriority="65" w:unhideWhenUsed="0"/>
+    <w:lsdException w:name="Medium List 2 Accent 4" w:semiHidden="0" w:uiPriority="66" w:unhideWhenUsed="0"/>
+    <w:lsdException w:name="Medium Grid 1 Accent 4" w:semiHidden="0" w:uiPriority="67" w:unhideWhenUsed="0"/>
+    <w:lsdException w:name="Medium Grid 2 Accent 4" w:semiHidden="0" w:uiPriority="68" w:unhideWhenUsed="0"/>
+    <w:lsdException w:name="Medium Grid 3 Accent 4" w:semiHidden="0" w:uiPriority="69" w:unhideWhenUsed="0"/>
+    <w:lsdException w:name="Dark List Accent 4" w:semiHidden="0" w:uiPriority="70" w:unhideWhenUsed="0"/>
+    <w:lsdException w:name="Colorful Shading Accent 4" w:semiHidden="0" w:uiPriority="71" w:unhideWhenUsed="0"/>
+    <w:lsdException w:name="Colorful List Accent 4" w:semiHidden="0" w:uiPriority="72" w:unhideWhenUsed="0"/>
+    <w:lsdException w:name="Colorful Grid Accent 4" w:semiHidden="0" w:uiPriority="73" w:unhideWhenUsed="0"/>
+    <w:lsdException w:name="Light Shading Accent 5" w:semiHidden="0" w:uiPriority="60" w:unhideWhenUsed="0"/>
+    <w:lsdException w:name="Light List Accent 5" w:semiHidden="0" w:uiPriority="61" w:unhideWhenUsed="0"/>
+    <w:lsdException w:name="Light Grid Accent 5" w:semiHidden="0" w:uiPriority="62" w:unhideWhenUsed="0"/>
+    <w:lsdException w:name="Medium Shading 1 Accent 5" w:semiHidden="0" w:uiPriority="63" w:unhideWhenUsed="0"/>
+    <w:lsdException w:name="Medium Shading 2 Accent 5" w:semiHidden="0" w:uiPriority="64" w:unhideWhenUsed="0"/>
+    <w:lsdException w:name="Medium List 1 Accent 5" w:semiHidden="0" w:uiPriority="65" w:unhideWhenUsed="0"/>
+    <w:lsdException w:name="Medium List 2 Accent 5" w:semiHidden="0" w:uiPriority="66" w:unhideWhenUsed="0"/>
+    <w:lsdException w:name="Medium Grid 1 Accent 5" w:semiHidden="0" w:uiPriority="67" w:unhideWhenUsed="0"/>
+    <w:lsdException w:name="Medium Grid 2 Accent 5" w:semiHidden="0" w:uiPriority="68" w:unhideWhenUsed="0"/>
+    <w:lsdException w:name="Medium Grid 3 Accent 5" w:semiHidden="0" w:uiPriority="69" w:unhideWhenUsed="0"/>
+    <w:lsdException w:name="Dark List Accent 5" w:semiHidden="0" w:uiPriority="70" w:unhideWhenUsed="0"/>
+    <w:lsdException w:name="Colorful Shading Accent 5" w:semiHidden="0" w:uiPriority="71" w:unhideWhenUsed="0"/>
+    <w:lsdException w:name="Colorful List Accent 5" w:semiHidden="0" w:uiPriority="72" w:unhideWhenUsed="0"/>
+    <w:lsdException w:name="Colorful Grid Accent 5" w:semiHidden="0" w:uiPriority="73" w:unhideWhenUsed="0"/>
+    <w:lsdException w:name="Light Shading Accent 6" w:semiHidden="0" w:uiPriority="60" w:unhideWhenUsed="0"/>
+    <w:lsdException w:name="Light List Accent 6" w:semiHidden="0" w:uiPriority="61" w:unhideWhenUsed="0"/>
+    <w:lsdException w:name="Light Grid Accent 6" w:semiHidden="0" w:uiPriority="62" w:unhideWhenUsed="0"/>
+    <w:lsdException w:name="Medium Shading 1 Accent 6" w:semiHidden="0" w:uiPriority="63" w:unhideWhenUsed="0"/>
+    <w:lsdException w:name="Medium Shading 2 Accent 6" w:semiHidden="0" w:uiPriority="64" w:unhideWhenUsed="0"/>
+    <w:lsdException w:name="Medium List 1 Accent 6" w:semiHidden="0" w:uiPriority="65" w:unhideWhenUsed="0"/>
+    <w:lsdException w:name="Medium List 2 Accent 6" w:semiHidden="0" w:uiPriority="66" w:unhideWhenUsed="0"/>
+    <w:lsdException w:name="Medium Grid 1 Accent 6" w:semiHidden="0" w:uiPriority="67" w:unhideWhenUsed="0"/>
+    <w:lsdException w:name="Medium Grid 2 Accent 6" w:semiHidden="0" w:uiPriority="68" w:unhideWhenUsed="0"/>
+    <w:lsdException w:name="Medium Grid 3 Accent 6" w:semiHidden="0" w:uiPriority="69" w:unhideWhenUsed="0"/>
+    <w:lsdException w:name="Dark List Accent 6" w:semiHidden="0" w:uiPriority="70" w:unhideWhenUsed="0"/>
+    <w:lsdException w:name="Colorful Shading Accent 6" w:semiHidden="0" w:uiPriority="71" w:unhideWhenUsed="0"/>
+    <w:lsdException w:name="Colorful List Accent 6" w:semiHidden="0" w:uiPriority="72" w:unhideWhenUsed="0"/>
+    <w:lsdException w:name="Colorful Grid Accent 6" w:semiHidden="0" w:uiPriority="73" w:unhideWhenUsed="0"/>
+    <w:lsdException w:name="Subtle Emphasis" w:semiHidden="0" w:uiPriority="19" w:unhideWhenUsed="0" w:qFormat="1"/>
+    <w:lsdException w:name="Intense Emphasis" w:semiHidden="0" w:uiPriority="21" w:unhideWhenUsed="0" w:qFormat="1"/>
+    <w:lsdException w:name="Subtle Reference" w:semiHidden="0" w:uiPriority="31" w:unhideWhenUsed="0" w:qFormat="1"/>
+    <w:lsdException w:name="Intense Reference" w:semiHidden="0" w:uiPriority="32" w:unhideWhenUsed="0" w:qFormat="1"/>
+    <w:lsdException w:name="Book Title" w:semiHidden="0" w:uiPriority="33" w:unhideWhenUsed="0" w:qFormat="1"/>
+    <w:lsdException w:name="Bibliography" w:uiPriority="37"/>
+    <w:lsdException w:name="TOC Heading" w:uiPriority="39" w:qFormat="1"/>
   </w:latentStyles>
   <w:style w:type="paragraph" w:default="1" w:styleId="Standard">
     <w:name w:val="Normal"/>
@@ -25009,7 +26040,7 @@
 </file>
 
 <file path=customXml/itemProps1.xml><?xml version="1.0" encoding="utf-8"?>
-<ds:datastoreItem xmlns:ds="http://schemas.openxmlformats.org/officeDocument/2006/customXml" ds:itemID="{802ED904-FED4-4CFC-8060-F47E7E4A8DF0}">
+<ds:datastoreItem xmlns:ds="http://schemas.openxmlformats.org/officeDocument/2006/customXml" ds:itemID="{1F821ED5-3B49-48A3-AF91-8210E174337A}">
   <ds:schemaRefs>
     <ds:schemaRef ds:uri="http://schemas.openxmlformats.org/officeDocument/2006/bibliography"/>
   </ds:schemaRefs>

</xml_diff>

<commit_message>
+) Updated arc42 final version
</commit_message>
<xml_diff>
--- a/2nd_sem/sad/murrent_grill_pieber_lehner/final/EVA-arc42-template_Mario.docx
+++ b/2nd_sem/sad/murrent_grill_pieber_lehner/final/EVA-arc42-template_Mario.docx
@@ -1,6 +1,6 @@
 
 <file path=word/document.xml><?xml version="1.0" encoding="utf-8"?>
-<w:document xmlns:wpc="http://schemas.microsoft.com/office/word/2010/wordprocessingCanvas" xmlns:mc="http://schemas.openxmlformats.org/markup-compatibility/2006" xmlns:o="urn:schemas-microsoft-com:office:office" xmlns:r="http://schemas.openxmlformats.org/officeDocument/2006/relationships" xmlns:m="http://schemas.openxmlformats.org/officeDocument/2006/math" xmlns:v="urn:schemas-microsoft-com:vml" xmlns:wp14="http://schemas.microsoft.com/office/word/2010/wordprocessingDrawing" xmlns:wp="http://schemas.openxmlformats.org/drawingml/2006/wordprocessingDrawing" xmlns:w10="urn:schemas-microsoft-com:office:word" xmlns:w="http://schemas.openxmlformats.org/wordprocessingml/2006/main" xmlns:w14="http://schemas.microsoft.com/office/word/2010/wordml" xmlns:wpg="http://schemas.microsoft.com/office/word/2010/wordprocessingGroup" xmlns:wpi="http://schemas.microsoft.com/office/word/2010/wordprocessingInk" xmlns:wne="http://schemas.microsoft.com/office/word/2006/wordml" xmlns:wps="http://schemas.microsoft.com/office/word/2010/wordprocessingShape" mc:Ignorable="w14 wp14">
+<w:document xmlns:wpc="http://schemas.microsoft.com/office/word/2010/wordprocessingCanvas" xmlns:mc="http://schemas.openxmlformats.org/markup-compatibility/2006" xmlns:o="urn:schemas-microsoft-com:office:office" xmlns:r="http://schemas.openxmlformats.org/officeDocument/2006/relationships" xmlns:m="http://schemas.openxmlformats.org/officeDocument/2006/math" xmlns:v="urn:schemas-microsoft-com:vml" xmlns:wp14="http://schemas.microsoft.com/office/word/2010/wordprocessingDrawing" xmlns:wp="http://schemas.openxmlformats.org/drawingml/2006/wordprocessingDrawing" xmlns:w10="urn:schemas-microsoft-com:office:word" xmlns:w="http://schemas.openxmlformats.org/wordprocessingml/2006/main" xmlns:w14="http://schemas.microsoft.com/office/word/2010/wordml" xmlns:w15="http://schemas.microsoft.com/office/word/2012/wordml" xmlns:wpg="http://schemas.microsoft.com/office/word/2010/wordprocessingGroup" xmlns:wpi="http://schemas.microsoft.com/office/word/2010/wordprocessingInk" xmlns:wne="http://schemas.microsoft.com/office/word/2006/wordml" xmlns:wps="http://schemas.microsoft.com/office/word/2010/wordprocessingShape" mc:Ignorable="w14 w15 wp14">
   <w:body>
     <w:p>
       <w:pPr>
@@ -292,19 +292,11 @@
           <w:rFonts w:cs="Arial"/>
         </w:rPr>
       </w:pPr>
-      <w:proofErr w:type="spellStart"/>
-      <w:r>
-        <w:rPr>
-          <w:rFonts w:cs="Arial"/>
-        </w:rPr>
-        <w:t>Pieber</w:t>
-      </w:r>
-      <w:proofErr w:type="spellEnd"/>
-      <w:r>
-        <w:rPr>
-          <w:rFonts w:cs="Arial"/>
-        </w:rPr>
-        <w:t>, Murrent, Grill, Lehner</w:t>
+      <w:r>
+        <w:rPr>
+          <w:rFonts w:cs="Arial"/>
+        </w:rPr>
+        <w:t>Pieber, Murrent, Grill, Lehner</w:t>
       </w:r>
     </w:p>
     <w:p>
@@ -334,9 +326,8 @@
           <w:iCs/>
           <w:lang w:val="en-US"/>
         </w:rPr>
-        <w:t>Template Revision: 6.0 DE (Release Candidate</w:t>
-      </w:r>
-      <w:proofErr w:type="gramStart"/>
+        <w:t>Template Revision: 6.0 DE (Release Candidate)</w:t>
+      </w:r>
       <w:r>
         <w:rPr>
           <w:rFonts w:cs="Arial"/>
@@ -344,38 +335,8 @@
           <w:iCs/>
           <w:lang w:val="en-US"/>
         </w:rPr>
-        <w:t>)</w:t>
-      </w:r>
-      <w:proofErr w:type="gramEnd"/>
-      <w:r>
-        <w:rPr>
-          <w:rFonts w:cs="Arial"/>
-          <w:i/>
-          <w:iCs/>
-          <w:lang w:val="en-US"/>
-        </w:rPr>
         <w:br/>
-        <w:t xml:space="preserve">31. </w:t>
-      </w:r>
-      <w:proofErr w:type="spellStart"/>
-      <w:r>
-        <w:rPr>
-          <w:rFonts w:cs="Arial"/>
-          <w:i/>
-          <w:iCs/>
-          <w:lang w:val="en-US"/>
-        </w:rPr>
-        <w:t>März</w:t>
-      </w:r>
-      <w:proofErr w:type="spellEnd"/>
-      <w:r>
-        <w:rPr>
-          <w:rFonts w:cs="Arial"/>
-          <w:i/>
-          <w:iCs/>
-          <w:lang w:val="en-US"/>
-        </w:rPr>
-        <w:t xml:space="preserve"> 2014</w:t>
+        <w:t>31. März 2014</w:t>
       </w:r>
     </w:p>
     <w:p>
@@ -458,7 +419,7 @@
               <w:br/>
               <w:t xml:space="preserve">template, </w:t>
             </w:r>
-            <w:hyperlink r:id="rId9">
+            <w:hyperlink r:id="rId8">
               <w:r>
                 <w:rPr>
                   <w:rStyle w:val="Internetlink"/>
@@ -479,51 +440,7 @@
                 <w:szCs w:val="20"/>
                 <w:lang w:val="en-US"/>
               </w:rPr>
-              <w:t xml:space="preserve">. Created by Dr. Peter </w:t>
-            </w:r>
-            <w:proofErr w:type="spellStart"/>
-            <w:r>
-              <w:rPr>
-                <w:rFonts w:cs="Arial"/>
-                <w:bCs/>
-                <w:sz w:val="20"/>
-                <w:szCs w:val="20"/>
-                <w:lang w:val="en-US"/>
-              </w:rPr>
-              <w:t>Hruschka</w:t>
-            </w:r>
-            <w:proofErr w:type="spellEnd"/>
-            <w:r>
-              <w:rPr>
-                <w:rFonts w:cs="Arial"/>
-                <w:bCs/>
-                <w:sz w:val="20"/>
-                <w:szCs w:val="20"/>
-                <w:lang w:val="en-US"/>
-              </w:rPr>
-              <w:t xml:space="preserve"> &amp; Dr. </w:t>
-            </w:r>
-            <w:proofErr w:type="spellStart"/>
-            <w:r>
-              <w:rPr>
-                <w:rFonts w:cs="Arial"/>
-                <w:bCs/>
-                <w:sz w:val="20"/>
-                <w:szCs w:val="20"/>
-                <w:lang w:val="en-US"/>
-              </w:rPr>
-              <w:t>Gernot</w:t>
-            </w:r>
-            <w:proofErr w:type="spellEnd"/>
-            <w:r>
-              <w:rPr>
-                <w:rFonts w:cs="Arial"/>
-                <w:bCs/>
-                <w:sz w:val="20"/>
-                <w:szCs w:val="20"/>
-                <w:lang w:val="en-US"/>
-              </w:rPr>
-              <w:t xml:space="preserve"> Starke. For additional contributors see arc42.de/about/contributors.html</w:t>
+              <w:t>. Created by Dr. Peter Hruschka &amp; Dr. Gernot Starke. For additional contributors see arc42.de/about/contributors.html</w:t>
             </w:r>
           </w:p>
         </w:tc>
@@ -552,7 +469,7 @@
               <w:rPr>
                 <w:rFonts w:cs="Arial"/>
                 <w:noProof/>
-                <w:lang w:val="de-AT" w:eastAsia="de-AT"/>
+                <w:lang w:val="en-US" w:eastAsia="en-US"/>
               </w:rPr>
               <mc:AlternateContent>
                 <mc:Choice Requires="wps">
@@ -625,9 +542,9 @@
                     </wp:anchor>
                   </w:drawing>
                 </mc:Choice>
-                <mc:Fallback xmlns:w15="http://schemas.microsoft.com/office/word/2012/wordml">
+                <mc:Fallback>
                   <w:pict>
-                    <v:rect w14:anchorId="18707A05" id="shape_0" o:spid="_x0000_s1026" style="position:absolute;margin-left:.05pt;margin-top:0;width:74.15pt;height:37.35pt;z-index:251658240;visibility:visible;mso-wrap-style:square;mso-width-percent:0;mso-height-percent:0;mso-wrap-distance-left:9pt;mso-wrap-distance-top:0;mso-wrap-distance-right:9pt;mso-wrap-distance-bottom:0;mso-position-horizontal:absolute;mso-position-horizontal-relative:text;mso-position-vertical:absolute;mso-position-vertical-relative:text;mso-width-percent:0;mso-height-percent:0;mso-width-relative:page;mso-height-relative:page;v-text-anchor:top" o:gfxdata="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" filled="f" stroked="f" strokecolor="#3465a4">
+                    <v:rect w14:anchorId="7171BE7E" id="shape_0" o:spid="_x0000_s1026" style="position:absolute;margin-left:.05pt;margin-top:0;width:74.15pt;height:37.35pt;z-index:251658240;visibility:visible;mso-wrap-style:square;mso-width-percent:0;mso-height-percent:0;mso-wrap-distance-left:9pt;mso-wrap-distance-top:0;mso-wrap-distance-right:9pt;mso-wrap-distance-bottom:0;mso-position-horizontal:absolute;mso-position-horizontal-relative:text;mso-position-vertical:absolute;mso-position-vertical-relative:text;mso-width-percent:0;mso-height-percent:0;mso-width-relative:page;mso-height-relative:page;v-text-anchor:top" o:gfxdata="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" filled="f" stroked="f" strokecolor="#3465a4">
                       <v:stroke joinstyle="round"/>
                     </v:rect>
                   </w:pict>
@@ -638,7 +555,7 @@
               <w:rPr>
                 <w:rFonts w:cs="Arial"/>
                 <w:noProof/>
-                <w:lang w:val="de-AT" w:eastAsia="de-AT"/>
+                <w:lang w:val="en-US" w:eastAsia="en-US"/>
               </w:rPr>
               <mc:AlternateContent>
                 <mc:Choice Requires="wps">
@@ -706,9 +623,9 @@
                     </wp:anchor>
                   </w:drawing>
                 </mc:Choice>
-                <mc:Fallback xmlns:w15="http://schemas.microsoft.com/office/word/2012/wordml">
+                <mc:Fallback>
                   <w:pict>
-                    <v:rect w14:anchorId="664504DF" id="Rectangle 2" o:spid="_x0000_s1026" style="position:absolute;margin-left:3.6pt;margin-top:3.5pt;width:73.75pt;height:36.75pt;z-index:251659264;visibility:visible;mso-wrap-style:square;mso-width-percent:0;mso-height-percent:0;mso-wrap-distance-left:9pt;mso-wrap-distance-top:0;mso-wrap-distance-right:9pt;mso-wrap-distance-bottom:0;mso-position-horizontal:absolute;mso-position-horizontal-relative:text;mso-position-vertical:absolute;mso-position-vertical-relative:text;mso-width-percent:0;mso-height-percent:0;mso-width-relative:page;mso-height-relative:page;v-text-anchor:top" o:gfxdata="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" stroked="f" strokecolor="#3465a4">
+                    <v:rect w14:anchorId="75BC3FD4" id="Rectangle 2" o:spid="_x0000_s1026" style="position:absolute;margin-left:3.6pt;margin-top:3.5pt;width:73.75pt;height:36.75pt;z-index:251659264;visibility:visible;mso-wrap-style:square;mso-width-percent:0;mso-height-percent:0;mso-wrap-distance-left:9pt;mso-wrap-distance-top:0;mso-wrap-distance-right:9pt;mso-wrap-distance-bottom:0;mso-position-horizontal:absolute;mso-position-horizontal-relative:text;mso-position-vertical:absolute;mso-position-vertical-relative:text;mso-width-percent:0;mso-height-percent:0;mso-width-relative:page;mso-height-relative:page;v-text-anchor:top" o:gfxdata="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" stroked="f" strokecolor="#3465a4">
                       <v:stroke joinstyle="round"/>
                     </v:rect>
                   </w:pict>
@@ -1009,7 +926,6 @@
                 <w:color w:val="000000"/>
               </w:rPr>
             </w:pPr>
-            <w:proofErr w:type="spellStart"/>
             <w:r>
               <w:rPr>
                 <w:rFonts w:cs="Arial"/>
@@ -1017,7 +933,6 @@
               </w:rPr>
               <w:t>Pieber</w:t>
             </w:r>
-            <w:proofErr w:type="spellEnd"/>
           </w:p>
         </w:tc>
         <w:tc>
@@ -1648,19 +1563,11 @@
                 <w:rFonts w:cs="Arial"/>
               </w:rPr>
             </w:pPr>
-            <w:proofErr w:type="spellStart"/>
-            <w:r>
-              <w:rPr>
-                <w:rFonts w:cs="Arial"/>
-              </w:rPr>
-              <w:t>Merging</w:t>
-            </w:r>
-            <w:proofErr w:type="spellEnd"/>
-            <w:r>
-              <w:rPr>
-                <w:rFonts w:cs="Arial"/>
-              </w:rPr>
-              <w:t>, Überarbeitung</w:t>
+            <w:r>
+              <w:rPr>
+                <w:rFonts w:cs="Arial"/>
+              </w:rPr>
+              <w:t>Merging, Überarbeitung</w:t>
             </w:r>
           </w:p>
         </w:tc>
@@ -2147,19 +2054,11 @@
                 <w:rFonts w:cs="Arial"/>
               </w:rPr>
             </w:pPr>
-            <w:proofErr w:type="spellStart"/>
-            <w:r>
-              <w:rPr>
-                <w:rFonts w:cs="Arial"/>
-              </w:rPr>
-              <w:t>Usecase</w:t>
-            </w:r>
-            <w:proofErr w:type="spellEnd"/>
-            <w:r>
-              <w:rPr>
-                <w:rFonts w:cs="Arial"/>
-              </w:rPr>
-              <w:t xml:space="preserve"> Diagramm (Bild)</w:t>
+            <w:r>
+              <w:rPr>
+                <w:rFonts w:cs="Arial"/>
+              </w:rPr>
+              <w:t>Usecase Diagramm (Bild)</w:t>
             </w:r>
           </w:p>
         </w:tc>
@@ -7275,21 +7174,12 @@
                 <w:lang w:val="en-US"/>
               </w:rPr>
             </w:pPr>
-            <w:proofErr w:type="spellStart"/>
             <w:r>
               <w:rPr>
                 <w:rFonts w:cs="Arial"/>
                 <w:lang w:val="en-US"/>
               </w:rPr>
-              <w:t>Bestehendes</w:t>
-            </w:r>
-            <w:proofErr w:type="spellEnd"/>
-            <w:r>
-              <w:rPr>
-                <w:rFonts w:cs="Arial"/>
-                <w:lang w:val="en-US"/>
-              </w:rPr>
-              <w:t xml:space="preserve"> FH Equipment</w:t>
+              <w:t>Bestehendes FH Equipment</w:t>
             </w:r>
           </w:p>
         </w:tc>
@@ -7595,23 +7485,7 @@
                 <w:rFonts w:cs="Arial"/>
                 <w:lang w:val="en-US"/>
               </w:rPr>
-              <w:t xml:space="preserve">C# / ASP.NET </w:t>
-            </w:r>
-            <w:proofErr w:type="spellStart"/>
-            <w:r>
-              <w:rPr>
-                <w:rFonts w:cs="Arial"/>
-                <w:lang w:val="en-US"/>
-              </w:rPr>
-              <w:t>mit</w:t>
-            </w:r>
-            <w:proofErr w:type="spellEnd"/>
-            <w:r>
-              <w:rPr>
-                <w:rFonts w:cs="Arial"/>
-                <w:lang w:val="en-US"/>
-              </w:rPr>
-              <w:t xml:space="preserve"> ADO.NET</w:t>
+              <w:t>C# / ASP.NET mit ADO.NET</w:t>
             </w:r>
           </w:p>
         </w:tc>
@@ -9058,19 +8932,11 @@
                 <w:rFonts w:cs="Arial"/>
               </w:rPr>
             </w:pPr>
-            <w:proofErr w:type="spellStart"/>
-            <w:r>
-              <w:rPr>
-                <w:rFonts w:cs="Arial"/>
-              </w:rPr>
-              <w:t>Versionierung</w:t>
-            </w:r>
-            <w:proofErr w:type="spellEnd"/>
-            <w:r>
-              <w:rPr>
-                <w:rFonts w:cs="Arial"/>
-              </w:rPr>
-              <w:t xml:space="preserve"> mit GIT auf einen eigenen GIT Server an der FH.</w:t>
+            <w:r>
+              <w:rPr>
+                <w:rFonts w:cs="Arial"/>
+              </w:rPr>
+              <w:t>Versionierung mit GIT auf einen eigenen GIT Server an der FH.</w:t>
             </w:r>
           </w:p>
         </w:tc>
@@ -11395,39 +11261,7 @@
                 <w:rFonts w:cs="Arial"/>
                 <w:sz w:val="20"/>
               </w:rPr>
-              <w:t xml:space="preserve">.NET </w:t>
-            </w:r>
-            <w:proofErr w:type="spellStart"/>
-            <w:r>
-              <w:rPr>
-                <w:rFonts w:cs="Arial"/>
-                <w:sz w:val="20"/>
-              </w:rPr>
-              <w:t>Coding</w:t>
-            </w:r>
-            <w:proofErr w:type="spellEnd"/>
-            <w:r>
-              <w:rPr>
-                <w:rFonts w:cs="Arial"/>
-                <w:sz w:val="20"/>
-              </w:rPr>
-              <w:t xml:space="preserve"> Guidelines werden intern mit Hilfe von </w:t>
-            </w:r>
-            <w:proofErr w:type="spellStart"/>
-            <w:r>
-              <w:rPr>
-                <w:rFonts w:cs="Arial"/>
-                <w:sz w:val="20"/>
-              </w:rPr>
-              <w:t>StyleCop</w:t>
-            </w:r>
-            <w:proofErr w:type="spellEnd"/>
-            <w:r>
-              <w:rPr>
-                <w:rFonts w:cs="Arial"/>
-                <w:sz w:val="20"/>
-              </w:rPr>
-              <w:t xml:space="preserve"> eingehalten.</w:t>
+              <w:t>.NET Coding Guidelines werden intern mit Hilfe von StyleCop eingehalten.</w:t>
             </w:r>
           </w:p>
         </w:tc>
@@ -11742,8 +11576,8 @@
             <v:path o:extrusionok="f" gradientshapeok="t" o:connecttype="rect"/>
             <o:lock v:ext="edit" aspectratio="t"/>
           </v:shapetype>
-          <v:shape id="_x0000_i1025" type="#_x0000_t75" style="width:450.45pt;height:249.4pt">
-            <v:imagedata r:id="rId10" o:title="Usecase"/>
+          <v:shape id="_x0000_i1025" type="#_x0000_t75" style="width:450.35pt;height:249.3pt">
+            <v:imagedata r:id="rId9" o:title="Usecase"/>
           </v:shape>
         </w:pict>
       </w:r>
@@ -11751,15 +11585,7 @@
     <w:p/>
     <w:p>
       <w:r>
-        <w:t xml:space="preserve">Sowohl das </w:t>
-      </w:r>
-      <w:proofErr w:type="spellStart"/>
-      <w:r>
-        <w:t>Loginsystem</w:t>
-      </w:r>
-      <w:proofErr w:type="spellEnd"/>
-      <w:r>
-        <w:t xml:space="preserve"> als auch das Personalsystem sind externe Systeme der FH Wiener Neustadt</w:t>
+        <w:t>Sowohl das Loginsystem als auch das Personalsystem sind externe Systeme der FH Wiener Neustadt</w:t>
       </w:r>
     </w:p>
     <w:p>
@@ -12084,37 +11910,21 @@
           <w:rFonts w:cs="Arial"/>
           <w:sz w:val="20"/>
         </w:rPr>
-        <w:t xml:space="preserve">Der Student </w:t>
-      </w:r>
-      <w:proofErr w:type="spellStart"/>
-      <w:r>
+        <w:t>Der Student logged sich in das System ein und füllt einen Evaluationsbogen aus. Er schickt den Bogen ab. Es wird im System eine Referenz des Studenten im System gespeichert, dass er bereits den betreffenden Bogen ausgefüllt hat. Damit wird ein mehrmaliges Ausfüllen verhindert.</w:t>
+      </w:r>
+    </w:p>
+    <w:p>
+      <w:pPr>
+        <w:spacing w:before="56" w:after="113"/>
         <w:rPr>
           <w:rFonts w:cs="Arial"/>
           <w:sz w:val="20"/>
         </w:rPr>
-        <w:t>logged</w:t>
-      </w:r>
-      <w:proofErr w:type="spellEnd"/>
-      <w:r>
-        <w:rPr>
-          <w:rFonts w:cs="Arial"/>
-          <w:sz w:val="20"/>
-        </w:rPr>
-        <w:t xml:space="preserve"> sich in das System ein und füllt einen Evaluationsbogen aus. Er schickt den Bogen ab. Es wird im System eine Referenz des Studenten im System gespeichert, dass er bereits den betreffenden Bogen ausgefüllt hat. Damit wird ein mehrmaliges Ausfüllen verhindert.</w:t>
-      </w:r>
-    </w:p>
-    <w:p>
-      <w:pPr>
-        <w:spacing w:before="56" w:after="113"/>
-        <w:rPr>
-          <w:rFonts w:cs="Arial"/>
-          <w:sz w:val="20"/>
-        </w:rPr>
       </w:pPr>
       <w:r>
         <w:rPr>
           <w:noProof/>
-          <w:lang w:val="de-AT" w:eastAsia="de-AT"/>
+          <w:lang w:val="en-US" w:eastAsia="en-US"/>
         </w:rPr>
         <w:drawing>
           <wp:inline distT="0" distB="0" distL="0" distR="0" wp14:anchorId="0249B060" wp14:editId="716E1794">
@@ -12134,7 +11944,7 @@
                     </pic:cNvPicPr>
                   </pic:nvPicPr>
                   <pic:blipFill>
-                    <a:blip r:embed="rId11">
+                    <a:blip r:embed="rId10">
                       <a:extLst>
                         <a:ext uri="{28A0092B-C50C-407E-A947-70E740481C1C}">
                           <a14:useLocalDpi xmlns:a14="http://schemas.microsoft.com/office/drawing/2010/main" val="0"/>
@@ -12195,7 +12005,7 @@
         <w:rPr>
           <w:rFonts w:cs="Arial"/>
           <w:noProof/>
-          <w:lang w:val="de-AT" w:eastAsia="de-AT"/>
+          <w:lang w:val="en-US" w:eastAsia="en-US"/>
         </w:rPr>
         <w:drawing>
           <wp:anchor distT="0" distB="0" distL="0" distR="0" simplePos="0" relativeHeight="251660800" behindDoc="0" locked="0" layoutInCell="1" allowOverlap="1" wp14:anchorId="5AE115D4" wp14:editId="0FBE8168">
@@ -12223,7 +12033,7 @@
                     </pic:cNvPicPr>
                   </pic:nvPicPr>
                   <pic:blipFill>
-                    <a:blip r:embed="rId12">
+                    <a:blip r:embed="rId11">
                       <a:extLst>
                         <a:ext uri="{28A0092B-C50C-407E-A947-70E740481C1C}">
                           <a14:useLocalDpi xmlns:a14="http://schemas.microsoft.com/office/drawing/2010/main" val="0"/>
@@ -12377,33 +12187,15 @@
       </w:pPr>
       <w:bookmarkStart w:id="120" w:name="__RefHeading__4877_132721752"/>
       <w:bookmarkEnd w:id="120"/>
-      <w:proofErr w:type="spellStart"/>
       <w:ins w:id="121" w:author="Gernot Starke" w:date="2012-06-08T16:52:00Z">
         <w:r>
           <w:rPr>
             <w:rFonts w:cs="Arial"/>
             <w:lang w:val="en-US"/>
           </w:rPr>
-          <w:t>Externe</w:t>
-        </w:r>
-        <w:proofErr w:type="spellEnd"/>
-        <w:r>
-          <w:rPr>
-            <w:rFonts w:cs="Arial"/>
-            <w:lang w:val="en-US"/>
-          </w:rPr>
-          <w:t xml:space="preserve"> </w:t>
-        </w:r>
-        <w:proofErr w:type="spellStart"/>
-        <w:r>
-          <w:rPr>
-            <w:rFonts w:cs="Arial"/>
-            <w:lang w:val="en-US"/>
-          </w:rPr>
-          <w:t>Schnittstellen</w:t>
+          <w:t>Externe Schnittstellen</w:t>
         </w:r>
       </w:ins>
-      <w:proofErr w:type="spellEnd"/>
     </w:p>
     <w:p>
       <w:pPr>
@@ -12443,60 +12235,35 @@
           <w:lang w:val="de-AT"/>
         </w:rPr>
       </w:pPr>
-      <w:proofErr w:type="spellStart"/>
       <w:r>
         <w:rPr>
           <w:rFonts w:cs="Arial"/>
           <w:lang w:val="de-AT"/>
         </w:rPr>
-        <w:t>Loginsystem</w:t>
-      </w:r>
-      <w:proofErr w:type="spellEnd"/>
-      <w:r>
+        <w:t>Loginsystem der FH</w:t>
+      </w:r>
+    </w:p>
+    <w:p>
+      <w:pPr>
+        <w:ind w:left="708"/>
         <w:rPr>
           <w:rFonts w:cs="Arial"/>
           <w:lang w:val="de-AT"/>
         </w:rPr>
-        <w:t xml:space="preserve"> der FH</w:t>
-      </w:r>
-    </w:p>
-    <w:p>
-      <w:pPr>
-        <w:ind w:left="708"/>
+      </w:pPr>
+      <w:r>
         <w:rPr>
           <w:rFonts w:cs="Arial"/>
           <w:lang w:val="de-AT"/>
         </w:rPr>
-      </w:pPr>
+        <w:t>Die Anbindung der Benutzerdat</w:t>
+      </w:r>
       <w:r>
         <w:rPr>
           <w:rFonts w:cs="Arial"/>
           <w:lang w:val="de-AT"/>
         </w:rPr>
-        <w:t>Die Anbindung der Benutzerdat</w:t>
-      </w:r>
-      <w:r>
-        <w:rPr>
-          <w:rFonts w:cs="Arial"/>
-          <w:lang w:val="de-AT"/>
-        </w:rPr>
-        <w:t xml:space="preserve">en erfolgt über das </w:t>
-      </w:r>
-      <w:proofErr w:type="spellStart"/>
-      <w:r>
-        <w:rPr>
-          <w:rFonts w:cs="Arial"/>
-          <w:lang w:val="de-AT"/>
-        </w:rPr>
-        <w:t>Loginsystem</w:t>
-      </w:r>
-      <w:proofErr w:type="spellEnd"/>
-      <w:r>
-        <w:rPr>
-          <w:rFonts w:cs="Arial"/>
-          <w:lang w:val="de-AT"/>
-        </w:rPr>
-        <w:t xml:space="preserve"> der FH Wiener Neustadt.</w:t>
+        <w:t>en erfolgt über das Loginsystem der FH Wiener Neustadt.</w:t>
       </w:r>
     </w:p>
     <w:p>
@@ -12678,7 +12445,6 @@
                 <w:lang w:val="de-AT"/>
               </w:rPr>
             </w:pPr>
-            <w:proofErr w:type="spellStart"/>
             <w:r>
               <w:rPr>
                 <w:rFonts w:cs="Arial"/>
@@ -12687,7 +12453,6 @@
               </w:rPr>
               <w:t>Loginsystem</w:t>
             </w:r>
-            <w:proofErr w:type="spellEnd"/>
             <w:r>
               <w:rPr>
                 <w:rFonts w:cs="Arial"/>
@@ -12947,22 +12712,13 @@
                 <w:color w:val="333333"/>
               </w:rPr>
             </w:pPr>
-            <w:proofErr w:type="spellStart"/>
             <w:ins w:id="135" w:author="Gernot Starke" w:date="2012-06-08T16:58:00Z">
               <w:r>
                 <w:rPr>
                   <w:rFonts w:cs="Arial"/>
                   <w:color w:val="333333"/>
                 </w:rPr>
-                <w:t>Veranwortlicher</w:t>
-              </w:r>
-              <w:proofErr w:type="spellEnd"/>
-              <w:r>
-                <w:rPr>
-                  <w:rFonts w:cs="Arial"/>
-                  <w:color w:val="333333"/>
-                </w:rPr>
-                <w:t xml:space="preserve"> Ansprechpartner / Rolle</w:t>
+                <w:t>Veranwortlicher Ansprechpartner / Rolle</w:t>
               </w:r>
             </w:ins>
           </w:p>
@@ -13411,17 +13167,9 @@
           <w:rPr>
             <w:rFonts w:cs="Arial"/>
           </w:rPr>
-          <w:t> Beteiligte </w:t>
-        </w:r>
-        <w:proofErr w:type="spellStart"/>
-        <w:r>
-          <w:rPr>
-            <w:rFonts w:cs="Arial"/>
-          </w:rPr>
-          <w:t>Resourcen</w:t>
+          <w:t> Beteiligte Resourcen</w:t>
         </w:r>
       </w:ins>
-      <w:proofErr w:type="spellEnd"/>
     </w:p>
     <w:p>
       <w:pPr>
@@ -14103,7 +13851,6 @@
           <w:color w:val="333333"/>
         </w:rPr>
       </w:pPr>
-      <w:proofErr w:type="spellStart"/>
       <w:ins w:id="192" w:author="Gernot Starke" w:date="2012-06-08T16:58:00Z">
         <w:r>
           <w:rPr>
@@ -14113,7 +13860,6 @@
           <w:t>Versionierung</w:t>
         </w:r>
       </w:ins>
-      <w:proofErr w:type="spellEnd"/>
     </w:p>
     <w:p>
       <w:pPr>
@@ -14226,69 +13972,12 @@
           <w:color w:val="333333"/>
         </w:rPr>
       </w:pPr>
-      <w:proofErr w:type="spellStart"/>
       <w:r>
         <w:rPr>
           <w:rFonts w:ascii="Arial" w:hAnsi="Arial" w:cs="Arial"/>
           <w:color w:val="333333"/>
         </w:rPr>
-        <w:t>FHServices</w:t>
-      </w:r>
-      <w:proofErr w:type="spellEnd"/>
-      <w:r>
-        <w:rPr>
-          <w:rFonts w:ascii="Arial" w:hAnsi="Arial" w:cs="Arial"/>
-          <w:color w:val="333333"/>
-        </w:rPr>
-        <w:t xml:space="preserve"> </w:t>
-      </w:r>
-      <w:proofErr w:type="spellStart"/>
-      <w:r>
-        <w:rPr>
-          <w:rFonts w:ascii="Arial" w:hAnsi="Arial" w:cs="Arial"/>
-          <w:color w:val="333333"/>
-        </w:rPr>
-        <w:t>ser</w:t>
-      </w:r>
-      <w:proofErr w:type="spellEnd"/>
-      <w:r>
-        <w:rPr>
-          <w:rFonts w:ascii="Arial" w:hAnsi="Arial" w:cs="Arial"/>
-          <w:color w:val="333333"/>
-        </w:rPr>
-        <w:t xml:space="preserve"> = </w:t>
-      </w:r>
-      <w:proofErr w:type="spellStart"/>
-      <w:r>
-        <w:rPr>
-          <w:rFonts w:ascii="Arial" w:hAnsi="Arial" w:cs="Arial"/>
-          <w:color w:val="333333"/>
-        </w:rPr>
-        <w:t>new</w:t>
-      </w:r>
-      <w:proofErr w:type="spellEnd"/>
-      <w:r>
-        <w:rPr>
-          <w:rFonts w:ascii="Arial" w:hAnsi="Arial" w:cs="Arial"/>
-          <w:color w:val="333333"/>
-        </w:rPr>
-        <w:t xml:space="preserve"> </w:t>
-      </w:r>
-      <w:proofErr w:type="spellStart"/>
-      <w:r>
-        <w:rPr>
-          <w:rFonts w:ascii="Arial" w:hAnsi="Arial" w:cs="Arial"/>
-          <w:color w:val="333333"/>
-        </w:rPr>
-        <w:t>FHServices</w:t>
-      </w:r>
-      <w:proofErr w:type="spellEnd"/>
-      <w:r>
-        <w:rPr>
-          <w:rFonts w:ascii="Arial" w:hAnsi="Arial" w:cs="Arial"/>
-          <w:color w:val="333333"/>
-        </w:rPr>
-        <w:t>();</w:t>
+        <w:t>FHServices ser = new FHServices();</w:t>
       </w:r>
     </w:p>
     <w:p>
@@ -14302,79 +13991,13 @@
           <w:lang w:val="en-US"/>
         </w:rPr>
       </w:pPr>
-      <w:proofErr w:type="spellStart"/>
-      <w:proofErr w:type="gramStart"/>
       <w:r>
         <w:rPr>
           <w:rFonts w:ascii="Arial" w:hAnsi="Arial" w:cs="Arial"/>
           <w:color w:val="333333"/>
           <w:lang w:val="en-US"/>
         </w:rPr>
-        <w:t>bool</w:t>
-      </w:r>
-      <w:proofErr w:type="spellEnd"/>
-      <w:proofErr w:type="gramEnd"/>
-      <w:r>
-        <w:rPr>
-          <w:rFonts w:ascii="Arial" w:hAnsi="Arial" w:cs="Arial"/>
-          <w:color w:val="333333"/>
-          <w:lang w:val="en-US"/>
-        </w:rPr>
-        <w:t xml:space="preserve"> </w:t>
-      </w:r>
-      <w:proofErr w:type="spellStart"/>
-      <w:r>
-        <w:rPr>
-          <w:rFonts w:ascii="Arial" w:hAnsi="Arial" w:cs="Arial"/>
-          <w:color w:val="333333"/>
-          <w:lang w:val="en-US"/>
-        </w:rPr>
-        <w:t>loginValid</w:t>
-      </w:r>
-      <w:proofErr w:type="spellEnd"/>
-      <w:r>
-        <w:rPr>
-          <w:rFonts w:ascii="Arial" w:hAnsi="Arial" w:cs="Arial"/>
-          <w:color w:val="333333"/>
-          <w:lang w:val="en-US"/>
-        </w:rPr>
-        <w:t xml:space="preserve"> = </w:t>
-      </w:r>
-      <w:proofErr w:type="spellStart"/>
-      <w:r>
-        <w:rPr>
-          <w:rFonts w:ascii="Arial" w:hAnsi="Arial" w:cs="Arial"/>
-          <w:color w:val="333333"/>
-          <w:lang w:val="en-US"/>
-        </w:rPr>
-        <w:t>ser.Login</w:t>
-      </w:r>
-      <w:proofErr w:type="spellEnd"/>
-      <w:r>
-        <w:rPr>
-          <w:rFonts w:ascii="Arial" w:hAnsi="Arial" w:cs="Arial"/>
-          <w:color w:val="333333"/>
-          <w:lang w:val="en-US"/>
-        </w:rPr>
-        <w:t>(&lt;</w:t>
-      </w:r>
-      <w:proofErr w:type="spellStart"/>
-      <w:r>
-        <w:rPr>
-          <w:rFonts w:ascii="Arial" w:hAnsi="Arial" w:cs="Arial"/>
-          <w:color w:val="333333"/>
-          <w:lang w:val="en-US"/>
-        </w:rPr>
-        <w:t>Personalnummer</w:t>
-      </w:r>
-      <w:proofErr w:type="spellEnd"/>
-      <w:r>
-        <w:rPr>
-          <w:rFonts w:ascii="Arial" w:hAnsi="Arial" w:cs="Arial"/>
-          <w:color w:val="333333"/>
-          <w:lang w:val="en-US"/>
-        </w:rPr>
-        <w:t>&gt;);</w:t>
+        <w:t>bool loginValid = ser.Login(&lt;Personalnummer&gt;);</w:t>
       </w:r>
     </w:p>
     <w:p>
@@ -14387,46 +14010,12 @@
           <w:color w:val="333333"/>
         </w:rPr>
       </w:pPr>
-      <w:proofErr w:type="spellStart"/>
       <w:r>
         <w:rPr>
           <w:rFonts w:ascii="Arial" w:hAnsi="Arial" w:cs="Arial"/>
           <w:color w:val="333333"/>
         </w:rPr>
-        <w:t>if</w:t>
-      </w:r>
-      <w:proofErr w:type="spellEnd"/>
-      <w:r>
-        <w:rPr>
-          <w:rFonts w:ascii="Arial" w:hAnsi="Arial" w:cs="Arial"/>
-          <w:color w:val="333333"/>
-        </w:rPr>
-        <w:t xml:space="preserve"> (</w:t>
-      </w:r>
-      <w:proofErr w:type="gramStart"/>
-      <w:r>
-        <w:rPr>
-          <w:rFonts w:ascii="Arial" w:hAnsi="Arial" w:cs="Arial"/>
-          <w:color w:val="333333"/>
-        </w:rPr>
-        <w:t>!</w:t>
-      </w:r>
-      <w:proofErr w:type="spellStart"/>
-      <w:r>
-        <w:rPr>
-          <w:rFonts w:ascii="Arial" w:hAnsi="Arial" w:cs="Arial"/>
-          <w:color w:val="333333"/>
-        </w:rPr>
-        <w:t>loginValid</w:t>
-      </w:r>
-      <w:proofErr w:type="spellEnd"/>
-      <w:proofErr w:type="gramEnd"/>
-      <w:r>
-        <w:rPr>
-          <w:rFonts w:ascii="Arial" w:hAnsi="Arial" w:cs="Arial"/>
-          <w:color w:val="333333"/>
-        </w:rPr>
-        <w:t>)</w:t>
+        <w:t>if (!loginValid)</w:t>
       </w:r>
     </w:p>
     <w:p>
@@ -14463,22 +14052,7 @@
           <w:color w:val="333333"/>
         </w:rPr>
         <w:tab/>
-      </w:r>
-      <w:proofErr w:type="spellStart"/>
-      <w:r>
-        <w:rPr>
-          <w:rFonts w:ascii="Arial" w:hAnsi="Arial" w:cs="Arial"/>
-          <w:color w:val="333333"/>
-        </w:rPr>
-        <w:t>Console.WriteLine</w:t>
-      </w:r>
-      <w:proofErr w:type="spellEnd"/>
-      <w:r>
-        <w:rPr>
-          <w:rFonts w:ascii="Arial" w:hAnsi="Arial" w:cs="Arial"/>
-          <w:color w:val="333333"/>
-        </w:rPr>
-        <w:t>(„Nicht berechtigt!“);</w:t>
+        <w:t>Console.WriteLine(„Nicht berechtigt!“);</w:t>
       </w:r>
     </w:p>
     <w:p>
@@ -14497,22 +14071,7 @@
           <w:color w:val="333333"/>
         </w:rPr>
         <w:tab/>
-      </w:r>
-      <w:proofErr w:type="spellStart"/>
-      <w:r>
-        <w:rPr>
-          <w:rFonts w:ascii="Arial" w:hAnsi="Arial" w:cs="Arial"/>
-          <w:color w:val="333333"/>
-        </w:rPr>
-        <w:t>return</w:t>
-      </w:r>
-      <w:proofErr w:type="spellEnd"/>
-      <w:r>
-        <w:rPr>
-          <w:rFonts w:ascii="Arial" w:hAnsi="Arial" w:cs="Arial"/>
-          <w:color w:val="333333"/>
-        </w:rPr>
-        <w:t xml:space="preserve"> 255;</w:t>
+        <w:t>return 255;</w:t>
       </w:r>
     </w:p>
     <w:p>
@@ -14920,22 +14479,13 @@
                 <w:color w:val="333333"/>
               </w:rPr>
             </w:pPr>
-            <w:proofErr w:type="spellStart"/>
             <w:ins w:id="206" w:author="Gernot Starke" w:date="2012-06-08T16:58:00Z">
               <w:r>
                 <w:rPr>
                   <w:rFonts w:cs="Arial"/>
                   <w:color w:val="333333"/>
                 </w:rPr>
-                <w:t>Veranwortlicher</w:t>
-              </w:r>
-              <w:proofErr w:type="spellEnd"/>
-              <w:r>
-                <w:rPr>
-                  <w:rFonts w:cs="Arial"/>
-                  <w:color w:val="333333"/>
-                </w:rPr>
-                <w:t xml:space="preserve"> Ansprechpartner / Rolle</w:t>
+                <w:t>Veranwortlicher Ansprechpartner / Rolle</w:t>
               </w:r>
             </w:ins>
           </w:p>
@@ -15376,17 +14926,9 @@
           <w:rPr>
             <w:rFonts w:cs="Arial"/>
           </w:rPr>
-          <w:t> Beteiligte </w:t>
-        </w:r>
-        <w:proofErr w:type="spellStart"/>
-        <w:r>
-          <w:rPr>
-            <w:rFonts w:cs="Arial"/>
-          </w:rPr>
-          <w:t>Resourcen</w:t>
+          <w:t> Beteiligte Resourcen</w:t>
         </w:r>
       </w:ins>
-      <w:proofErr w:type="spellEnd"/>
     </w:p>
     <w:p>
       <w:pPr>
@@ -16050,7 +15592,6 @@
           <w:color w:val="333333"/>
         </w:rPr>
       </w:pPr>
-      <w:proofErr w:type="spellStart"/>
       <w:ins w:id="247" w:author="Gernot Starke" w:date="2012-06-08T16:58:00Z">
         <w:r>
           <w:rPr>
@@ -16060,7 +15601,6 @@
           <w:t>Versionierung</w:t>
         </w:r>
       </w:ins>
-      <w:proofErr w:type="spellEnd"/>
     </w:p>
     <w:p>
       <w:pPr>
@@ -16322,7 +15862,7 @@
       <w:r>
         <w:rPr>
           <w:noProof/>
-          <w:lang w:val="de-AT" w:eastAsia="de-AT"/>
+          <w:lang w:val="en-US" w:eastAsia="en-US"/>
         </w:rPr>
         <w:drawing>
           <wp:inline distT="0" distB="0" distL="0" distR="0" wp14:anchorId="4C288532" wp14:editId="498AADF3">
@@ -16342,7 +15882,7 @@
                     </pic:cNvPicPr>
                   </pic:nvPicPr>
                   <pic:blipFill>
-                    <a:blip r:embed="rId13"/>
+                    <a:blip r:embed="rId12"/>
                     <a:stretch>
                       <a:fillRect/>
                     </a:stretch>
@@ -16522,8 +16062,8 @@
           <w:lang w:val="de-AT" w:eastAsia="de-AT"/>
         </w:rPr>
         <w:pict w14:anchorId="04D1CE8C">
-          <v:shape id="_x0000_i1026" type="#_x0000_t75" style="width:453.3pt;height:251.15pt">
-            <v:imagedata r:id="rId14" o:title="Bausteine"/>
+          <v:shape id="_x0000_i1026" type="#_x0000_t75" style="width:453.4pt;height:251.3pt">
+            <v:imagedata r:id="rId13" o:title="Bausteine"/>
           </v:shape>
         </w:pict>
       </w:r>
@@ -16573,8 +16113,8 @@
           <w:lang w:val="de-AT" w:eastAsia="de-AT"/>
         </w:rPr>
         <w:pict w14:anchorId="1AA2BDBB">
-          <v:shape id="_x0000_i1027" type="#_x0000_t75" style="width:453.3pt;height:313.9pt">
-            <v:imagedata r:id="rId15" o:title="bausteindetail"/>
+          <v:shape id="_x0000_i1027" type="#_x0000_t75" style="width:453.05pt;height:313.8pt">
+            <v:imagedata r:id="rId14" o:title="bausteindetail"/>
           </v:shape>
         </w:pict>
       </w:r>
@@ -16621,8 +16161,8 @@
           <w:lang w:val="de-AT" w:eastAsia="de-AT"/>
         </w:rPr>
         <w:pict w14:anchorId="4BD85A8C">
-          <v:shape id="_x0000_i1028" type="#_x0000_t75" style="width:362.9pt;height:203.35pt">
-            <v:imagedata r:id="rId16" o:title="bausteindetaildetail"/>
+          <v:shape id="_x0000_i1028" type="#_x0000_t75" style="width:363.05pt;height:203.45pt">
+            <v:imagedata r:id="rId15" o:title="bausteindetaildetail"/>
           </v:shape>
         </w:pict>
       </w:r>
@@ -17393,7 +16933,7 @@
         <w:rPr>
           <w:rFonts w:cs="Arial"/>
           <w:noProof/>
-          <w:lang w:val="de-AT" w:eastAsia="de-AT"/>
+          <w:lang w:val="en-US" w:eastAsia="en-US"/>
         </w:rPr>
         <w:drawing>
           <wp:inline distT="0" distB="0" distL="0" distR="0" wp14:anchorId="4EF9D9A3" wp14:editId="31754A11">
@@ -17413,7 +16953,7 @@
                     </pic:cNvPicPr>
                   </pic:nvPicPr>
                   <pic:blipFill>
-                    <a:blip r:embed="rId17">
+                    <a:blip r:embed="rId16">
                       <a:extLst>
                         <a:ext uri="{28A0092B-C50C-407E-A947-70E740481C1C}">
                           <a14:useLocalDpi xmlns:a14="http://schemas.microsoft.com/office/drawing/2010/main" val="0"/>
@@ -17511,7 +17051,7 @@
         <w:rPr>
           <w:rFonts w:cs="Arial"/>
           <w:noProof/>
-          <w:lang w:val="de-AT" w:eastAsia="de-AT"/>
+          <w:lang w:val="en-US" w:eastAsia="en-US"/>
         </w:rPr>
         <w:drawing>
           <wp:inline distT="0" distB="0" distL="0" distR="0" wp14:anchorId="0D5CF618" wp14:editId="02B2F46F">
@@ -17531,7 +17071,7 @@
                     </pic:cNvPicPr>
                   </pic:nvPicPr>
                   <pic:blipFill>
-                    <a:blip r:embed="rId18">
+                    <a:blip r:embed="rId17">
                       <a:extLst>
                         <a:ext uri="{28A0092B-C50C-407E-A947-70E740481C1C}">
                           <a14:useLocalDpi xmlns:a14="http://schemas.microsoft.com/office/drawing/2010/main" val="0"/>
@@ -17640,15 +17180,7 @@
       <w:bookmarkEnd w:id="320"/>
       <w:bookmarkEnd w:id="321"/>
       <w:r>
-        <w:t xml:space="preserve">Das folgende Verteilungsdiagramm zeigt die Komponenten des Windows Servers 2008. Als Backend wird ein IIS Server verwendet welcher die APS.Net Website hostet. Spezielle User Daten wie die Ergebnisse der Reports und Informationen über die ausgefüllten Fragebogen der Benutzer werden auf dem MS SQL Server gespeichert. Der Zugriff erfolgt über das ADO.NET </w:t>
-      </w:r>
-      <w:proofErr w:type="spellStart"/>
-      <w:r>
-        <w:t>Entity</w:t>
-      </w:r>
-      <w:proofErr w:type="spellEnd"/>
-      <w:r>
-        <w:t xml:space="preserve"> Model.</w:t>
+        <w:t>Das folgende Verteilungsdiagramm zeigt die Komponenten des Windows Servers 2008. Als Backend wird ein IIS Server verwendet welcher die APS.Net Website hostet. Spezielle User Daten wie die Ergebnisse der Reports und Informationen über die ausgefüllten Fragebogen der Benutzer werden auf dem MS SQL Server gespeichert. Der Zugriff erfolgt über das ADO.NET Entity Model.</w:t>
       </w:r>
     </w:p>
     <w:p>
@@ -17658,7 +17190,7 @@
       <w:r>
         <w:rPr>
           <w:noProof/>
-          <w:lang w:val="de-AT" w:eastAsia="de-AT"/>
+          <w:lang w:val="en-US" w:eastAsia="en-US"/>
         </w:rPr>
         <w:lastRenderedPageBreak/>
         <w:drawing>
@@ -17677,7 +17209,7 @@
                     <pic:cNvPicPr/>
                   </pic:nvPicPr>
                   <pic:blipFill>
-                    <a:blip r:embed="rId19"/>
+                    <a:blip r:embed="rId18"/>
                     <a:stretch>
                       <a:fillRect/>
                     </a:stretch>
@@ -17748,21 +17280,12 @@
         </w:rPr>
         <w:t xml:space="preserve">ASP.NET </w:t>
       </w:r>
-      <w:proofErr w:type="spellStart"/>
       <w:r>
         <w:rPr>
           <w:rFonts w:cs="Arial"/>
           <w:lang w:val="en-US"/>
         </w:rPr>
-        <w:t>mit</w:t>
-      </w:r>
-      <w:proofErr w:type="spellEnd"/>
-      <w:r>
-        <w:rPr>
-          <w:rFonts w:cs="Arial"/>
-          <w:lang w:val="en-US"/>
-        </w:rPr>
-        <w:t xml:space="preserve"> ADO.NET</w:t>
+        <w:t>mit ADO.NET</w:t>
       </w:r>
     </w:p>
     <w:p>
@@ -18772,7 +18295,7 @@
         <w:rPr>
           <w:rFonts w:cs="Arial"/>
           <w:noProof/>
-          <w:lang w:val="de-AT" w:eastAsia="de-AT"/>
+          <w:lang w:val="en-US" w:eastAsia="en-US"/>
         </w:rPr>
         <w:drawing>
           <wp:inline distT="0" distB="0" distL="0" distR="0" wp14:anchorId="5BCA9B70" wp14:editId="06BA0922">
@@ -18867,7 +18390,7 @@
           <w:sz w:val="20"/>
         </w:rPr>
         <w:pict w14:anchorId="1E4B4C81">
-          <v:shape id="_x0000_i1029" type="#_x0000_t75" style="width:453.9pt;height:201pt">
+          <v:shape id="_x0000_i1029" type="#_x0000_t75" style="width:453.75pt;height:201.05pt">
             <v:imagedata r:id="rId22" o:title="EVA-Screenflow-Dekan"/>
           </v:shape>
         </w:pict>
@@ -18913,7 +18436,7 @@
         </w:rPr>
         <w:lastRenderedPageBreak/>
         <w:pict w14:anchorId="62253315">
-          <v:shape id="_x0000_i1030" type="#_x0000_t75" style="width:452.75pt;height:96.2pt">
+          <v:shape id="_x0000_i1030" type="#_x0000_t75" style="width:452.7pt;height:96.1pt">
             <v:imagedata r:id="rId23" o:title="EVA-Screenflow-QM"/>
           </v:shape>
         </w:pict>
@@ -19289,15 +18812,7 @@
         <w:t>Der Login wird durch das vor</w:t>
       </w:r>
       <w:r>
-        <w:t xml:space="preserve">handene FH System abgewickelt. Es </w:t>
-      </w:r>
-      <w:proofErr w:type="gramStart"/>
-      <w:r>
-        <w:t>werden</w:t>
-      </w:r>
-      <w:proofErr w:type="gramEnd"/>
-      <w:r>
-        <w:t xml:space="preserve"> Informationen über die Person</w:t>
+        <w:t>handene FH System abgewickelt. Es werden Informationen über die Person</w:t>
       </w:r>
       <w:r>
         <w:t>,</w:t>
@@ -19893,7 +19408,6 @@
         </w:rPr>
         <w:t xml:space="preserve">assen, die mit </w:t>
       </w:r>
-      <w:proofErr w:type="spellStart"/>
       <w:r>
         <w:rPr>
           <w:rFonts w:cs="Arial"/>
@@ -19908,16 +19422,7 @@
           <w:color w:val="auto"/>
           <w:lang w:val="de-AT" w:eastAsia="en-US"/>
         </w:rPr>
-        <w:t>Unit</w:t>
-      </w:r>
-      <w:proofErr w:type="spellEnd"/>
-      <w:r>
-        <w:rPr>
-          <w:rFonts w:cs="Arial"/>
-          <w:color w:val="auto"/>
-          <w:lang w:val="de-AT" w:eastAsia="en-US"/>
-        </w:rPr>
-        <w:t xml:space="preserve"> </w:t>
+        <w:t xml:space="preserve">Unit </w:t>
       </w:r>
       <w:r>
         <w:rPr>
@@ -20163,7 +19668,7 @@
       <w:r>
         <w:rPr>
           <w:noProof/>
-          <w:lang w:val="de-AT" w:eastAsia="de-AT"/>
+          <w:lang w:val="en-US" w:eastAsia="en-US"/>
         </w:rPr>
         <w:drawing>
           <wp:inline distT="0" distB="0" distL="0" distR="0" wp14:anchorId="4B6AFE00" wp14:editId="629F3604">
@@ -20256,21 +19761,7 @@
         <w:rPr>
           <w:rFonts w:cs="Arial"/>
         </w:rPr>
-        <w:t xml:space="preserve">Die </w:t>
-      </w:r>
-      <w:proofErr w:type="spellStart"/>
-      <w:r>
-        <w:rPr>
-          <w:rFonts w:cs="Arial"/>
-        </w:rPr>
-        <w:t>Einpflegung</w:t>
-      </w:r>
-      <w:proofErr w:type="spellEnd"/>
-      <w:r>
-        <w:rPr>
-          <w:rFonts w:cs="Arial"/>
-        </w:rPr>
-        <w:t xml:space="preserve"> in das bestehende System ist damit einfacher möglich, da die Netzwerk- und Systemadministratoren bereits mit solchen Systemen arbeiten.</w:t>
+        <w:t>Die Einpflegung in das bestehende System ist damit einfacher möglich, da die Netzwerk- und Systemadministratoren bereits mit solchen Systemen arbeiten.</w:t>
       </w:r>
     </w:p>
     <w:p>
@@ -20333,15 +19824,7 @@
         <w:rPr>
           <w:rFonts w:cs="Arial"/>
         </w:rPr>
-        <w:t>Durch die Vorgabe Windows Server 200</w:t>
-      </w:r>
-      <w:bookmarkStart w:id="487" w:name="_GoBack"/>
-      <w:bookmarkEnd w:id="487"/>
-      <w:r>
-        <w:rPr>
-          <w:rFonts w:cs="Arial"/>
-        </w:rPr>
-        <w:t>8 ist mit IIS und ASP.NET eine nahtlose Integration möglich. Zusätzlich sind diese Konzepte bereits in den Administrationen bekannt.</w:t>
+        <w:t>Durch die Vorgabe Windows Server 2008 ist mit IIS und ASP.NET eine nahtlose Integration möglich. Zusätzlich sind diese Konzepte bereits in den Administrationen bekannt.</w:t>
       </w:r>
     </w:p>
     <w:p>
@@ -20361,38 +19844,38 @@
           <w:numId w:val="1"/>
         </w:numPr>
       </w:pPr>
-      <w:bookmarkStart w:id="488" w:name="__RefHeading__4969_132721752"/>
-      <w:bookmarkStart w:id="489" w:name="_Toc188159270"/>
-      <w:bookmarkStart w:id="490" w:name="_Toc161293485"/>
+      <w:bookmarkStart w:id="487" w:name="__RefHeading__4969_132721752"/>
+      <w:bookmarkStart w:id="488" w:name="_Toc188159270"/>
+      <w:bookmarkStart w:id="489" w:name="_Toc161293485"/>
+      <w:bookmarkEnd w:id="487"/>
       <w:bookmarkEnd w:id="488"/>
       <w:bookmarkEnd w:id="489"/>
+      <w:r>
+        <w:t>Qualitätsszenarien</w:t>
+      </w:r>
+    </w:p>
+    <w:p>
+      <w:pPr>
+        <w:pStyle w:val="Erluterungstext"/>
+      </w:pPr>
+      <w:bookmarkStart w:id="490" w:name="OLE_LINK135"/>
+      <w:bookmarkStart w:id="491" w:name="OLE_LINK134"/>
       <w:bookmarkEnd w:id="490"/>
-      <w:r>
-        <w:t>Qualitätsszenarien</w:t>
-      </w:r>
-    </w:p>
-    <w:p>
-      <w:pPr>
-        <w:pStyle w:val="Erluterungstext"/>
-      </w:pPr>
-      <w:bookmarkStart w:id="491" w:name="OLE_LINK135"/>
-      <w:bookmarkStart w:id="492" w:name="OLE_LINK134"/>
       <w:bookmarkEnd w:id="491"/>
+      <w:r>
+        <w:t xml:space="preserve">Dieses Kapitel fasst alles zusammen, was Sie zur systematischen Bewertung Ihrer Architektur gegen vorgegebene Qualitätsziele benötigen. </w:t>
+      </w:r>
+    </w:p>
+    <w:p>
+      <w:pPr>
+        <w:rPr>
+          <w:rFonts w:cs="Arial"/>
+        </w:rPr>
+      </w:pPr>
+      <w:bookmarkStart w:id="492" w:name="OLE_LINK1351"/>
+      <w:bookmarkStart w:id="493" w:name="OLE_LINK1341"/>
       <w:bookmarkEnd w:id="492"/>
-      <w:r>
-        <w:t xml:space="preserve">Dieses Kapitel fasst alles zusammen, was Sie zur systematischen Bewertung Ihrer Architektur gegen vorgegebene Qualitätsziele benötigen. </w:t>
-      </w:r>
-    </w:p>
-    <w:p>
-      <w:pPr>
-        <w:rPr>
-          <w:rFonts w:cs="Arial"/>
-        </w:rPr>
-      </w:pPr>
-      <w:bookmarkStart w:id="493" w:name="OLE_LINK1351"/>
-      <w:bookmarkStart w:id="494" w:name="OLE_LINK1341"/>
       <w:bookmarkEnd w:id="493"/>
-      <w:bookmarkEnd w:id="494"/>
     </w:p>
     <w:p>
       <w:pPr>
@@ -20405,10 +19888,10 @@
           <w:rFonts w:cs="Arial"/>
         </w:rPr>
       </w:pPr>
-      <w:bookmarkStart w:id="495" w:name="__RefHeading__4971_132721752"/>
-      <w:bookmarkStart w:id="496" w:name="_Toc188159271"/>
+      <w:bookmarkStart w:id="494" w:name="__RefHeading__4971_132721752"/>
+      <w:bookmarkStart w:id="495" w:name="_Toc188159271"/>
+      <w:bookmarkEnd w:id="494"/>
       <w:bookmarkEnd w:id="495"/>
-      <w:bookmarkEnd w:id="496"/>
       <w:r>
         <w:rPr>
           <w:rFonts w:cs="Arial"/>
@@ -20425,16 +19908,16 @@
           <w:vanish w:val="0"/>
         </w:rPr>
       </w:pPr>
-      <w:bookmarkStart w:id="497" w:name="OLE_LINK137"/>
-      <w:bookmarkStart w:id="498" w:name="OLE_LINK136"/>
+      <w:bookmarkStart w:id="496" w:name="OLE_LINK137"/>
+      <w:bookmarkStart w:id="497" w:name="OLE_LINK136"/>
+      <w:bookmarkEnd w:id="496"/>
       <w:bookmarkEnd w:id="497"/>
-      <w:bookmarkEnd w:id="498"/>
       <w:r>
         <w:rPr>
           <w:rFonts w:cs="Arial"/>
           <w:noProof/>
           <w:vanish w:val="0"/>
-          <w:lang w:val="de-AT" w:eastAsia="de-AT"/>
+          <w:lang w:val="en-US" w:eastAsia="en-US"/>
         </w:rPr>
         <w:lastRenderedPageBreak/>
         <w:drawing>
@@ -20546,10 +20029,10 @@
           <w:rFonts w:cs="Arial"/>
         </w:rPr>
       </w:pPr>
-      <w:bookmarkStart w:id="499" w:name="OLE_LINK1371"/>
-      <w:bookmarkStart w:id="500" w:name="OLE_LINK1361"/>
+      <w:bookmarkStart w:id="498" w:name="OLE_LINK1371"/>
+      <w:bookmarkStart w:id="499" w:name="OLE_LINK1361"/>
+      <w:bookmarkEnd w:id="498"/>
       <w:bookmarkEnd w:id="499"/>
-      <w:bookmarkEnd w:id="500"/>
     </w:p>
     <w:p>
       <w:pPr>
@@ -20562,18 +20045,18 @@
           <w:rFonts w:cs="Arial"/>
         </w:rPr>
       </w:pPr>
-      <w:bookmarkStart w:id="501" w:name="__RefHeading__4973_132721752"/>
-      <w:bookmarkStart w:id="502" w:name="_Toc161293487"/>
-      <w:bookmarkStart w:id="503" w:name="_Toc188159272"/>
+      <w:bookmarkStart w:id="500" w:name="__RefHeading__4973_132721752"/>
+      <w:bookmarkStart w:id="501" w:name="_Toc161293487"/>
+      <w:bookmarkStart w:id="502" w:name="_Toc188159272"/>
+      <w:bookmarkEnd w:id="500"/>
+      <w:r>
+        <w:rPr>
+          <w:rFonts w:cs="Arial"/>
+        </w:rPr>
+        <w:t>Bewertungsszenari</w:t>
+      </w:r>
       <w:bookmarkEnd w:id="501"/>
-      <w:r>
-        <w:rPr>
-          <w:rFonts w:cs="Arial"/>
-        </w:rPr>
-        <w:t>Bewertungsszenari</w:t>
-      </w:r>
       <w:bookmarkEnd w:id="502"/>
-      <w:bookmarkEnd w:id="503"/>
       <w:r>
         <w:rPr>
           <w:rFonts w:cs="Arial"/>
@@ -20620,14 +20103,14 @@
                 <w:lang w:val="en-US" w:eastAsia="en-US"/>
               </w:rPr>
             </w:pPr>
-            <w:bookmarkStart w:id="504" w:name="OLE_LINK141"/>
-            <w:bookmarkStart w:id="505" w:name="OLE_LINK140"/>
-            <w:bookmarkStart w:id="506" w:name="OLE_LINK139"/>
-            <w:bookmarkStart w:id="507" w:name="OLE_LINK138"/>
+            <w:bookmarkStart w:id="503" w:name="OLE_LINK141"/>
+            <w:bookmarkStart w:id="504" w:name="OLE_LINK140"/>
+            <w:bookmarkStart w:id="505" w:name="OLE_LINK139"/>
+            <w:bookmarkStart w:id="506" w:name="OLE_LINK138"/>
+            <w:bookmarkEnd w:id="503"/>
             <w:bookmarkEnd w:id="504"/>
             <w:bookmarkEnd w:id="505"/>
             <w:bookmarkEnd w:id="506"/>
-            <w:bookmarkEnd w:id="507"/>
             <w:r>
               <w:rPr>
                 <w:rFonts w:cs="Arial"/>
@@ -20657,7 +20140,6 @@
                 <w:lang w:val="en-US" w:eastAsia="en-US"/>
               </w:rPr>
             </w:pPr>
-            <w:proofErr w:type="spellStart"/>
             <w:r>
               <w:rPr>
                 <w:rFonts w:cs="Arial"/>
@@ -20667,7 +20149,6 @@
               </w:rPr>
               <w:t>Szenario</w:t>
             </w:r>
-            <w:proofErr w:type="spellEnd"/>
           </w:p>
         </w:tc>
       </w:tr>
@@ -21000,47 +20481,7 @@
                 <w:szCs w:val="22"/>
                 <w:lang w:val="de-AT" w:eastAsia="en-US"/>
               </w:rPr>
-              <w:t xml:space="preserve">Der Anwender gibt seine </w:t>
-            </w:r>
-            <w:proofErr w:type="spellStart"/>
-            <w:r>
-              <w:rPr>
-                <w:rFonts w:cs="Arial"/>
-                <w:color w:val="auto"/>
-                <w:szCs w:val="22"/>
-                <w:lang w:val="de-AT" w:eastAsia="en-US"/>
-              </w:rPr>
-              <w:t>Logindaten</w:t>
-            </w:r>
-            <w:proofErr w:type="spellEnd"/>
-            <w:r>
-              <w:rPr>
-                <w:rFonts w:cs="Arial"/>
-                <w:color w:val="auto"/>
-                <w:szCs w:val="22"/>
-                <w:lang w:val="de-AT" w:eastAsia="en-US"/>
-              </w:rPr>
-              <w:t xml:space="preserve"> ein und drückt auf Login. Die Benutzerdaten werden vom </w:t>
-            </w:r>
-            <w:proofErr w:type="spellStart"/>
-            <w:r>
-              <w:rPr>
-                <w:rFonts w:cs="Arial"/>
-                <w:color w:val="auto"/>
-                <w:szCs w:val="22"/>
-                <w:lang w:val="de-AT" w:eastAsia="en-US"/>
-              </w:rPr>
-              <w:t>Loginsystem</w:t>
-            </w:r>
-            <w:proofErr w:type="spellEnd"/>
-            <w:r>
-              <w:rPr>
-                <w:rFonts w:cs="Arial"/>
-                <w:color w:val="auto"/>
-                <w:szCs w:val="22"/>
-                <w:lang w:val="de-AT" w:eastAsia="en-US"/>
-              </w:rPr>
-              <w:t xml:space="preserve"> validiert und </w:t>
+              <w:t xml:space="preserve">Der Anwender gibt seine Logindaten ein und drückt auf Login. Die Benutzerdaten werden vom Loginsystem validiert und </w:t>
             </w:r>
             <w:r>
               <w:rPr>
@@ -21691,10 +21132,10 @@
       <w:pPr>
         <w:pStyle w:val="Erluterungstext"/>
       </w:pPr>
-      <w:bookmarkStart w:id="508" w:name="OLE_LINK1391"/>
-      <w:bookmarkStart w:id="509" w:name="OLE_LINK1381"/>
+      <w:bookmarkStart w:id="507" w:name="OLE_LINK1391"/>
+      <w:bookmarkStart w:id="508" w:name="OLE_LINK1381"/>
+      <w:bookmarkEnd w:id="507"/>
       <w:bookmarkEnd w:id="508"/>
-      <w:bookmarkEnd w:id="509"/>
     </w:p>
     <w:p>
       <w:pPr>
@@ -21703,7 +21144,7 @@
       <w:r>
         <w:rPr>
           <w:noProof/>
-          <w:lang w:val="de-AT" w:eastAsia="de-AT"/>
+          <w:lang w:val="en-US" w:eastAsia="en-US"/>
         </w:rPr>
         <w:drawing>
           <wp:inline distT="0" distB="0" distL="0" distR="0" wp14:anchorId="10E82680" wp14:editId="3519B752">
@@ -21992,10 +21433,10 @@
           <w:sz w:val="20"/>
         </w:rPr>
       </w:pPr>
-      <w:bookmarkStart w:id="510" w:name="OLE_LINK1411"/>
-      <w:bookmarkStart w:id="511" w:name="OLE_LINK1401"/>
+      <w:bookmarkStart w:id="509" w:name="OLE_LINK1411"/>
+      <w:bookmarkStart w:id="510" w:name="OLE_LINK1401"/>
+      <w:bookmarkEnd w:id="509"/>
       <w:bookmarkEnd w:id="510"/>
-      <w:bookmarkEnd w:id="511"/>
     </w:p>
     <w:p>
       <w:pPr>
@@ -22005,20 +21446,20 @@
           <w:numId w:val="1"/>
         </w:numPr>
       </w:pPr>
-      <w:bookmarkStart w:id="512" w:name="__RefHeading__4975_132721752"/>
+      <w:bookmarkStart w:id="511" w:name="__RefHeading__4975_132721752"/>
+      <w:bookmarkEnd w:id="511"/>
+      <w:r>
+        <w:t xml:space="preserve"> </w:t>
+      </w:r>
+      <w:bookmarkStart w:id="512" w:name="_Toc188159273"/>
       <w:bookmarkEnd w:id="512"/>
       <w:r>
-        <w:t xml:space="preserve"> </w:t>
-      </w:r>
-      <w:bookmarkStart w:id="513" w:name="_Toc188159273"/>
+        <w:t>Risiken</w:t>
+      </w:r>
+      <w:bookmarkStart w:id="513" w:name="OLE_LINK143"/>
+      <w:bookmarkStart w:id="514" w:name="OLE_LINK142"/>
       <w:bookmarkEnd w:id="513"/>
-      <w:r>
-        <w:t>Risiken</w:t>
-      </w:r>
-      <w:bookmarkStart w:id="514" w:name="OLE_LINK143"/>
-      <w:bookmarkStart w:id="515" w:name="OLE_LINK142"/>
       <w:bookmarkEnd w:id="514"/>
-      <w:bookmarkEnd w:id="515"/>
     </w:p>
     <w:p>
       <w:pPr>
@@ -22103,31 +21544,26 @@
           <w:sz w:val="20"/>
         </w:rPr>
       </w:pPr>
-      <w:bookmarkStart w:id="516" w:name="OLE_LINK1431"/>
-      <w:bookmarkStart w:id="517" w:name="OLE_LINK1421"/>
+      <w:bookmarkStart w:id="515" w:name="OLE_LINK1431"/>
+      <w:bookmarkStart w:id="516" w:name="OLE_LINK1421"/>
+      <w:bookmarkEnd w:id="515"/>
       <w:bookmarkEnd w:id="516"/>
+      <w:r>
+        <w:rPr>
+          <w:rFonts w:cs="Arial"/>
+          <w:sz w:val="20"/>
+        </w:rPr>
+        <w:t>Die relevanten Systeme der FH Wiener Neustadt ist nicht erreichbar</w:t>
+      </w:r>
+      <w:r>
+        <w:rPr>
+          <w:rFonts w:cs="Arial"/>
+          <w:sz w:val="20"/>
+        </w:rPr>
+        <w:t>.</w:t>
+      </w:r>
+      <w:bookmarkStart w:id="517" w:name="_GoBack"/>
       <w:bookmarkEnd w:id="517"/>
-      <w:r>
-        <w:rPr>
-          <w:rFonts w:cs="Arial"/>
-          <w:sz w:val="20"/>
-        </w:rPr>
-        <w:t xml:space="preserve">Das </w:t>
-      </w:r>
-      <w:r>
-        <w:rPr>
-          <w:rFonts w:cs="Arial"/>
-          <w:sz w:val="20"/>
-        </w:rPr>
-        <w:t>Master</w:t>
-      </w:r>
-      <w:r>
-        <w:rPr>
-          <w:rFonts w:cs="Arial"/>
-          <w:sz w:val="20"/>
-        </w:rPr>
-        <w:t xml:space="preserve"> Projektteam beendet vorzeitig das Studium.</w:t>
-      </w:r>
     </w:p>
     <w:p>
       <w:pPr>
@@ -22147,7 +21583,14 @@
           <w:rFonts w:cs="Arial"/>
           <w:sz w:val="20"/>
         </w:rPr>
-        <w:t>Teammitglieder fallen aus.</w:t>
+        <w:t>Das System ist zum definierten Zeitpunkt nicht ausreichend getestet</w:t>
+      </w:r>
+      <w:r>
+        <w:rPr>
+          <w:rFonts w:cs="Arial"/>
+          <w:sz w:val="20"/>
+        </w:rPr>
+        <w:t>.</w:t>
       </w:r>
     </w:p>
     <w:p>
@@ -22168,7 +21611,14 @@
           <w:rFonts w:cs="Arial"/>
           <w:sz w:val="20"/>
         </w:rPr>
-        <w:t>Das Budget wird zu wenig.</w:t>
+        <w:t>Die Schnittstellen ändern sich ungewollt gegen Ende des Projekts</w:t>
+      </w:r>
+      <w:r>
+        <w:rPr>
+          <w:rFonts w:cs="Arial"/>
+          <w:sz w:val="20"/>
+        </w:rPr>
+        <w:t>.</w:t>
       </w:r>
     </w:p>
     <w:p>
@@ -22189,7 +21639,14 @@
           <w:rFonts w:cs="Arial"/>
           <w:sz w:val="20"/>
         </w:rPr>
-        <w:t>Zusammenarbeit mit anderen FHs gestaltet sich als schwierig.</w:t>
+        <w:t>Die verwendeten Frameworks bzw. Libraries weisen nicht die gewollte Stabilität auf</w:t>
+      </w:r>
+      <w:r>
+        <w:rPr>
+          <w:rFonts w:cs="Arial"/>
+          <w:sz w:val="20"/>
+        </w:rPr>
+        <w:t>.</w:t>
       </w:r>
     </w:p>
     <w:p>
@@ -22301,7 +21758,7 @@
 </file>
 
 <file path=word/comments.xml><?xml version="1.0" encoding="utf-8"?>
-<w:comments xmlns:wpc="http://schemas.microsoft.com/office/word/2010/wordprocessingCanvas" xmlns:mc="http://schemas.openxmlformats.org/markup-compatibility/2006" xmlns:o="urn:schemas-microsoft-com:office:office" xmlns:r="http://schemas.openxmlformats.org/officeDocument/2006/relationships" xmlns:m="http://schemas.openxmlformats.org/officeDocument/2006/math" xmlns:v="urn:schemas-microsoft-com:vml" xmlns:wp14="http://schemas.microsoft.com/office/word/2010/wordprocessingDrawing" xmlns:wp="http://schemas.openxmlformats.org/drawingml/2006/wordprocessingDrawing" xmlns:w10="urn:schemas-microsoft-com:office:word" xmlns:w="http://schemas.openxmlformats.org/wordprocessingml/2006/main" xmlns:w14="http://schemas.microsoft.com/office/word/2010/wordml" xmlns:wpg="http://schemas.microsoft.com/office/word/2010/wordprocessingGroup" xmlns:wpi="http://schemas.microsoft.com/office/word/2010/wordprocessingInk" xmlns:wne="http://schemas.microsoft.com/office/word/2006/wordml" xmlns:wps="http://schemas.microsoft.com/office/word/2010/wordprocessingShape" mc:Ignorable="w14 wp14">
+<w:comments xmlns:wpc="http://schemas.microsoft.com/office/word/2010/wordprocessingCanvas" xmlns:mc="http://schemas.openxmlformats.org/markup-compatibility/2006" xmlns:o="urn:schemas-microsoft-com:office:office" xmlns:r="http://schemas.openxmlformats.org/officeDocument/2006/relationships" xmlns:m="http://schemas.openxmlformats.org/officeDocument/2006/math" xmlns:v="urn:schemas-microsoft-com:vml" xmlns:wp14="http://schemas.microsoft.com/office/word/2010/wordprocessingDrawing" xmlns:wp="http://schemas.openxmlformats.org/drawingml/2006/wordprocessingDrawing" xmlns:w10="urn:schemas-microsoft-com:office:word" xmlns:w="http://schemas.openxmlformats.org/wordprocessingml/2006/main" xmlns:w14="http://schemas.microsoft.com/office/word/2010/wordml" xmlns:w15="http://schemas.microsoft.com/office/word/2012/wordml" xmlns:wpg="http://schemas.microsoft.com/office/word/2010/wordprocessingGroup" xmlns:wpi="http://schemas.microsoft.com/office/word/2010/wordprocessingInk" xmlns:wne="http://schemas.microsoft.com/office/word/2006/wordml" xmlns:wps="http://schemas.microsoft.com/office/word/2010/wordprocessingShape" mc:Ignorable="w14 w15 wp14">
   <w:comment w:id="327" w:author="Gernot Starke" w:date="2012-01-14T10:02:00Z" w:initials="GS">
     <w:p>
       <w:r>
@@ -22327,7 +21784,7 @@
 </file>
 
 <file path=word/endnotes.xml><?xml version="1.0" encoding="utf-8"?>
-<w:endnotes xmlns:wpc="http://schemas.microsoft.com/office/word/2010/wordprocessingCanvas" xmlns:mc="http://schemas.openxmlformats.org/markup-compatibility/2006" xmlns:o="urn:schemas-microsoft-com:office:office" xmlns:r="http://schemas.openxmlformats.org/officeDocument/2006/relationships" xmlns:m="http://schemas.openxmlformats.org/officeDocument/2006/math" xmlns:v="urn:schemas-microsoft-com:vml" xmlns:wp14="http://schemas.microsoft.com/office/word/2010/wordprocessingDrawing" xmlns:wp="http://schemas.openxmlformats.org/drawingml/2006/wordprocessingDrawing" xmlns:w10="urn:schemas-microsoft-com:office:word" xmlns:w="http://schemas.openxmlformats.org/wordprocessingml/2006/main" xmlns:w14="http://schemas.microsoft.com/office/word/2010/wordml" xmlns:wpg="http://schemas.microsoft.com/office/word/2010/wordprocessingGroup" xmlns:wpi="http://schemas.microsoft.com/office/word/2010/wordprocessingInk" xmlns:wne="http://schemas.microsoft.com/office/word/2006/wordml" xmlns:wps="http://schemas.microsoft.com/office/word/2010/wordprocessingShape" mc:Ignorable="w14 wp14">
+<w:endnotes xmlns:wpc="http://schemas.microsoft.com/office/word/2010/wordprocessingCanvas" xmlns:mc="http://schemas.openxmlformats.org/markup-compatibility/2006" xmlns:o="urn:schemas-microsoft-com:office:office" xmlns:r="http://schemas.openxmlformats.org/officeDocument/2006/relationships" xmlns:m="http://schemas.openxmlformats.org/officeDocument/2006/math" xmlns:v="urn:schemas-microsoft-com:vml" xmlns:wp14="http://schemas.microsoft.com/office/word/2010/wordprocessingDrawing" xmlns:wp="http://schemas.openxmlformats.org/drawingml/2006/wordprocessingDrawing" xmlns:w10="urn:schemas-microsoft-com:office:word" xmlns:w="http://schemas.openxmlformats.org/wordprocessingml/2006/main" xmlns:w14="http://schemas.microsoft.com/office/word/2010/wordml" xmlns:w15="http://schemas.microsoft.com/office/word/2012/wordml" xmlns:wpg="http://schemas.microsoft.com/office/word/2010/wordprocessingGroup" xmlns:wpi="http://schemas.microsoft.com/office/word/2010/wordprocessingInk" xmlns:wne="http://schemas.microsoft.com/office/word/2006/wordml" xmlns:wps="http://schemas.microsoft.com/office/word/2010/wordprocessingShape" mc:Ignorable="w14 w15 wp14">
   <w:endnote w:type="separator" w:id="-1">
     <w:p>
       <w:pPr>
@@ -22352,7 +21809,7 @@
 </file>
 
 <file path=word/footer1.xml><?xml version="1.0" encoding="utf-8"?>
-<w:ftr xmlns:wpc="http://schemas.microsoft.com/office/word/2010/wordprocessingCanvas" xmlns:mc="http://schemas.openxmlformats.org/markup-compatibility/2006" xmlns:o="urn:schemas-microsoft-com:office:office" xmlns:r="http://schemas.openxmlformats.org/officeDocument/2006/relationships" xmlns:m="http://schemas.openxmlformats.org/officeDocument/2006/math" xmlns:v="urn:schemas-microsoft-com:vml" xmlns:wp14="http://schemas.microsoft.com/office/word/2010/wordprocessingDrawing" xmlns:wp="http://schemas.openxmlformats.org/drawingml/2006/wordprocessingDrawing" xmlns:w10="urn:schemas-microsoft-com:office:word" xmlns:w="http://schemas.openxmlformats.org/wordprocessingml/2006/main" xmlns:w14="http://schemas.microsoft.com/office/word/2010/wordml" xmlns:wpg="http://schemas.microsoft.com/office/word/2010/wordprocessingGroup" xmlns:wpi="http://schemas.microsoft.com/office/word/2010/wordprocessingInk" xmlns:wne="http://schemas.microsoft.com/office/word/2006/wordml" xmlns:wps="http://schemas.microsoft.com/office/word/2010/wordprocessingShape" mc:Ignorable="w14 wp14">
+<w:ftr xmlns:wpc="http://schemas.microsoft.com/office/word/2010/wordprocessingCanvas" xmlns:mc="http://schemas.openxmlformats.org/markup-compatibility/2006" xmlns:o="urn:schemas-microsoft-com:office:office" xmlns:r="http://schemas.openxmlformats.org/officeDocument/2006/relationships" xmlns:m="http://schemas.openxmlformats.org/officeDocument/2006/math" xmlns:v="urn:schemas-microsoft-com:vml" xmlns:wp14="http://schemas.microsoft.com/office/word/2010/wordprocessingDrawing" xmlns:wp="http://schemas.openxmlformats.org/drawingml/2006/wordprocessingDrawing" xmlns:w10="urn:schemas-microsoft-com:office:word" xmlns:w="http://schemas.openxmlformats.org/wordprocessingml/2006/main" xmlns:w14="http://schemas.microsoft.com/office/word/2010/wordml" xmlns:w15="http://schemas.microsoft.com/office/word/2012/wordml" xmlns:wpg="http://schemas.microsoft.com/office/word/2010/wordprocessingGroup" xmlns:wpi="http://schemas.microsoft.com/office/word/2010/wordprocessingInk" xmlns:wne="http://schemas.microsoft.com/office/word/2006/wordml" xmlns:wps="http://schemas.microsoft.com/office/word/2010/wordprocessingShape" mc:Ignorable="w14 w15 wp14">
   <w:p>
     <w:pPr>
       <w:pStyle w:val="Fuzeile1"/>
@@ -22361,7 +21818,7 @@
     <w:r>
       <w:rPr>
         <w:noProof/>
-        <w:lang w:val="de-AT" w:eastAsia="de-AT"/>
+        <w:lang w:val="en-US" w:eastAsia="en-US"/>
       </w:rPr>
       <w:drawing>
         <wp:inline distT="0" distB="0" distL="0" distR="0" wp14:anchorId="19DF98A5" wp14:editId="31EFB647">
@@ -22413,7 +21870,7 @@
 </file>
 
 <file path=word/footnotes.xml><?xml version="1.0" encoding="utf-8"?>
-<w:footnotes xmlns:wpc="http://schemas.microsoft.com/office/word/2010/wordprocessingCanvas" xmlns:mc="http://schemas.openxmlformats.org/markup-compatibility/2006" xmlns:o="urn:schemas-microsoft-com:office:office" xmlns:r="http://schemas.openxmlformats.org/officeDocument/2006/relationships" xmlns:m="http://schemas.openxmlformats.org/officeDocument/2006/math" xmlns:v="urn:schemas-microsoft-com:vml" xmlns:wp14="http://schemas.microsoft.com/office/word/2010/wordprocessingDrawing" xmlns:wp="http://schemas.openxmlformats.org/drawingml/2006/wordprocessingDrawing" xmlns:w10="urn:schemas-microsoft-com:office:word" xmlns:w="http://schemas.openxmlformats.org/wordprocessingml/2006/main" xmlns:w14="http://schemas.microsoft.com/office/word/2010/wordml" xmlns:wpg="http://schemas.microsoft.com/office/word/2010/wordprocessingGroup" xmlns:wpi="http://schemas.microsoft.com/office/word/2010/wordprocessingInk" xmlns:wne="http://schemas.microsoft.com/office/word/2006/wordml" xmlns:wps="http://schemas.microsoft.com/office/word/2010/wordprocessingShape" mc:Ignorable="w14 wp14">
+<w:footnotes xmlns:wpc="http://schemas.microsoft.com/office/word/2010/wordprocessingCanvas" xmlns:mc="http://schemas.openxmlformats.org/markup-compatibility/2006" xmlns:o="urn:schemas-microsoft-com:office:office" xmlns:r="http://schemas.openxmlformats.org/officeDocument/2006/relationships" xmlns:m="http://schemas.openxmlformats.org/officeDocument/2006/math" xmlns:v="urn:schemas-microsoft-com:vml" xmlns:wp14="http://schemas.microsoft.com/office/word/2010/wordprocessingDrawing" xmlns:wp="http://schemas.openxmlformats.org/drawingml/2006/wordprocessingDrawing" xmlns:w10="urn:schemas-microsoft-com:office:word" xmlns:w="http://schemas.openxmlformats.org/wordprocessingml/2006/main" xmlns:w14="http://schemas.microsoft.com/office/word/2010/wordml" xmlns:w15="http://schemas.microsoft.com/office/word/2012/wordml" xmlns:wpg="http://schemas.microsoft.com/office/word/2010/wordprocessingGroup" xmlns:wpi="http://schemas.microsoft.com/office/word/2010/wordprocessingInk" xmlns:wne="http://schemas.microsoft.com/office/word/2006/wordml" xmlns:wps="http://schemas.microsoft.com/office/word/2010/wordprocessingShape" mc:Ignorable="w14 w15 wp14">
   <w:footnote w:type="separator" w:id="-1">
     <w:p/>
   </w:footnote>
@@ -22453,7 +21910,7 @@
 </file>
 
 <file path=word/header1.xml><?xml version="1.0" encoding="utf-8"?>
-<w:hdr xmlns:wpc="http://schemas.microsoft.com/office/word/2010/wordprocessingCanvas" xmlns:mc="http://schemas.openxmlformats.org/markup-compatibility/2006" xmlns:o="urn:schemas-microsoft-com:office:office" xmlns:r="http://schemas.openxmlformats.org/officeDocument/2006/relationships" xmlns:m="http://schemas.openxmlformats.org/officeDocument/2006/math" xmlns:v="urn:schemas-microsoft-com:vml" xmlns:wp14="http://schemas.microsoft.com/office/word/2010/wordprocessingDrawing" xmlns:wp="http://schemas.openxmlformats.org/drawingml/2006/wordprocessingDrawing" xmlns:w10="urn:schemas-microsoft-com:office:word" xmlns:w="http://schemas.openxmlformats.org/wordprocessingml/2006/main" xmlns:w14="http://schemas.microsoft.com/office/word/2010/wordml" xmlns:wpg="http://schemas.microsoft.com/office/word/2010/wordprocessingGroup" xmlns:wpi="http://schemas.microsoft.com/office/word/2010/wordprocessingInk" xmlns:wne="http://schemas.microsoft.com/office/word/2006/wordml" xmlns:wps="http://schemas.microsoft.com/office/word/2010/wordprocessingShape" mc:Ignorable="w14 wp14">
+<w:hdr xmlns:wpc="http://schemas.microsoft.com/office/word/2010/wordprocessingCanvas" xmlns:mc="http://schemas.openxmlformats.org/markup-compatibility/2006" xmlns:o="urn:schemas-microsoft-com:office:office" xmlns:r="http://schemas.openxmlformats.org/officeDocument/2006/relationships" xmlns:m="http://schemas.openxmlformats.org/officeDocument/2006/math" xmlns:v="urn:schemas-microsoft-com:vml" xmlns:wp14="http://schemas.microsoft.com/office/word/2010/wordprocessingDrawing" xmlns:wp="http://schemas.openxmlformats.org/drawingml/2006/wordprocessingDrawing" xmlns:w10="urn:schemas-microsoft-com:office:word" xmlns:w="http://schemas.openxmlformats.org/wordprocessingml/2006/main" xmlns:w14="http://schemas.microsoft.com/office/word/2010/wordml" xmlns:w15="http://schemas.microsoft.com/office/word/2012/wordml" xmlns:wpg="http://schemas.microsoft.com/office/word/2010/wordprocessingGroup" xmlns:wpi="http://schemas.microsoft.com/office/word/2010/wordprocessingInk" xmlns:wne="http://schemas.microsoft.com/office/word/2006/wordml" xmlns:wps="http://schemas.microsoft.com/office/word/2010/wordprocessingShape" mc:Ignorable="w14 w15 wp14">
   <w:p>
     <w:pPr>
       <w:pStyle w:val="Kopfzeile1"/>
@@ -22468,7 +21925,7 @@
     <w:r>
       <w:rPr>
         <w:noProof/>
-        <w:lang w:val="de-AT" w:eastAsia="de-AT"/>
+        <w:lang w:val="en-US" w:eastAsia="en-US"/>
       </w:rPr>
       <w:drawing>
         <wp:inline distT="0" distB="0" distL="0" distR="0" wp14:anchorId="19BF3B26" wp14:editId="584CEAFC">
@@ -22578,7 +22035,7 @@
 </file>
 
 <file path=word/numbering.xml><?xml version="1.0" encoding="utf-8"?>
-<w:numbering xmlns:wpc="http://schemas.microsoft.com/office/word/2010/wordprocessingCanvas" xmlns:mc="http://schemas.openxmlformats.org/markup-compatibility/2006" xmlns:o="urn:schemas-microsoft-com:office:office" xmlns:r="http://schemas.openxmlformats.org/officeDocument/2006/relationships" xmlns:m="http://schemas.openxmlformats.org/officeDocument/2006/math" xmlns:v="urn:schemas-microsoft-com:vml" xmlns:wp14="http://schemas.microsoft.com/office/word/2010/wordprocessingDrawing" xmlns:wp="http://schemas.openxmlformats.org/drawingml/2006/wordprocessingDrawing" xmlns:w10="urn:schemas-microsoft-com:office:word" xmlns:w="http://schemas.openxmlformats.org/wordprocessingml/2006/main" xmlns:w14="http://schemas.microsoft.com/office/word/2010/wordml" xmlns:wpg="http://schemas.microsoft.com/office/word/2010/wordprocessingGroup" xmlns:wpi="http://schemas.microsoft.com/office/word/2010/wordprocessingInk" xmlns:wne="http://schemas.microsoft.com/office/word/2006/wordml" xmlns:wps="http://schemas.microsoft.com/office/word/2010/wordprocessingShape" mc:Ignorable="w14 wp14">
+<w:numbering xmlns:wpc="http://schemas.microsoft.com/office/word/2010/wordprocessingCanvas" xmlns:mc="http://schemas.openxmlformats.org/markup-compatibility/2006" xmlns:o="urn:schemas-microsoft-com:office:office" xmlns:r="http://schemas.openxmlformats.org/officeDocument/2006/relationships" xmlns:m="http://schemas.openxmlformats.org/officeDocument/2006/math" xmlns:v="urn:schemas-microsoft-com:vml" xmlns:wp14="http://schemas.microsoft.com/office/word/2010/wordprocessingDrawing" xmlns:wp="http://schemas.openxmlformats.org/drawingml/2006/wordprocessingDrawing" xmlns:w10="urn:schemas-microsoft-com:office:word" xmlns:w="http://schemas.openxmlformats.org/wordprocessingml/2006/main" xmlns:w14="http://schemas.microsoft.com/office/word/2010/wordml" xmlns:w15="http://schemas.microsoft.com/office/word/2012/wordml" xmlns:wpg="http://schemas.microsoft.com/office/word/2010/wordprocessingGroup" xmlns:wpi="http://schemas.microsoft.com/office/word/2010/wordprocessingInk" xmlns:wne="http://schemas.microsoft.com/office/word/2006/wordml" xmlns:wps="http://schemas.microsoft.com/office/word/2010/wordprocessingShape" mc:Ignorable="w14 w15 wp14">
   <w:abstractNum w:abstractNumId="0">
     <w:nsid w:val="063971E8"/>
     <w:multiLevelType w:val="hybridMultilevel"/>
@@ -23780,7 +23237,7 @@
 </file>
 
 <file path=word/styles.xml><?xml version="1.0" encoding="utf-8"?>
-<w:styles xmlns:mc="http://schemas.openxmlformats.org/markup-compatibility/2006" xmlns:r="http://schemas.openxmlformats.org/officeDocument/2006/relationships" xmlns:w="http://schemas.openxmlformats.org/wordprocessingml/2006/main" xmlns:w14="http://schemas.microsoft.com/office/word/2010/wordml" mc:Ignorable="w14">
+<w:styles xmlns:mc="http://schemas.openxmlformats.org/markup-compatibility/2006" xmlns:r="http://schemas.openxmlformats.org/officeDocument/2006/relationships" xmlns:w="http://schemas.openxmlformats.org/wordprocessingml/2006/main" xmlns:w14="http://schemas.microsoft.com/office/word/2010/wordml" xmlns:w15="http://schemas.microsoft.com/office/word/2012/wordml" mc:Ignorable="w14 w15">
   <w:docDefaults>
     <w:rPrDefault>
       <w:rPr>
@@ -23790,1328 +23247,378 @@
     </w:rPrDefault>
     <w:pPrDefault/>
   </w:docDefaults>
-  <w:latentStyles w:defLockedState="0" w:defUIPriority="0" w:defSemiHidden="1" w:defUnhideWhenUsed="1" w:defQFormat="0" w:count="267">
-    <w:lsdException w:name="Normal" w:semiHidden="0" w:unhideWhenUsed="0" w:qFormat="1"/>
-    <w:lsdException w:name="heading 1" w:semiHidden="0" w:unhideWhenUsed="0" w:qFormat="1"/>
-    <w:lsdException w:name="heading 2" w:semiHidden="0" w:unhideWhenUsed="0" w:qFormat="1"/>
-    <w:lsdException w:name="heading 3" w:semiHidden="0" w:uiPriority="9" w:unhideWhenUsed="0" w:qFormat="1"/>
-    <w:lsdException w:name="heading 4" w:semiHidden="0" w:unhideWhenUsed="0" w:qFormat="1"/>
-    <w:lsdException w:name="heading 5" w:semiHidden="0" w:unhideWhenUsed="0" w:qFormat="1"/>
-    <w:lsdException w:name="heading 6" w:semiHidden="0" w:unhideWhenUsed="0" w:qFormat="1"/>
-    <w:lsdException w:name="heading 7" w:semiHidden="0" w:qFormat="1"/>
-    <w:lsdException w:name="heading 8" w:semiHidden="0" w:qFormat="1"/>
-    <w:lsdException w:name="heading 9" w:semiHidden="0" w:qFormat="1"/>
-    <w:lsdException w:name="index 2" w:semiHidden="0"/>
-    <w:lsdException w:name="index 3" w:semiHidden="0"/>
-    <w:lsdException w:name="index 4" w:semiHidden="0"/>
-    <w:lsdException w:name="index 5" w:semiHidden="0"/>
-    <w:lsdException w:name="index 6" w:semiHidden="0"/>
-    <w:lsdException w:name="toc 1" w:uiPriority="39"/>
-    <w:lsdException w:name="toc 2" w:uiPriority="39"/>
-    <w:lsdException w:name="caption" w:qFormat="1"/>
-    <w:lsdException w:name="List Number 2" w:semiHidden="0"/>
-    <w:lsdException w:name="List Number 5" w:semiHidden="0"/>
-    <w:lsdException w:name="Title" w:semiHidden="0" w:unhideWhenUsed="0" w:qFormat="1"/>
-    <w:lsdException w:name="Subtitle" w:semiHidden="0" w:unhideWhenUsed="0" w:qFormat="1"/>
-    <w:lsdException w:name="Body Text Indent 3" w:semiHidden="0"/>
-    <w:lsdException w:name="Block Text" w:semiHidden="0"/>
-    <w:lsdException w:name="Hyperlink" w:semiHidden="0"/>
-    <w:lsdException w:name="FollowedHyperlink" w:semiHidden="0"/>
-    <w:lsdException w:name="Strong" w:semiHidden="0" w:uiPriority="22" w:unhideWhenUsed="0" w:qFormat="1"/>
-    <w:lsdException w:name="Emphasis" w:semiHidden="0" w:unhideWhenUsed="0" w:qFormat="1"/>
-    <w:lsdException w:name="Normal (Web)" w:uiPriority="99"/>
-    <w:lsdException w:name="Table Grid" w:semiHidden="0" w:uiPriority="59" w:unhideWhenUsed="0"/>
-    <w:lsdException w:name="Placeholder Text" w:uiPriority="99" w:unhideWhenUsed="0"/>
-    <w:lsdException w:name="No Spacing" w:semiHidden="0" w:uiPriority="1" w:unhideWhenUsed="0" w:qFormat="1"/>
-    <w:lsdException w:name="Light Shading" w:semiHidden="0" w:uiPriority="60" w:unhideWhenUsed="0"/>
-    <w:lsdException w:name="Light List" w:semiHidden="0" w:uiPriority="61" w:unhideWhenUsed="0"/>
-    <w:lsdException w:name="Light Grid" w:semiHidden="0" w:uiPriority="62" w:unhideWhenUsed="0"/>
-    <w:lsdException w:name="Medium Shading 1" w:semiHidden="0" w:uiPriority="63" w:unhideWhenUsed="0"/>
-    <w:lsdException w:name="Medium Shading 2" w:semiHidden="0" w:uiPriority="64" w:unhideWhenUsed="0"/>
-    <w:lsdException w:name="Medium List 1" w:semiHidden="0" w:uiPriority="65" w:unhideWhenUsed="0"/>
-    <w:lsdException w:name="Medium List 2" w:semiHidden="0" w:uiPriority="66" w:unhideWhenUsed="0"/>
-    <w:lsdException w:name="Medium Grid 1" w:semiHidden="0" w:uiPriority="67" w:unhideWhenUsed="0"/>
-    <w:lsdException w:name="Medium Grid 2" w:semiHidden="0" w:uiPriority="68" w:unhideWhenUsed="0"/>
-    <w:lsdException w:name="Medium Grid 3" w:semiHidden="0" w:uiPriority="69" w:unhideWhenUsed="0"/>
-    <w:lsdException w:name="Dark List" w:semiHidden="0" w:uiPriority="70" w:unhideWhenUsed="0"/>
-    <w:lsdException w:name="Colorful Shading" w:semiHidden="0" w:uiPriority="71" w:unhideWhenUsed="0"/>
-    <w:lsdException w:name="Colorful List" w:semiHidden="0" w:uiPriority="72" w:unhideWhenUsed="0"/>
-    <w:lsdException w:name="Colorful Grid" w:semiHidden="0" w:uiPriority="73" w:unhideWhenUsed="0"/>
-    <w:lsdException w:name="Light Shading Accent 1" w:semiHidden="0" w:uiPriority="60" w:unhideWhenUsed="0"/>
-    <w:lsdException w:name="Light List Accent 1" w:semiHidden="0" w:uiPriority="61" w:unhideWhenUsed="0"/>
-    <w:lsdException w:name="Light Grid Accent 1" w:semiHidden="0" w:uiPriority="62" w:unhideWhenUsed="0"/>
-    <w:lsdException w:name="Medium Shading 1 Accent 1" w:semiHidden="0" w:uiPriority="63" w:unhideWhenUsed="0"/>
-    <w:lsdException w:name="Medium Shading 2 Accent 1" w:semiHidden="0" w:uiPriority="64" w:unhideWhenUsed="0"/>
-    <w:lsdException w:name="Medium List 1 Accent 1" w:semiHidden="0" w:uiPriority="65" w:unhideWhenUsed="0"/>
-    <w:lsdException w:name="Revision" w:uiPriority="99" w:unhideWhenUsed="0"/>
-    <w:lsdException w:name="List Paragraph" w:semiHidden="0" w:uiPriority="34" w:unhideWhenUsed="0" w:qFormat="1"/>
-    <w:lsdException w:name="Quote" w:semiHidden="0" w:uiPriority="29" w:unhideWhenUsed="0" w:qFormat="1"/>
-    <w:lsdException w:name="Intense Quote" w:semiHidden="0" w:uiPriority="30" w:unhideWhenUsed="0" w:qFormat="1"/>
-    <w:lsdException w:name="Medium List 2 Accent 1" w:semiHidden="0" w:uiPriority="66" w:unhideWhenUsed="0"/>
-    <w:lsdException w:name="Medium Grid 1 Accent 1" w:semiHidden="0" w:uiPriority="67" w:unhideWhenUsed="0"/>
-    <w:lsdException w:name="Medium Grid 2 Accent 1" w:semiHidden="0" w:uiPriority="68" w:unhideWhenUsed="0"/>
-    <w:lsdException w:name="Medium Grid 3 Accent 1" w:semiHidden="0" w:uiPriority="69" w:unhideWhenUsed="0"/>
-    <w:lsdException w:name="Dark List Accent 1" w:semiHidden="0" w:uiPriority="70" w:unhideWhenUsed="0"/>
-    <w:lsdException w:name="Colorful Shading Accent 1" w:semiHidden="0" w:uiPriority="71" w:unhideWhenUsed="0"/>
-    <w:lsdException w:name="Colorful List Accent 1" w:semiHidden="0" w:uiPriority="72" w:unhideWhenUsed="0"/>
-    <w:lsdException w:name="Colorful Grid Accent 1" w:semiHidden="0" w:uiPriority="73" w:unhideWhenUsed="0"/>
-    <w:lsdException w:name="Light Shading Accent 2" w:semiHidden="0" w:uiPriority="60" w:unhideWhenUsed="0"/>
-    <w:lsdException w:name="Light List Accent 2" w:semiHidden="0" w:uiPriority="61" w:unhideWhenUsed="0"/>
-    <w:lsdException w:name="Light Grid Accent 2" w:semiHidden="0" w:uiPriority="62" w:unhideWhenUsed="0"/>
-    <w:lsdException w:name="Medium Shading 1 Accent 2" w:semiHidden="0" w:uiPriority="63" w:unhideWhenUsed="0"/>
-    <w:lsdException w:name="Medium Shading 2 Accent 2" w:semiHidden="0" w:uiPriority="64" w:unhideWhenUsed="0"/>
-    <w:lsdException w:name="Medium List 1 Accent 2" w:semiHidden="0" w:uiPriority="65" w:unhideWhenUsed="0"/>
-    <w:lsdException w:name="Medium List 2 Accent 2" w:semiHidden="0" w:uiPriority="66" w:unhideWhenUsed="0"/>
-    <w:lsdException w:name="Medium Grid 1 Accent 2" w:semiHidden="0" w:uiPriority="67" w:unhideWhenUsed="0"/>
-    <w:lsdException w:name="Medium Grid 2 Accent 2" w:semiHidden="0" w:uiPriority="68" w:unhideWhenUsed="0"/>
-    <w:lsdException w:name="Medium Grid 3 Accent 2" w:semiHidden="0" w:uiPriority="69" w:unhideWhenUsed="0"/>
-    <w:lsdException w:name="Dark List Accent 2" w:semiHidden="0" w:uiPriority="70" w:unhideWhenUsed="0"/>
-    <w:lsdException w:name="Colorful Shading Accent 2" w:semiHidden="0" w:uiPriority="71" w:unhideWhenUsed="0"/>
-    <w:lsdException w:name="Colorful List Accent 2" w:semiHidden="0" w:uiPriority="72" w:unhideWhenUsed="0"/>
-    <w:lsdException w:name="Colorful Grid Accent 2" w:semiHidden="0" w:uiPriority="73" w:unhideWhenUsed="0"/>
-    <w:lsdException w:name="Light Shading Accent 3" w:semiHidden="0" w:uiPriority="60" w:unhideWhenUsed="0"/>
-    <w:lsdException w:name="Light List Accent 3" w:semiHidden="0" w:uiPriority="61" w:unhideWhenUsed="0"/>
-    <w:lsdException w:name="Light Grid Accent 3" w:semiHidden="0" w:uiPriority="62" w:unhideWhenUsed="0"/>
-    <w:lsdException w:name="Medium Shading 1 Accent 3" w:semiHidden="0" w:uiPriority="63" w:unhideWhenUsed="0"/>
-    <w:lsdException w:name="Medium Shading 2 Accent 3" w:semiHidden="0" w:uiPriority="64" w:unhideWhenUsed="0"/>
-    <w:lsdException w:name="Medium List 1 Accent 3" w:semiHidden="0" w:uiPriority="65" w:unhideWhenUsed="0"/>
-    <w:lsdException w:name="Medium List 2 Accent 3" w:semiHidden="0" w:uiPriority="66" w:unhideWhenUsed="0"/>
-    <w:lsdException w:name="Medium Grid 1 Accent 3" w:semiHidden="0" w:uiPriority="67" w:unhideWhenUsed="0"/>
-    <w:lsdException w:name="Medium Grid 2 Accent 3" w:semiHidden="0" w:uiPriority="68" w:unhideWhenUsed="0"/>
-    <w:lsdException w:name="Medium Grid 3 Accent 3" w:semiHidden="0" w:uiPriority="69" w:unhideWhenUsed="0"/>
-    <w:lsdException w:name="Dark List Accent 3" w:semiHidden="0" w:uiPriority="70" w:unhideWhenUsed="0"/>
-    <w:lsdException w:name="Colorful Shading Accent 3" w:semiHidden="0" w:uiPriority="71" w:unhideWhenUsed="0"/>
-    <w:lsdException w:name="Colorful List Accent 3" w:semiHidden="0" w:uiPriority="72" w:unhideWhenUsed="0"/>
-    <w:lsdException w:name="Colorful Grid Accent 3" w:semiHidden="0" w:uiPriority="73" w:unhideWhenUsed="0"/>
-    <w:lsdException w:name="Light Shading Accent 4" w:semiHidden="0" w:uiPriority="60" w:unhideWhenUsed="0"/>
-    <w:lsdException w:name="Light List Accent 4" w:semiHidden="0" w:uiPriority="61" w:unhideWhenUsed="0"/>
-    <w:lsdException w:name="Light Grid Accent 4" w:semiHidden="0" w:uiPriority="62" w:unhideWhenUsed="0"/>
-    <w:lsdException w:name="Medium Shading 1 Accent 4" w:semiHidden="0" w:uiPriority="63" w:unhideWhenUsed="0"/>
-    <w:lsdException w:name="Medium Shading 2 Accent 4" w:semiHidden="0" w:uiPriority="64" w:unhideWhenUsed="0"/>
-    <w:lsdException w:name="Medium List 1 Accent 4" w:semiHidden="0" w:uiPriority="65" w:unhideWhenUsed="0"/>
-    <w:lsdException w:name="Medium List 2 Accent 4" w:semiHidden="0" w:uiPriority="66" w:unhideWhenUsed="0"/>
-    <w:lsdException w:name="Medium Grid 1 Accent 4" w:semiHidden="0" w:uiPriority="67" w:unhideWhenUsed="0"/>
-    <w:lsdException w:name="Medium Grid 2 Accent 4" w:semiHidden="0" w:uiPriority="68" w:unhideWhenUsed="0"/>
-    <w:lsdException w:name="Medium Grid 3 Accent 4" w:semiHidden="0" w:uiPriority="69" w:unhideWhenUsed="0"/>
-    <w:lsdException w:name="Dark List Accent 4" w:semiHidden="0" w:uiPriority="70" w:unhideWhenUsed="0"/>
-    <w:lsdException w:name="Colorful Shading Accent 4" w:semiHidden="0" w:uiPriority="71" w:unhideWhenUsed="0"/>
-    <w:lsdException w:name="Colorful List Accent 4" w:semiHidden="0" w:uiPriority="72" w:unhideWhenUsed="0"/>
-    <w:lsdException w:name="Colorful Grid Accent 4" w:semiHidden="0" w:uiPriority="73" w:unhideWhenUsed="0"/>
-    <w:lsdException w:name="Light Shading Accent 5" w:semiHidden="0" w:uiPriority="60" w:unhideWhenUsed="0"/>
-    <w:lsdException w:name="Light List Accent 5" w:semiHidden="0" w:uiPriority="61" w:unhideWhenUsed="0"/>
-    <w:lsdException w:name="Light Grid Accent 5" w:semiHidden="0" w:uiPriority="62" w:unhideWhenUsed="0"/>
-    <w:lsdException w:name="Medium Shading 1 Accent 5" w:semiHidden="0" w:uiPriority="63" w:unhideWhenUsed="0"/>
-    <w:lsdException w:name="Medium Shading 2 Accent 5" w:semiHidden="0" w:uiPriority="64" w:unhideWhenUsed="0"/>
-    <w:lsdException w:name="Medium List 1 Accent 5" w:semiHidden="0" w:uiPriority="65" w:unhideWhenUsed="0"/>
-    <w:lsdException w:name="Medium List 2 Accent 5" w:semiHidden="0" w:uiPriority="66" w:unhideWhenUsed="0"/>
-    <w:lsdException w:name="Medium Grid 1 Accent 5" w:semiHidden="0" w:uiPriority="67" w:unhideWhenUsed="0"/>
-    <w:lsdException w:name="Medium Grid 2 Accent 5" w:semiHidden="0" w:uiPriority="68" w:unhideWhenUsed="0"/>
-    <w:lsdException w:name="Medium Grid 3 Accent 5" w:semiHidden="0" w:uiPriority="69" w:unhideWhenUsed="0"/>
-    <w:lsdException w:name="Dark List Accent 5" w:semiHidden="0" w:uiPriority="70" w:unhideWhenUsed="0"/>
-    <w:lsdException w:name="Colorful Shading Accent 5" w:semiHidden="0" w:uiPriority="71" w:unhideWhenUsed="0"/>
-    <w:lsdException w:name="Colorful List Accent 5" w:semiHidden="0" w:uiPriority="72" w:unhideWhenUsed="0"/>
-    <w:lsdException w:name="Colorful Grid Accent 5" w:semiHidden="0" w:uiPriority="73" w:unhideWhenUsed="0"/>
-    <w:lsdException w:name="Light Shading Accent 6" w:semiHidden="0" w:uiPriority="60" w:unhideWhenUsed="0"/>
-    <w:lsdException w:name="Light List Accent 6" w:semiHidden="0" w:uiPriority="61" w:unhideWhenUsed="0"/>
-    <w:lsdException w:name="Light Grid Accent 6" w:semiHidden="0" w:uiPriority="62" w:unhideWhenUsed="0"/>
-    <w:lsdException w:name="Medium Shading 1 Accent 6" w:semiHidden="0" w:uiPriority="63" w:unhideWhenUsed="0"/>
-    <w:lsdException w:name="Medium Shading 2 Accent 6" w:semiHidden="0" w:uiPriority="64" w:unhideWhenUsed="0"/>
-    <w:lsdException w:name="Medium List 1 Accent 6" w:semiHidden="0" w:uiPriority="65" w:unhideWhenUsed="0"/>
-    <w:lsdException w:name="Medium List 2 Accent 6" w:semiHidden="0" w:uiPriority="66" w:unhideWhenUsed="0"/>
-    <w:lsdException w:name="Medium Grid 1 Accent 6" w:semiHidden="0" w:uiPriority="67" w:unhideWhenUsed="0"/>
-    <w:lsdException w:name="Medium Grid 2 Accent 6" w:semiHidden="0" w:uiPriority="68" w:unhideWhenUsed="0"/>
-    <w:lsdException w:name="Medium Grid 3 Accent 6" w:semiHidden="0" w:uiPriority="69" w:unhideWhenUsed="0"/>
-    <w:lsdException w:name="Dark List Accent 6" w:semiHidden="0" w:uiPriority="70" w:unhideWhenUsed="0"/>
-    <w:lsdException w:name="Colorful Shading Accent 6" w:semiHidden="0" w:uiPriority="71" w:unhideWhenUsed="0"/>
-    <w:lsdException w:name="Colorful List Accent 6" w:semiHidden="0" w:uiPriority="72" w:unhideWhenUsed="0"/>
-    <w:lsdException w:name="Colorful Grid Accent 6" w:semiHidden="0" w:uiPriority="73" w:unhideWhenUsed="0"/>
-    <w:lsdException w:name="Subtle Emphasis" w:semiHidden="0" w:uiPriority="19" w:unhideWhenUsed="0" w:qFormat="1"/>
-    <w:lsdException w:name="Intense Emphasis" w:semiHidden="0" w:uiPriority="21" w:unhideWhenUsed="0" w:qFormat="1"/>
-    <w:lsdException w:name="Subtle Reference" w:semiHidden="0" w:uiPriority="31" w:unhideWhenUsed="0" w:qFormat="1"/>
-    <w:lsdException w:name="Intense Reference" w:semiHidden="0" w:uiPriority="32" w:unhideWhenUsed="0" w:qFormat="1"/>
-    <w:lsdException w:name="Book Title" w:semiHidden="0" w:uiPriority="33" w:unhideWhenUsed="0" w:qFormat="1"/>
-    <w:lsdException w:name="Bibliography" w:uiPriority="37"/>
-    <w:lsdException w:name="TOC Heading" w:uiPriority="39" w:qFormat="1"/>
-  </w:latentStyles>
-  <w:style w:type="paragraph" w:default="1" w:styleId="Standard">
-    <w:name w:val="Normal"/>
-    <w:qFormat/>
-    <w:rsid w:val="000A6FE9"/>
-    <w:pPr>
-      <w:suppressAutoHyphens/>
-      <w:spacing w:before="120"/>
-      <w:jc w:val="both"/>
-    </w:pPr>
-    <w:rPr>
-      <w:rFonts w:ascii="Arial" w:hAnsi="Arial"/>
-      <w:color w:val="00000A"/>
-      <w:sz w:val="22"/>
-      <w:szCs w:val="24"/>
-      <w:lang w:val="de-DE"/>
-    </w:rPr>
-  </w:style>
-  <w:style w:type="character" w:default="1" w:styleId="Absatz-Standardschriftart">
-    <w:name w:val="Default Paragraph Font"/>
-    <w:uiPriority w:val="1"/>
-    <w:semiHidden/>
-    <w:unhideWhenUsed/>
-  </w:style>
-  <w:style w:type="table" w:default="1" w:styleId="NormaleTabelle">
-    <w:name w:val="Normal Table"/>
-    <w:uiPriority w:val="99"/>
-    <w:semiHidden/>
-    <w:unhideWhenUsed/>
-    <w:tblPr>
-      <w:tblInd w:w="0" w:type="dxa"/>
-      <w:tblCellMar>
-        <w:top w:w="0" w:type="dxa"/>
-        <w:left w:w="108" w:type="dxa"/>
-        <w:bottom w:w="0" w:type="dxa"/>
-        <w:right w:w="108" w:type="dxa"/>
-      </w:tblCellMar>
-    </w:tblPr>
-  </w:style>
-  <w:style w:type="numbering" w:default="1" w:styleId="KeineListe">
-    <w:name w:val="No List"/>
-    <w:uiPriority w:val="99"/>
-    <w:semiHidden/>
-    <w:unhideWhenUsed/>
-  </w:style>
-  <w:style w:type="paragraph" w:customStyle="1" w:styleId="berschrift11">
-    <w:name w:val="Überschrift 11"/>
-    <w:basedOn w:val="Standard"/>
-    <w:next w:val="Standard"/>
-    <w:qFormat/>
-    <w:rsid w:val="002F7DFB"/>
-    <w:pPr>
-      <w:keepNext/>
-      <w:shd w:val="clear" w:color="auto" w:fill="CCCCCC"/>
-      <w:spacing w:before="360" w:after="120"/>
-      <w:outlineLvl w:val="0"/>
-    </w:pPr>
-    <w:rPr>
-      <w:rFonts w:cs="Arial"/>
-      <w:b/>
-      <w:bCs/>
-      <w:sz w:val="28"/>
-      <w:szCs w:val="32"/>
-    </w:rPr>
-  </w:style>
-  <w:style w:type="paragraph" w:customStyle="1" w:styleId="berschrift21">
-    <w:name w:val="Überschrift 21"/>
-    <w:basedOn w:val="Standard"/>
-    <w:next w:val="Standard"/>
-    <w:qFormat/>
-    <w:rsid w:val="002F7DFB"/>
-    <w:pPr>
-      <w:outlineLvl w:val="1"/>
-    </w:pPr>
-  </w:style>
-  <w:style w:type="paragraph" w:customStyle="1" w:styleId="berschrift31">
-    <w:name w:val="Überschrift 31"/>
-    <w:basedOn w:val="Standard"/>
-    <w:next w:val="Standard"/>
-    <w:uiPriority w:val="9"/>
-    <w:qFormat/>
-    <w:rsid w:val="002F7DFB"/>
-    <w:pPr>
-      <w:outlineLvl w:val="2"/>
-    </w:pPr>
-  </w:style>
-  <w:style w:type="paragraph" w:customStyle="1" w:styleId="berschrift41">
-    <w:name w:val="Überschrift 41"/>
-    <w:basedOn w:val="Standard"/>
-    <w:next w:val="Standard"/>
-    <w:qFormat/>
-    <w:rsid w:val="002F7DFB"/>
-    <w:pPr>
-      <w:keepNext/>
-      <w:spacing w:before="240" w:after="60"/>
-      <w:outlineLvl w:val="3"/>
-    </w:pPr>
-    <w:rPr>
-      <w:sz w:val="24"/>
-      <w:szCs w:val="28"/>
-      <w:u w:val="single"/>
-    </w:rPr>
-  </w:style>
-  <w:style w:type="paragraph" w:customStyle="1" w:styleId="berschrift51">
-    <w:name w:val="Überschrift 51"/>
-    <w:basedOn w:val="Standard"/>
-    <w:next w:val="Standard"/>
-    <w:qFormat/>
-    <w:rsid w:val="002F7DFB"/>
-    <w:pPr>
-      <w:spacing w:before="240" w:after="60"/>
-      <w:outlineLvl w:val="4"/>
-    </w:pPr>
-    <w:rPr>
-      <w:bCs/>
-      <w:iCs/>
-      <w:szCs w:val="26"/>
-      <w:u w:val="single"/>
-    </w:rPr>
-  </w:style>
-  <w:style w:type="paragraph" w:customStyle="1" w:styleId="berschrift61">
-    <w:name w:val="Überschrift 61"/>
-    <w:basedOn w:val="Standard"/>
-    <w:next w:val="Standard"/>
-    <w:qFormat/>
-    <w:rsid w:val="002F7DFB"/>
-    <w:pPr>
-      <w:spacing w:before="240" w:after="60"/>
-      <w:outlineLvl w:val="5"/>
-    </w:pPr>
-    <w:rPr>
-      <w:bCs/>
-      <w:i/>
-      <w:sz w:val="20"/>
-      <w:szCs w:val="22"/>
-    </w:rPr>
-  </w:style>
-  <w:style w:type="paragraph" w:customStyle="1" w:styleId="berschrift71">
-    <w:name w:val="Überschrift 71"/>
-    <w:basedOn w:val="Standard"/>
-    <w:next w:val="Standard"/>
-    <w:qFormat/>
-    <w:rsid w:val="002F7DFB"/>
-    <w:pPr>
-      <w:spacing w:before="240" w:after="60"/>
-      <w:ind w:left="851" w:right="851"/>
-      <w:outlineLvl w:val="6"/>
-    </w:pPr>
-    <w:rPr>
-      <w:smallCaps/>
-      <w:sz w:val="20"/>
-    </w:rPr>
-  </w:style>
-  <w:style w:type="paragraph" w:customStyle="1" w:styleId="berschrift81">
-    <w:name w:val="Überschrift 81"/>
-    <w:basedOn w:val="Standard"/>
-    <w:next w:val="Standard"/>
-    <w:qFormat/>
-    <w:rsid w:val="002F7DFB"/>
-    <w:pPr>
-      <w:spacing w:before="240" w:after="60"/>
-      <w:ind w:left="851" w:right="851"/>
-      <w:outlineLvl w:val="7"/>
-    </w:pPr>
-    <w:rPr>
-      <w:iCs/>
-      <w:sz w:val="20"/>
-    </w:rPr>
-  </w:style>
-  <w:style w:type="paragraph" w:customStyle="1" w:styleId="berschrift91">
-    <w:name w:val="Überschrift 91"/>
-    <w:basedOn w:val="Standard"/>
-    <w:next w:val="Standard"/>
-    <w:qFormat/>
-    <w:rsid w:val="002F7DFB"/>
-    <w:pPr>
-      <w:spacing w:before="240" w:after="60"/>
-      <w:ind w:left="851" w:right="851"/>
-      <w:outlineLvl w:val="8"/>
-    </w:pPr>
-    <w:rPr>
-      <w:rFonts w:cs="Arial"/>
-      <w:sz w:val="20"/>
-      <w:szCs w:val="22"/>
-    </w:rPr>
-  </w:style>
-  <w:style w:type="character" w:styleId="Seitenzahl">
-    <w:name w:val="page number"/>
-    <w:basedOn w:val="Absatz-Standardschriftart"/>
-    <w:rsid w:val="002F7DFB"/>
-  </w:style>
-  <w:style w:type="character" w:customStyle="1" w:styleId="Internetlink">
-    <w:name w:val="Internetlink"/>
-    <w:basedOn w:val="Absatz-Standardschriftart"/>
-    <w:rsid w:val="002F7DFB"/>
-    <w:rPr>
-      <w:color w:val="0000FF"/>
-      <w:u w:val="single"/>
-    </w:rPr>
-  </w:style>
-  <w:style w:type="character" w:styleId="Funotenzeichen">
-    <w:name w:val="footnote reference"/>
-    <w:basedOn w:val="Absatz-Standardschriftart"/>
-    <w:semiHidden/>
-    <w:rsid w:val="002F7DFB"/>
-    <w:rPr>
-      <w:vertAlign w:val="superscript"/>
-    </w:rPr>
-  </w:style>
-  <w:style w:type="character" w:styleId="Kommentarzeichen">
-    <w:name w:val="annotation reference"/>
-    <w:basedOn w:val="Absatz-Standardschriftart"/>
-    <w:semiHidden/>
-    <w:rsid w:val="002F7DFB"/>
-    <w:rPr>
-      <w:sz w:val="18"/>
-    </w:rPr>
-  </w:style>
-  <w:style w:type="character" w:customStyle="1" w:styleId="KommentartextZchn">
-    <w:name w:val="Kommentartext Zchn"/>
-    <w:basedOn w:val="Absatz-Standardschriftart"/>
-    <w:link w:val="Kommentartext"/>
-    <w:semiHidden/>
-    <w:rsid w:val="00E864AB"/>
-    <w:rPr>
-      <w:rFonts w:ascii="Arial" w:hAnsi="Arial"/>
-      <w:sz w:val="24"/>
-      <w:szCs w:val="24"/>
-      <w:lang w:val="de-DE"/>
-    </w:rPr>
-  </w:style>
-  <w:style w:type="character" w:customStyle="1" w:styleId="KommentarthemaZchn">
-    <w:name w:val="Kommentarthema Zchn"/>
-    <w:basedOn w:val="KommentartextZchn"/>
-    <w:link w:val="Kommentarthema"/>
-    <w:rsid w:val="00E864AB"/>
-    <w:rPr>
-      <w:rFonts w:ascii="Arial" w:hAnsi="Arial"/>
-      <w:b/>
-      <w:bCs/>
-      <w:sz w:val="24"/>
-      <w:szCs w:val="24"/>
-      <w:lang w:val="de-DE"/>
-    </w:rPr>
-  </w:style>
-  <w:style w:type="character" w:customStyle="1" w:styleId="TextkrperZeichen">
-    <w:name w:val="Textkörper Zeichen"/>
-    <w:basedOn w:val="Absatz-Standardschriftart"/>
-    <w:link w:val="Textkrper1"/>
-    <w:rsid w:val="003D4092"/>
-    <w:rPr>
-      <w:rFonts w:ascii="Arial" w:hAnsi="Arial"/>
-      <w:b/>
-      <w:i/>
-      <w:sz w:val="22"/>
-      <w:szCs w:val="24"/>
-      <w:lang w:val="de-DE"/>
-    </w:rPr>
-  </w:style>
-  <w:style w:type="character" w:customStyle="1" w:styleId="TextkrpereinzugZeichen">
-    <w:name w:val="Textkörpereinzug Zeichen"/>
-    <w:basedOn w:val="Absatz-Standardschriftart"/>
-    <w:link w:val="TextkrperEinrckung"/>
-    <w:rsid w:val="003D4092"/>
-    <w:rPr>
-      <w:rFonts w:ascii="Arial" w:hAnsi="Arial" w:cs="Arial"/>
-      <w:sz w:val="24"/>
-      <w:lang w:val="de-DE"/>
-    </w:rPr>
-  </w:style>
-  <w:style w:type="character" w:customStyle="1" w:styleId="berschrift2Zeichen">
-    <w:name w:val="Überschrift 2 Zeichen"/>
-    <w:basedOn w:val="Absatz-Standardschriftart"/>
-    <w:rsid w:val="008232D4"/>
-    <w:rPr>
-      <w:rFonts w:ascii="Arial" w:hAnsi="Arial" w:cs="Arial"/>
-      <w:iCs/>
-      <w:sz w:val="24"/>
-      <w:szCs w:val="28"/>
-      <w:shd w:val="clear" w:color="auto" w:fill="CCCCCC"/>
-      <w:lang w:val="de-DE"/>
-    </w:rPr>
-  </w:style>
-  <w:style w:type="character" w:customStyle="1" w:styleId="berschrift3Zeichen">
-    <w:name w:val="Überschrift 3 Zeichen"/>
-    <w:basedOn w:val="Absatz-Standardschriftart"/>
-    <w:uiPriority w:val="9"/>
-    <w:rsid w:val="00070AF2"/>
-    <w:rPr>
-      <w:rFonts w:ascii="Arial" w:hAnsi="Arial" w:cs="Arial"/>
-      <w:b/>
-      <w:bCs/>
-      <w:sz w:val="24"/>
-      <w:szCs w:val="26"/>
-      <w:lang w:val="de-DE"/>
-    </w:rPr>
-  </w:style>
-  <w:style w:type="character" w:customStyle="1" w:styleId="apple-tab-span">
-    <w:name w:val="apple-tab-span"/>
-    <w:basedOn w:val="Absatz-Standardschriftart"/>
-    <w:rsid w:val="00070AF2"/>
-  </w:style>
-  <w:style w:type="character" w:customStyle="1" w:styleId="s3">
-    <w:name w:val="s3"/>
-    <w:basedOn w:val="Absatz-Standardschriftart"/>
-    <w:rsid w:val="00070AF2"/>
-  </w:style>
-  <w:style w:type="character" w:styleId="Fett">
-    <w:name w:val="Strong"/>
-    <w:basedOn w:val="Absatz-Standardschriftart"/>
-    <w:uiPriority w:val="22"/>
-    <w:qFormat/>
-    <w:rsid w:val="00070AF2"/>
-    <w:rPr>
-      <w:b/>
-      <w:bCs/>
-    </w:rPr>
-  </w:style>
-  <w:style w:type="character" w:customStyle="1" w:styleId="s2">
-    <w:name w:val="s2"/>
-    <w:basedOn w:val="Absatz-Standardschriftart"/>
-    <w:rsid w:val="00070AF2"/>
-  </w:style>
-  <w:style w:type="character" w:customStyle="1" w:styleId="Endnotenanker">
-    <w:name w:val="Endnotenanker"/>
-    <w:rPr>
-      <w:vertAlign w:val="superscript"/>
-    </w:rPr>
-  </w:style>
-  <w:style w:type="character" w:customStyle="1" w:styleId="Funotenanker">
-    <w:name w:val="Fußnotenanker"/>
-    <w:rPr>
-      <w:vertAlign w:val="superscript"/>
-    </w:rPr>
-  </w:style>
-  <w:style w:type="character" w:customStyle="1" w:styleId="ListLabel1">
-    <w:name w:val="ListLabel 1"/>
-    <w:rPr>
-      <w:rFonts w:cs="Symbol"/>
-    </w:rPr>
-  </w:style>
-  <w:style w:type="character" w:customStyle="1" w:styleId="ListLabel2">
-    <w:name w:val="ListLabel 2"/>
-    <w:rPr>
-      <w:rFonts w:cs="Symbol"/>
-    </w:rPr>
-  </w:style>
-  <w:style w:type="character" w:customStyle="1" w:styleId="ListLabel3">
-    <w:name w:val="ListLabel 3"/>
-    <w:rPr>
-      <w:rFonts w:cs="Symbol"/>
-    </w:rPr>
-  </w:style>
-  <w:style w:type="character" w:customStyle="1" w:styleId="ListLabel4">
-    <w:name w:val="ListLabel 4"/>
-    <w:rPr>
-      <w:rFonts w:cs="Symbol"/>
-    </w:rPr>
-  </w:style>
-  <w:style w:type="character" w:customStyle="1" w:styleId="Verzeichnissprung">
-    <w:name w:val="Verzeichnissprung"/>
-  </w:style>
-  <w:style w:type="character" w:customStyle="1" w:styleId="Endnotenzeichen1">
-    <w:name w:val="Endnotenzeichen1"/>
-  </w:style>
-  <w:style w:type="character" w:customStyle="1" w:styleId="Funotenzeichen1">
-    <w:name w:val="Fußnotenzeichen1"/>
-  </w:style>
-  <w:style w:type="paragraph" w:customStyle="1" w:styleId="berschrift">
-    <w:name w:val="Überschrift"/>
-    <w:basedOn w:val="Standard"/>
-    <w:next w:val="Textkrper1"/>
-    <w:pPr>
-      <w:keepNext/>
-      <w:spacing w:before="240" w:after="120"/>
-    </w:pPr>
-    <w:rPr>
-      <w:rFonts w:ascii="Liberation Sans" w:eastAsia="DejaVu Sans" w:hAnsi="Liberation Sans" w:cs="FreeSans"/>
-      <w:sz w:val="28"/>
-      <w:szCs w:val="28"/>
-    </w:rPr>
-  </w:style>
-  <w:style w:type="paragraph" w:customStyle="1" w:styleId="Textkrper1">
-    <w:name w:val="Textkörper1"/>
-    <w:basedOn w:val="Standard"/>
-    <w:link w:val="TextkrperZeichen"/>
-    <w:rsid w:val="002F7DFB"/>
-    <w:pPr>
-      <w:spacing w:before="0" w:after="120" w:line="288" w:lineRule="auto"/>
-    </w:pPr>
-    <w:rPr>
-      <w:b/>
-      <w:i/>
-    </w:rPr>
-  </w:style>
-  <w:style w:type="paragraph" w:customStyle="1" w:styleId="Liste1">
-    <w:name w:val="Liste1"/>
-    <w:basedOn w:val="Textkrper1"/>
-    <w:rPr>
-      <w:rFonts w:cs="FreeSans"/>
-    </w:rPr>
-  </w:style>
-  <w:style w:type="paragraph" w:customStyle="1" w:styleId="Beschriftung1">
-    <w:name w:val="Beschriftung1"/>
-    <w:basedOn w:val="Standard"/>
-    <w:pPr>
-      <w:suppressLineNumbers/>
-      <w:spacing w:after="120"/>
-    </w:pPr>
-    <w:rPr>
-      <w:rFonts w:cs="FreeSans"/>
-      <w:i/>
-      <w:iCs/>
-      <w:sz w:val="24"/>
-    </w:rPr>
-  </w:style>
-  <w:style w:type="paragraph" w:customStyle="1" w:styleId="Verzeichnis">
-    <w:name w:val="Verzeichnis"/>
-    <w:basedOn w:val="Standard"/>
-    <w:pPr>
-      <w:suppressLineNumbers/>
-    </w:pPr>
-    <w:rPr>
-      <w:rFonts w:cs="FreeSans"/>
-    </w:rPr>
-  </w:style>
-  <w:style w:type="paragraph" w:styleId="Dokumentstruktur">
-    <w:name w:val="Document Map"/>
-    <w:basedOn w:val="Standard"/>
-    <w:semiHidden/>
-    <w:rsid w:val="002F7DFB"/>
-    <w:pPr>
-      <w:shd w:val="clear" w:color="auto" w:fill="C6D5EC"/>
-    </w:pPr>
-    <w:rPr>
-      <w:rFonts w:ascii="Lucida Grande" w:hAnsi="Lucida Grande"/>
-    </w:rPr>
-  </w:style>
-  <w:style w:type="paragraph" w:customStyle="1" w:styleId="Kopfzeile1">
-    <w:name w:val="Kopfzeile1"/>
-    <w:basedOn w:val="Standard"/>
-    <w:rsid w:val="002F7DFB"/>
-    <w:pPr>
-      <w:tabs>
-        <w:tab w:val="center" w:pos="4536"/>
-        <w:tab w:val="right" w:pos="9072"/>
-      </w:tabs>
-      <w:spacing w:before="0"/>
-      <w:jc w:val="center"/>
-    </w:pPr>
-  </w:style>
-  <w:style w:type="paragraph" w:customStyle="1" w:styleId="Fuzeile1">
-    <w:name w:val="Fußzeile1"/>
-    <w:basedOn w:val="Standard"/>
-    <w:rsid w:val="002F7DFB"/>
-    <w:pPr>
-      <w:tabs>
-        <w:tab w:val="center" w:pos="4820"/>
-        <w:tab w:val="right" w:pos="9639"/>
-      </w:tabs>
-      <w:spacing w:before="0"/>
-      <w:jc w:val="left"/>
-    </w:pPr>
-    <w:rPr>
-      <w:sz w:val="18"/>
-    </w:rPr>
-  </w:style>
-  <w:style w:type="paragraph" w:styleId="StandardWeb">
-    <w:name w:val="Normal (Web)"/>
-    <w:basedOn w:val="Standard"/>
-    <w:uiPriority w:val="99"/>
-    <w:rsid w:val="002F7DFB"/>
-    <w:pPr>
-      <w:spacing w:after="280"/>
-      <w:jc w:val="left"/>
-    </w:pPr>
-    <w:rPr>
-      <w:rFonts w:cs="Arial"/>
-      <w:color w:val="000000"/>
-      <w:sz w:val="20"/>
-      <w:szCs w:val="20"/>
-    </w:rPr>
-  </w:style>
-  <w:style w:type="paragraph" w:styleId="Sprechblasentext">
-    <w:name w:val="Balloon Text"/>
-    <w:basedOn w:val="Standard"/>
-    <w:semiHidden/>
-    <w:rsid w:val="002F7DFB"/>
-    <w:rPr>
-      <w:rFonts w:ascii="Lucida Grande" w:hAnsi="Lucida Grande"/>
-      <w:sz w:val="18"/>
-      <w:szCs w:val="18"/>
-    </w:rPr>
-  </w:style>
-  <w:style w:type="paragraph" w:customStyle="1" w:styleId="Tabelle">
-    <w:name w:val="Tabelle"/>
-    <w:basedOn w:val="Standard"/>
-    <w:rsid w:val="002F7DFB"/>
-    <w:pPr>
-      <w:keepLines/>
-      <w:spacing w:before="60" w:after="60"/>
-      <w:jc w:val="left"/>
-    </w:pPr>
-  </w:style>
-  <w:style w:type="paragraph" w:styleId="Standardeinzug">
-    <w:name w:val="Normal Indent"/>
-    <w:basedOn w:val="Standard"/>
-    <w:next w:val="Standard"/>
-    <w:rsid w:val="002F7DFB"/>
-    <w:pPr>
-      <w:keepLines/>
-      <w:ind w:left="567"/>
-      <w:textAlignment w:val="baseline"/>
-    </w:pPr>
-    <w:rPr>
-      <w:rFonts w:cs="Arial"/>
-      <w:sz w:val="24"/>
-      <w:szCs w:val="20"/>
-    </w:rPr>
-  </w:style>
-  <w:style w:type="paragraph" w:customStyle="1" w:styleId="TextkrperEinrckung">
-    <w:name w:val="Textkörper Einrückung"/>
-    <w:basedOn w:val="Standard"/>
-    <w:link w:val="TextkrpereinzugZeichen"/>
-    <w:rsid w:val="002F7DFB"/>
-    <w:pPr>
-      <w:spacing w:before="0"/>
-      <w:ind w:left="3969"/>
-      <w:jc w:val="left"/>
-    </w:pPr>
-    <w:rPr>
-      <w:rFonts w:cs="Arial"/>
-      <w:sz w:val="24"/>
-      <w:szCs w:val="20"/>
-    </w:rPr>
-  </w:style>
-  <w:style w:type="paragraph" w:styleId="Textkrper-Einzug2">
-    <w:name w:val="Body Text Indent 2"/>
-    <w:basedOn w:val="Standard"/>
-    <w:rsid w:val="002F7DFB"/>
-    <w:pPr>
-      <w:ind w:left="3960"/>
-    </w:pPr>
-  </w:style>
-  <w:style w:type="paragraph" w:customStyle="1" w:styleId="Abbildung">
-    <w:name w:val="Abbildung"/>
-    <w:basedOn w:val="Standard"/>
-    <w:next w:val="Beschriftung1"/>
-    <w:rsid w:val="002F7DFB"/>
-    <w:pPr>
-      <w:keepNext/>
-      <w:spacing w:before="0"/>
-      <w:jc w:val="center"/>
-    </w:pPr>
-    <w:rPr>
-      <w:sz w:val="20"/>
-      <w:szCs w:val="20"/>
-    </w:rPr>
-  </w:style>
-  <w:style w:type="paragraph" w:styleId="Beschriftung">
-    <w:name w:val="caption"/>
-    <w:basedOn w:val="Standard"/>
-    <w:next w:val="Standard"/>
-    <w:qFormat/>
-    <w:rsid w:val="002F7DFB"/>
-    <w:pPr>
-      <w:spacing w:after="240"/>
-      <w:jc w:val="center"/>
-    </w:pPr>
-    <w:rPr>
-      <w:rFonts w:cs="Arial"/>
-      <w:i/>
-      <w:iCs/>
-      <w:sz w:val="20"/>
-      <w:szCs w:val="20"/>
-    </w:rPr>
-  </w:style>
-  <w:style w:type="paragraph" w:styleId="Funotentext">
-    <w:name w:val="footnote text"/>
-    <w:basedOn w:val="Standard"/>
-    <w:semiHidden/>
-    <w:rsid w:val="002F7DFB"/>
-    <w:rPr>
-      <w:sz w:val="20"/>
-      <w:szCs w:val="20"/>
-    </w:rPr>
-  </w:style>
-  <w:style w:type="paragraph" w:styleId="Kommentartext">
-    <w:name w:val="annotation text"/>
-    <w:basedOn w:val="Standard"/>
-    <w:link w:val="KommentartextZchn"/>
-    <w:semiHidden/>
-    <w:rsid w:val="002F7DFB"/>
-    <w:rPr>
-      <w:sz w:val="24"/>
-    </w:rPr>
-  </w:style>
-  <w:style w:type="paragraph" w:customStyle="1" w:styleId="Buchmerker">
-    <w:name w:val="Buchmerker"/>
-    <w:basedOn w:val="Standard"/>
-    <w:rsid w:val="002F7DFB"/>
-    <w:pPr>
-      <w:pBdr>
-        <w:top w:val="single" w:sz="4" w:space="1" w:color="00000A"/>
-        <w:left w:val="single" w:sz="4" w:space="4" w:color="00000A"/>
-        <w:bottom w:val="single" w:sz="4" w:space="1" w:color="00000A"/>
-        <w:right w:val="single" w:sz="4" w:space="4" w:color="00000A"/>
-      </w:pBdr>
-      <w:shd w:val="clear" w:color="auto" w:fill="FFFF99"/>
-      <w:spacing w:before="56" w:after="113"/>
-    </w:pPr>
-    <w:rPr>
-      <w:rFonts w:cs="Arial"/>
-      <w:vanish/>
-      <w:sz w:val="20"/>
-    </w:rPr>
-  </w:style>
-  <w:style w:type="paragraph" w:customStyle="1" w:styleId="Erluterungstext">
-    <w:name w:val="Erläuterungstext"/>
-    <w:basedOn w:val="Standard"/>
-    <w:rsid w:val="00652951"/>
-    <w:pPr>
-      <w:pBdr>
-        <w:top w:val="nil"/>
-        <w:left w:val="single" w:sz="12" w:space="4" w:color="FF0000"/>
-        <w:bottom w:val="nil"/>
-        <w:right w:val="nil"/>
-      </w:pBdr>
-      <w:spacing w:before="56" w:after="113"/>
-    </w:pPr>
-    <w:rPr>
-      <w:rFonts w:cs="Arial"/>
-      <w:vanish/>
-      <w:color w:val="666699"/>
-      <w:sz w:val="20"/>
-    </w:rPr>
-  </w:style>
-  <w:style w:type="paragraph" w:customStyle="1" w:styleId="Erluterungberschrift">
-    <w:name w:val="ErläuterungÜberschrift"/>
-    <w:basedOn w:val="Textkrper1"/>
-    <w:rsid w:val="00652951"/>
-    <w:pPr>
-      <w:pBdr>
-        <w:top w:val="nil"/>
-        <w:left w:val="single" w:sz="12" w:space="4" w:color="FF0000"/>
-        <w:bottom w:val="nil"/>
-        <w:right w:val="nil"/>
-      </w:pBdr>
-    </w:pPr>
-    <w:rPr>
-      <w:vanish/>
-      <w:color w:val="666699"/>
-    </w:rPr>
-  </w:style>
-  <w:style w:type="paragraph" w:customStyle="1" w:styleId="ErluterungstextBullets">
-    <w:name w:val="Erläuterungstext Bullets"/>
-    <w:basedOn w:val="Erluterungstext"/>
-    <w:rsid w:val="001A61DE"/>
-    <w:pPr>
-      <w:ind w:left="368" w:hanging="374"/>
-    </w:pPr>
-  </w:style>
-  <w:style w:type="paragraph" w:customStyle="1" w:styleId="berschrift2Alpha">
-    <w:name w:val="Überschrift 2 Alpha"/>
-    <w:basedOn w:val="Standard"/>
-    <w:next w:val="Standard"/>
-    <w:rsid w:val="002F7DFB"/>
-    <w:pPr>
-      <w:shd w:val="clear" w:color="auto" w:fill="CCCCCC"/>
-      <w:spacing w:before="56" w:after="113"/>
-      <w:outlineLvl w:val="1"/>
-    </w:pPr>
-    <w:rPr>
-      <w:rFonts w:cs="Arial"/>
-      <w:b/>
-      <w:sz w:val="24"/>
-    </w:rPr>
-  </w:style>
-  <w:style w:type="paragraph" w:customStyle="1" w:styleId="berschrift3Alpha">
-    <w:name w:val="Überschrift 3 Alpha"/>
-    <w:basedOn w:val="berschrift2Alpha"/>
-    <w:next w:val="Standard"/>
-    <w:rsid w:val="002F7DFB"/>
-    <w:pPr>
-      <w:shd w:val="clear" w:color="auto" w:fill="FFFFFF"/>
-      <w:ind w:left="505" w:hanging="505"/>
-      <w:outlineLvl w:val="2"/>
-    </w:pPr>
-  </w:style>
-  <w:style w:type="paragraph" w:customStyle="1" w:styleId="Inhaltsverzeichnis1">
-    <w:name w:val="Inhaltsverzeichnis 1"/>
-    <w:basedOn w:val="Standard"/>
-    <w:next w:val="Standard"/>
-    <w:autoRedefine/>
-    <w:uiPriority w:val="39"/>
-    <w:rsid w:val="002D7FEA"/>
-    <w:pPr>
-      <w:jc w:val="left"/>
-    </w:pPr>
-    <w:rPr>
-      <w:rFonts w:ascii="Cambria" w:hAnsi="Cambria"/>
-      <w:b/>
-      <w:caps/>
-      <w:szCs w:val="22"/>
-    </w:rPr>
-  </w:style>
-  <w:style w:type="paragraph" w:customStyle="1" w:styleId="Inhaltsverzeichnis2">
-    <w:name w:val="Inhaltsverzeichnis 2"/>
-    <w:basedOn w:val="Standard"/>
-    <w:next w:val="Standard"/>
-    <w:autoRedefine/>
-    <w:uiPriority w:val="39"/>
-    <w:rsid w:val="002D7FEA"/>
-    <w:pPr>
-      <w:spacing w:before="0"/>
-      <w:ind w:left="220"/>
-      <w:jc w:val="left"/>
-    </w:pPr>
-    <w:rPr>
-      <w:rFonts w:ascii="Cambria" w:hAnsi="Cambria"/>
-      <w:smallCaps/>
-      <w:szCs w:val="22"/>
-    </w:rPr>
-  </w:style>
-  <w:style w:type="paragraph" w:customStyle="1" w:styleId="Inhaltsverzeichnis3">
-    <w:name w:val="Inhaltsverzeichnis 3"/>
-    <w:basedOn w:val="Standard"/>
-    <w:next w:val="Standard"/>
-    <w:autoRedefine/>
-    <w:semiHidden/>
-    <w:rsid w:val="002D7FEA"/>
-    <w:pPr>
-      <w:spacing w:before="0"/>
-      <w:ind w:left="440"/>
-      <w:jc w:val="left"/>
-    </w:pPr>
-    <w:rPr>
-      <w:rFonts w:ascii="Cambria" w:hAnsi="Cambria"/>
-      <w:i/>
-      <w:szCs w:val="22"/>
-    </w:rPr>
-  </w:style>
-  <w:style w:type="paragraph" w:customStyle="1" w:styleId="Inhaltsverzeichnis4">
-    <w:name w:val="Inhaltsverzeichnis 4"/>
-    <w:basedOn w:val="Standard"/>
-    <w:next w:val="Standard"/>
-    <w:autoRedefine/>
-    <w:semiHidden/>
-    <w:rsid w:val="002D7FEA"/>
-    <w:pPr>
-      <w:spacing w:before="0"/>
-      <w:ind w:left="660"/>
-      <w:jc w:val="left"/>
-    </w:pPr>
-    <w:rPr>
-      <w:rFonts w:ascii="Cambria" w:hAnsi="Cambria"/>
-      <w:sz w:val="18"/>
-      <w:szCs w:val="18"/>
-    </w:rPr>
-  </w:style>
-  <w:style w:type="paragraph" w:customStyle="1" w:styleId="Inhaltsverzeichnis5">
-    <w:name w:val="Inhaltsverzeichnis 5"/>
-    <w:basedOn w:val="Standard"/>
-    <w:next w:val="Standard"/>
-    <w:autoRedefine/>
-    <w:semiHidden/>
-    <w:rsid w:val="002D7FEA"/>
-    <w:pPr>
-      <w:spacing w:before="0"/>
-      <w:ind w:left="880"/>
-      <w:jc w:val="left"/>
-    </w:pPr>
-    <w:rPr>
-      <w:rFonts w:ascii="Cambria" w:hAnsi="Cambria"/>
-      <w:sz w:val="18"/>
-      <w:szCs w:val="18"/>
-    </w:rPr>
-  </w:style>
-  <w:style w:type="paragraph" w:customStyle="1" w:styleId="Inhaltsverzeichnis6">
-    <w:name w:val="Inhaltsverzeichnis 6"/>
-    <w:basedOn w:val="Standard"/>
-    <w:next w:val="Standard"/>
-    <w:autoRedefine/>
-    <w:semiHidden/>
-    <w:rsid w:val="002D7FEA"/>
-    <w:pPr>
-      <w:spacing w:before="0"/>
-      <w:ind w:left="1100"/>
-      <w:jc w:val="left"/>
-    </w:pPr>
-    <w:rPr>
-      <w:rFonts w:ascii="Cambria" w:hAnsi="Cambria"/>
-      <w:sz w:val="18"/>
-      <w:szCs w:val="18"/>
-    </w:rPr>
-  </w:style>
-  <w:style w:type="paragraph" w:customStyle="1" w:styleId="Inhaltsverzeichnis7">
-    <w:name w:val="Inhaltsverzeichnis 7"/>
-    <w:basedOn w:val="Standard"/>
-    <w:next w:val="Standard"/>
-    <w:autoRedefine/>
-    <w:semiHidden/>
-    <w:rsid w:val="002D7FEA"/>
-    <w:pPr>
-      <w:spacing w:before="0"/>
-      <w:ind w:left="1320"/>
-      <w:jc w:val="left"/>
-    </w:pPr>
-    <w:rPr>
-      <w:rFonts w:ascii="Cambria" w:hAnsi="Cambria"/>
-      <w:sz w:val="18"/>
-      <w:szCs w:val="18"/>
-    </w:rPr>
-  </w:style>
-  <w:style w:type="paragraph" w:customStyle="1" w:styleId="Inhaltsverzeichnis8">
-    <w:name w:val="Inhaltsverzeichnis 8"/>
-    <w:basedOn w:val="Standard"/>
-    <w:next w:val="Standard"/>
-    <w:autoRedefine/>
-    <w:semiHidden/>
-    <w:rsid w:val="002D7FEA"/>
-    <w:pPr>
-      <w:spacing w:before="0"/>
-      <w:ind w:left="1540"/>
-      <w:jc w:val="left"/>
-    </w:pPr>
-    <w:rPr>
-      <w:rFonts w:ascii="Cambria" w:hAnsi="Cambria"/>
-      <w:sz w:val="18"/>
-      <w:szCs w:val="18"/>
-    </w:rPr>
-  </w:style>
-  <w:style w:type="paragraph" w:customStyle="1" w:styleId="Inhaltsverzeichnis9">
-    <w:name w:val="Inhaltsverzeichnis 9"/>
-    <w:basedOn w:val="Standard"/>
-    <w:next w:val="Standard"/>
-    <w:autoRedefine/>
-    <w:semiHidden/>
-    <w:rsid w:val="002D7FEA"/>
-    <w:pPr>
-      <w:spacing w:before="0"/>
-      <w:ind w:left="1760"/>
-      <w:jc w:val="left"/>
-    </w:pPr>
-    <w:rPr>
-      <w:rFonts w:ascii="Cambria" w:hAnsi="Cambria"/>
-      <w:sz w:val="18"/>
-      <w:szCs w:val="18"/>
-    </w:rPr>
-  </w:style>
-  <w:style w:type="paragraph" w:styleId="Kommentarthema">
-    <w:name w:val="annotation subject"/>
-    <w:basedOn w:val="Kommentartext"/>
-    <w:link w:val="KommentarthemaZchn"/>
-    <w:rsid w:val="00E864AB"/>
-    <w:rPr>
-      <w:b/>
-      <w:bCs/>
-      <w:sz w:val="20"/>
-      <w:szCs w:val="20"/>
-    </w:rPr>
-  </w:style>
-  <w:style w:type="paragraph" w:styleId="berarbeitung">
-    <w:name w:val="Revision"/>
-    <w:uiPriority w:val="99"/>
-    <w:semiHidden/>
-    <w:rsid w:val="007E7731"/>
-    <w:pPr>
-      <w:suppressAutoHyphens/>
-    </w:pPr>
-    <w:rPr>
-      <w:rFonts w:ascii="Arial" w:hAnsi="Arial"/>
-      <w:color w:val="00000A"/>
-      <w:sz w:val="22"/>
-      <w:szCs w:val="24"/>
-      <w:lang w:val="de-DE"/>
-    </w:rPr>
-  </w:style>
-  <w:style w:type="paragraph" w:customStyle="1" w:styleId="p3">
-    <w:name w:val="p3"/>
-    <w:basedOn w:val="Standard"/>
-    <w:rsid w:val="00070AF2"/>
-    <w:pPr>
-      <w:spacing w:after="280"/>
-      <w:jc w:val="left"/>
-    </w:pPr>
-    <w:rPr>
-      <w:rFonts w:ascii="Times" w:hAnsi="Times"/>
-      <w:sz w:val="20"/>
-      <w:szCs w:val="20"/>
-    </w:rPr>
-  </w:style>
-  <w:style w:type="paragraph" w:customStyle="1" w:styleId="Funote">
-    <w:name w:val="Fußnote"/>
-    <w:basedOn w:val="Standard"/>
-  </w:style>
-  <w:style w:type="paragraph" w:customStyle="1" w:styleId="TabellenInhalt">
-    <w:name w:val="Tabellen Inhalt"/>
-    <w:basedOn w:val="Standard"/>
-  </w:style>
-  <w:style w:type="paragraph" w:customStyle="1" w:styleId="Tabellenberschrift">
-    <w:name w:val="Tabellen Überschrift"/>
-    <w:basedOn w:val="TabellenInhalt"/>
-  </w:style>
-  <w:style w:type="table" w:styleId="Tabellenraster">
-    <w:name w:val="Table Grid"/>
-    <w:basedOn w:val="NormaleTabelle"/>
-    <w:uiPriority w:val="59"/>
-    <w:rsid w:val="007E7731"/>
-    <w:rPr>
-      <w:rFonts w:asciiTheme="minorHAnsi" w:eastAsiaTheme="minorHAnsi" w:hAnsiTheme="minorHAnsi" w:cstheme="minorBidi"/>
-      <w:sz w:val="22"/>
-      <w:szCs w:val="22"/>
-      <w:lang w:val="de-DE" w:eastAsia="en-US"/>
-    </w:rPr>
-    <w:tblPr>
-      <w:tblInd w:w="0" w:type="dxa"/>
-      <w:tblBorders>
-        <w:top w:val="single" w:sz="4" w:space="0" w:color="auto"/>
-        <w:left w:val="single" w:sz="4" w:space="0" w:color="auto"/>
-        <w:bottom w:val="single" w:sz="4" w:space="0" w:color="auto"/>
-        <w:right w:val="single" w:sz="4" w:space="0" w:color="auto"/>
-        <w:insideH w:val="single" w:sz="4" w:space="0" w:color="auto"/>
-        <w:insideV w:val="single" w:sz="4" w:space="0" w:color="auto"/>
-      </w:tblBorders>
-      <w:tblCellMar>
-        <w:top w:w="0" w:type="dxa"/>
-        <w:left w:w="108" w:type="dxa"/>
-        <w:bottom w:w="0" w:type="dxa"/>
-        <w:right w:w="108" w:type="dxa"/>
-      </w:tblCellMar>
-    </w:tblPr>
-  </w:style>
-  <w:style w:type="paragraph" w:styleId="Listenabsatz">
-    <w:name w:val="List Paragraph"/>
-    <w:basedOn w:val="Standard"/>
-    <w:uiPriority w:val="34"/>
-    <w:qFormat/>
-    <w:rsid w:val="0006007F"/>
-    <w:pPr>
-      <w:ind w:left="720"/>
-      <w:contextualSpacing/>
-    </w:pPr>
-  </w:style>
-  <w:style w:type="table" w:customStyle="1" w:styleId="GridTable41">
-    <w:name w:val="Grid Table 41"/>
-    <w:basedOn w:val="NormaleTabelle"/>
-    <w:uiPriority w:val="49"/>
-    <w:rsid w:val="005C2CD0"/>
-    <w:tblPr>
-      <w:tblStyleRowBandSize w:val="1"/>
-      <w:tblStyleColBandSize w:val="1"/>
-      <w:tblInd w:w="0" w:type="dxa"/>
-      <w:tblBorders>
-        <w:top w:val="single" w:sz="4" w:space="0" w:color="666666" w:themeColor="text1" w:themeTint="99"/>
-        <w:left w:val="single" w:sz="4" w:space="0" w:color="666666" w:themeColor="text1" w:themeTint="99"/>
-        <w:bottom w:val="single" w:sz="4" w:space="0" w:color="666666" w:themeColor="text1" w:themeTint="99"/>
-        <w:right w:val="single" w:sz="4" w:space="0" w:color="666666" w:themeColor="text1" w:themeTint="99"/>
-        <w:insideH w:val="single" w:sz="4" w:space="0" w:color="666666" w:themeColor="text1" w:themeTint="99"/>
-        <w:insideV w:val="single" w:sz="4" w:space="0" w:color="666666" w:themeColor="text1" w:themeTint="99"/>
-      </w:tblBorders>
-      <w:tblCellMar>
-        <w:top w:w="0" w:type="dxa"/>
-        <w:left w:w="108" w:type="dxa"/>
-        <w:bottom w:w="0" w:type="dxa"/>
-        <w:right w:w="108" w:type="dxa"/>
-      </w:tblCellMar>
-    </w:tblPr>
-    <w:tblStylePr w:type="firstRow">
-      <w:rPr>
-        <w:b/>
-        <w:bCs/>
-        <w:color w:val="FFFFFF" w:themeColor="background1"/>
-      </w:rPr>
-      <w:tblPr/>
-      <w:tcPr>
-        <w:tcBorders>
-          <w:top w:val="single" w:sz="4" w:space="0" w:color="000000" w:themeColor="text1"/>
-          <w:left w:val="single" w:sz="4" w:space="0" w:color="000000" w:themeColor="text1"/>
-          <w:bottom w:val="single" w:sz="4" w:space="0" w:color="000000" w:themeColor="text1"/>
-          <w:right w:val="single" w:sz="4" w:space="0" w:color="000000" w:themeColor="text1"/>
-          <w:insideH w:val="nil"/>
-          <w:insideV w:val="nil"/>
-        </w:tcBorders>
-        <w:shd w:val="clear" w:color="auto" w:fill="000000" w:themeFill="text1"/>
-      </w:tcPr>
-    </w:tblStylePr>
-    <w:tblStylePr w:type="lastRow">
-      <w:rPr>
-        <w:b/>
-        <w:bCs/>
-      </w:rPr>
-      <w:tblPr/>
-      <w:tcPr>
-        <w:tcBorders>
-          <w:top w:val="double" w:sz="4" w:space="0" w:color="000000" w:themeColor="text1"/>
-        </w:tcBorders>
-      </w:tcPr>
-    </w:tblStylePr>
-    <w:tblStylePr w:type="firstCol">
-      <w:rPr>
-        <w:b/>
-        <w:bCs/>
-      </w:rPr>
-    </w:tblStylePr>
-    <w:tblStylePr w:type="lastCol">
-      <w:rPr>
-        <w:b/>
-        <w:bCs/>
-      </w:rPr>
-    </w:tblStylePr>
-    <w:tblStylePr w:type="band1Vert">
-      <w:tblPr/>
-      <w:tcPr>
-        <w:shd w:val="clear" w:color="auto" w:fill="CCCCCC" w:themeFill="text1" w:themeFillTint="33"/>
-      </w:tcPr>
-    </w:tblStylePr>
-    <w:tblStylePr w:type="band1Horz">
-      <w:tblPr/>
-      <w:tcPr>
-        <w:shd w:val="clear" w:color="auto" w:fill="CCCCCC" w:themeFill="text1" w:themeFillTint="33"/>
-      </w:tcPr>
-    </w:tblStylePr>
-  </w:style>
-</w:styles>
-</file>
-
-<file path=word/stylesWithEffects.xml><?xml version="1.0" encoding="utf-8"?>
-<w:styles xmlns:wpc="http://schemas.microsoft.com/office/word/2010/wordprocessingCanvas" xmlns:mc="http://schemas.openxmlformats.org/markup-compatibility/2006" xmlns:o="urn:schemas-microsoft-com:office:office" xmlns:r="http://schemas.openxmlformats.org/officeDocument/2006/relationships" xmlns:m="http://schemas.openxmlformats.org/officeDocument/2006/math" xmlns:v="urn:schemas-microsoft-com:vml" xmlns:wp14="http://schemas.microsoft.com/office/word/2010/wordprocessingDrawing" xmlns:wp="http://schemas.openxmlformats.org/drawingml/2006/wordprocessingDrawing" xmlns:w10="urn:schemas-microsoft-com:office:word" xmlns:w="http://schemas.openxmlformats.org/wordprocessingml/2006/main" xmlns:w14="http://schemas.microsoft.com/office/word/2010/wordml" xmlns:wpg="http://schemas.microsoft.com/office/word/2010/wordprocessingGroup" xmlns:wpi="http://schemas.microsoft.com/office/word/2010/wordprocessingInk" xmlns:wne="http://schemas.microsoft.com/office/word/2006/wordml" xmlns:wps="http://schemas.microsoft.com/office/word/2010/wordprocessingShape" mc:Ignorable="w14 wp14">
-  <w:docDefaults>
-    <w:rPrDefault>
-      <w:rPr>
-        <w:rFonts w:ascii="Times New Roman" w:eastAsia="Times New Roman" w:hAnsi="Times New Roman" w:cs="Times New Roman"/>
-        <w:lang w:val="en-US" w:eastAsia="de-DE" w:bidi="ar-SA"/>
-      </w:rPr>
-    </w:rPrDefault>
-    <w:pPrDefault/>
-  </w:docDefaults>
-  <w:latentStyles w:defLockedState="0" w:defUIPriority="0" w:defSemiHidden="1" w:defUnhideWhenUsed="1" w:defQFormat="0" w:count="267">
-    <w:lsdException w:name="Normal" w:semiHidden="0" w:unhideWhenUsed="0" w:qFormat="1"/>
-    <w:lsdException w:name="heading 1" w:semiHidden="0" w:unhideWhenUsed="0" w:qFormat="1"/>
-    <w:lsdException w:name="heading 2" w:semiHidden="0" w:unhideWhenUsed="0" w:qFormat="1"/>
-    <w:lsdException w:name="heading 3" w:semiHidden="0" w:uiPriority="9" w:unhideWhenUsed="0" w:qFormat="1"/>
-    <w:lsdException w:name="heading 4" w:semiHidden="0" w:unhideWhenUsed="0" w:qFormat="1"/>
-    <w:lsdException w:name="heading 5" w:semiHidden="0" w:unhideWhenUsed="0" w:qFormat="1"/>
-    <w:lsdException w:name="heading 6" w:semiHidden="0" w:unhideWhenUsed="0" w:qFormat="1"/>
-    <w:lsdException w:name="heading 7" w:semiHidden="0" w:qFormat="1"/>
-    <w:lsdException w:name="heading 8" w:semiHidden="0" w:qFormat="1"/>
-    <w:lsdException w:name="heading 9" w:semiHidden="0" w:qFormat="1"/>
-    <w:lsdException w:name="index 2" w:semiHidden="0"/>
-    <w:lsdException w:name="index 3" w:semiHidden="0"/>
-    <w:lsdException w:name="index 4" w:semiHidden="0"/>
-    <w:lsdException w:name="index 5" w:semiHidden="0"/>
-    <w:lsdException w:name="index 6" w:semiHidden="0"/>
-    <w:lsdException w:name="toc 1" w:uiPriority="39"/>
-    <w:lsdException w:name="toc 2" w:uiPriority="39"/>
-    <w:lsdException w:name="caption" w:qFormat="1"/>
-    <w:lsdException w:name="List Number 2" w:semiHidden="0"/>
-    <w:lsdException w:name="List Number 5" w:semiHidden="0"/>
-    <w:lsdException w:name="Title" w:semiHidden="0" w:unhideWhenUsed="0" w:qFormat="1"/>
-    <w:lsdException w:name="Subtitle" w:semiHidden="0" w:unhideWhenUsed="0" w:qFormat="1"/>
-    <w:lsdException w:name="Body Text Indent 3" w:semiHidden="0"/>
-    <w:lsdException w:name="Block Text" w:semiHidden="0"/>
-    <w:lsdException w:name="Hyperlink" w:semiHidden="0"/>
-    <w:lsdException w:name="FollowedHyperlink" w:semiHidden="0"/>
-    <w:lsdException w:name="Strong" w:semiHidden="0" w:uiPriority="22" w:unhideWhenUsed="0" w:qFormat="1"/>
-    <w:lsdException w:name="Emphasis" w:semiHidden="0" w:unhideWhenUsed="0" w:qFormat="1"/>
-    <w:lsdException w:name="Normal (Web)" w:uiPriority="99"/>
-    <w:lsdException w:name="Table Grid" w:semiHidden="0" w:uiPriority="59" w:unhideWhenUsed="0"/>
-    <w:lsdException w:name="Placeholder Text" w:uiPriority="99" w:unhideWhenUsed="0"/>
-    <w:lsdException w:name="No Spacing" w:semiHidden="0" w:uiPriority="1" w:unhideWhenUsed="0" w:qFormat="1"/>
-    <w:lsdException w:name="Light Shading" w:semiHidden="0" w:uiPriority="60" w:unhideWhenUsed="0"/>
-    <w:lsdException w:name="Light List" w:semiHidden="0" w:uiPriority="61" w:unhideWhenUsed="0"/>
-    <w:lsdException w:name="Light Grid" w:semiHidden="0" w:uiPriority="62" w:unhideWhenUsed="0"/>
-    <w:lsdException w:name="Medium Shading 1" w:semiHidden="0" w:uiPriority="63" w:unhideWhenUsed="0"/>
-    <w:lsdException w:name="Medium Shading 2" w:semiHidden="0" w:uiPriority="64" w:unhideWhenUsed="0"/>
-    <w:lsdException w:name="Medium List 1" w:semiHidden="0" w:uiPriority="65" w:unhideWhenUsed="0"/>
-    <w:lsdException w:name="Medium List 2" w:semiHidden="0" w:uiPriority="66" w:unhideWhenUsed="0"/>
-    <w:lsdException w:name="Medium Grid 1" w:semiHidden="0" w:uiPriority="67" w:unhideWhenUsed="0"/>
-    <w:lsdException w:name="Medium Grid 2" w:semiHidden="0" w:uiPriority="68" w:unhideWhenUsed="0"/>
-    <w:lsdException w:name="Medium Grid 3" w:semiHidden="0" w:uiPriority="69" w:unhideWhenUsed="0"/>
-    <w:lsdException w:name="Dark List" w:semiHidden="0" w:uiPriority="70" w:unhideWhenUsed="0"/>
-    <w:lsdException w:name="Colorful Shading" w:semiHidden="0" w:uiPriority="71" w:unhideWhenUsed="0"/>
-    <w:lsdException w:name="Colorful List" w:semiHidden="0" w:uiPriority="72" w:unhideWhenUsed="0"/>
-    <w:lsdException w:name="Colorful Grid" w:semiHidden="0" w:uiPriority="73" w:unhideWhenUsed="0"/>
-    <w:lsdException w:name="Light Shading Accent 1" w:semiHidden="0" w:uiPriority="60" w:unhideWhenUsed="0"/>
-    <w:lsdException w:name="Light List Accent 1" w:semiHidden="0" w:uiPriority="61" w:unhideWhenUsed="0"/>
-    <w:lsdException w:name="Light Grid Accent 1" w:semiHidden="0" w:uiPriority="62" w:unhideWhenUsed="0"/>
-    <w:lsdException w:name="Medium Shading 1 Accent 1" w:semiHidden="0" w:uiPriority="63" w:unhideWhenUsed="0"/>
-    <w:lsdException w:name="Medium Shading 2 Accent 1" w:semiHidden="0" w:uiPriority="64" w:unhideWhenUsed="0"/>
-    <w:lsdException w:name="Medium List 1 Accent 1" w:semiHidden="0" w:uiPriority="65" w:unhideWhenUsed="0"/>
-    <w:lsdException w:name="Revision" w:uiPriority="99" w:unhideWhenUsed="0"/>
-    <w:lsdException w:name="List Paragraph" w:semiHidden="0" w:uiPriority="34" w:unhideWhenUsed="0" w:qFormat="1"/>
-    <w:lsdException w:name="Quote" w:semiHidden="0" w:uiPriority="29" w:unhideWhenUsed="0" w:qFormat="1"/>
-    <w:lsdException w:name="Intense Quote" w:semiHidden="0" w:uiPriority="30" w:unhideWhenUsed="0" w:qFormat="1"/>
-    <w:lsdException w:name="Medium List 2 Accent 1" w:semiHidden="0" w:uiPriority="66" w:unhideWhenUsed="0"/>
-    <w:lsdException w:name="Medium Grid 1 Accent 1" w:semiHidden="0" w:uiPriority="67" w:unhideWhenUsed="0"/>
-    <w:lsdException w:name="Medium Grid 2 Accent 1" w:semiHidden="0" w:uiPriority="68" w:unhideWhenUsed="0"/>
-    <w:lsdException w:name="Medium Grid 3 Accent 1" w:semiHidden="0" w:uiPriority="69" w:unhideWhenUsed="0"/>
-    <w:lsdException w:name="Dark List Accent 1" w:semiHidden="0" w:uiPriority="70" w:unhideWhenUsed="0"/>
-    <w:lsdException w:name="Colorful Shading Accent 1" w:semiHidden="0" w:uiPriority="71" w:unhideWhenUsed="0"/>
-    <w:lsdException w:name="Colorful List Accent 1" w:semiHidden="0" w:uiPriority="72" w:unhideWhenUsed="0"/>
-    <w:lsdException w:name="Colorful Grid Accent 1" w:semiHidden="0" w:uiPriority="73" w:unhideWhenUsed="0"/>
-    <w:lsdException w:name="Light Shading Accent 2" w:semiHidden="0" w:uiPriority="60" w:unhideWhenUsed="0"/>
-    <w:lsdException w:name="Light List Accent 2" w:semiHidden="0" w:uiPriority="61" w:unhideWhenUsed="0"/>
-    <w:lsdException w:name="Light Grid Accent 2" w:semiHidden="0" w:uiPriority="62" w:unhideWhenUsed="0"/>
-    <w:lsdException w:name="Medium Shading 1 Accent 2" w:semiHidden="0" w:uiPriority="63" w:unhideWhenUsed="0"/>
-    <w:lsdException w:name="Medium Shading 2 Accent 2" w:semiHidden="0" w:uiPriority="64" w:unhideWhenUsed="0"/>
-    <w:lsdException w:name="Medium List 1 Accent 2" w:semiHidden="0" w:uiPriority="65" w:unhideWhenUsed="0"/>
-    <w:lsdException w:name="Medium List 2 Accent 2" w:semiHidden="0" w:uiPriority="66" w:unhideWhenUsed="0"/>
-    <w:lsdException w:name="Medium Grid 1 Accent 2" w:semiHidden="0" w:uiPriority="67" w:unhideWhenUsed="0"/>
-    <w:lsdException w:name="Medium Grid 2 Accent 2" w:semiHidden="0" w:uiPriority="68" w:unhideWhenUsed="0"/>
-    <w:lsdException w:name="Medium Grid 3 Accent 2" w:semiHidden="0" w:uiPriority="69" w:unhideWhenUsed="0"/>
-    <w:lsdException w:name="Dark List Accent 2" w:semiHidden="0" w:uiPriority="70" w:unhideWhenUsed="0"/>
-    <w:lsdException w:name="Colorful Shading Accent 2" w:semiHidden="0" w:uiPriority="71" w:unhideWhenUsed="0"/>
-    <w:lsdException w:name="Colorful List Accent 2" w:semiHidden="0" w:uiPriority="72" w:unhideWhenUsed="0"/>
-    <w:lsdException w:name="Colorful Grid Accent 2" w:semiHidden="0" w:uiPriority="73" w:unhideWhenUsed="0"/>
-    <w:lsdException w:name="Light Shading Accent 3" w:semiHidden="0" w:uiPriority="60" w:unhideWhenUsed="0"/>
-    <w:lsdException w:name="Light List Accent 3" w:semiHidden="0" w:uiPriority="61" w:unhideWhenUsed="0"/>
-    <w:lsdException w:name="Light Grid Accent 3" w:semiHidden="0" w:uiPriority="62" w:unhideWhenUsed="0"/>
-    <w:lsdException w:name="Medium Shading 1 Accent 3" w:semiHidden="0" w:uiPriority="63" w:unhideWhenUsed="0"/>
-    <w:lsdException w:name="Medium Shading 2 Accent 3" w:semiHidden="0" w:uiPriority="64" w:unhideWhenUsed="0"/>
-    <w:lsdException w:name="Medium List 1 Accent 3" w:semiHidden="0" w:uiPriority="65" w:unhideWhenUsed="0"/>
-    <w:lsdException w:name="Medium List 2 Accent 3" w:semiHidden="0" w:uiPriority="66" w:unhideWhenUsed="0"/>
-    <w:lsdException w:name="Medium Grid 1 Accent 3" w:semiHidden="0" w:uiPriority="67" w:unhideWhenUsed="0"/>
-    <w:lsdException w:name="Medium Grid 2 Accent 3" w:semiHidden="0" w:uiPriority="68" w:unhideWhenUsed="0"/>
-    <w:lsdException w:name="Medium Grid 3 Accent 3" w:semiHidden="0" w:uiPriority="69" w:unhideWhenUsed="0"/>
-    <w:lsdException w:name="Dark List Accent 3" w:semiHidden="0" w:uiPriority="70" w:unhideWhenUsed="0"/>
-    <w:lsdException w:name="Colorful Shading Accent 3" w:semiHidden="0" w:uiPriority="71" w:unhideWhenUsed="0"/>
-    <w:lsdException w:name="Colorful List Accent 3" w:semiHidden="0" w:uiPriority="72" w:unhideWhenUsed="0"/>
-    <w:lsdException w:name="Colorful Grid Accent 3" w:semiHidden="0" w:uiPriority="73" w:unhideWhenUsed="0"/>
-    <w:lsdException w:name="Light Shading Accent 4" w:semiHidden="0" w:uiPriority="60" w:unhideWhenUsed="0"/>
-    <w:lsdException w:name="Light List Accent 4" w:semiHidden="0" w:uiPriority="61" w:unhideWhenUsed="0"/>
-    <w:lsdException w:name="Light Grid Accent 4" w:semiHidden="0" w:uiPriority="62" w:unhideWhenUsed="0"/>
-    <w:lsdException w:name="Medium Shading 1 Accent 4" w:semiHidden="0" w:uiPriority="63" w:unhideWhenUsed="0"/>
-    <w:lsdException w:name="Medium Shading 2 Accent 4" w:semiHidden="0" w:uiPriority="64" w:unhideWhenUsed="0"/>
-    <w:lsdException w:name="Medium List 1 Accent 4" w:semiHidden="0" w:uiPriority="65" w:unhideWhenUsed="0"/>
-    <w:lsdException w:name="Medium List 2 Accent 4" w:semiHidden="0" w:uiPriority="66" w:unhideWhenUsed="0"/>
-    <w:lsdException w:name="Medium Grid 1 Accent 4" w:semiHidden="0" w:uiPriority="67" w:unhideWhenUsed="0"/>
-    <w:lsdException w:name="Medium Grid 2 Accent 4" w:semiHidden="0" w:uiPriority="68" w:unhideWhenUsed="0"/>
-    <w:lsdException w:name="Medium Grid 3 Accent 4" w:semiHidden="0" w:uiPriority="69" w:unhideWhenUsed="0"/>
-    <w:lsdException w:name="Dark List Accent 4" w:semiHidden="0" w:uiPriority="70" w:unhideWhenUsed="0"/>
-    <w:lsdException w:name="Colorful Shading Accent 4" w:semiHidden="0" w:uiPriority="71" w:unhideWhenUsed="0"/>
-    <w:lsdException w:name="Colorful List Accent 4" w:semiHidden="0" w:uiPriority="72" w:unhideWhenUsed="0"/>
-    <w:lsdException w:name="Colorful Grid Accent 4" w:semiHidden="0" w:uiPriority="73" w:unhideWhenUsed="0"/>
-    <w:lsdException w:name="Light Shading Accent 5" w:semiHidden="0" w:uiPriority="60" w:unhideWhenUsed="0"/>
-    <w:lsdException w:name="Light List Accent 5" w:semiHidden="0" w:uiPriority="61" w:unhideWhenUsed="0"/>
-    <w:lsdException w:name="Light Grid Accent 5" w:semiHidden="0" w:uiPriority="62" w:unhideWhenUsed="0"/>
-    <w:lsdException w:name="Medium Shading 1 Accent 5" w:semiHidden="0" w:uiPriority="63" w:unhideWhenUsed="0"/>
-    <w:lsdException w:name="Medium Shading 2 Accent 5" w:semiHidden="0" w:uiPriority="64" w:unhideWhenUsed="0"/>
-    <w:lsdException w:name="Medium List 1 Accent 5" w:semiHidden="0" w:uiPriority="65" w:unhideWhenUsed="0"/>
-    <w:lsdException w:name="Medium List 2 Accent 5" w:semiHidden="0" w:uiPriority="66" w:unhideWhenUsed="0"/>
-    <w:lsdException w:name="Medium Grid 1 Accent 5" w:semiHidden="0" w:uiPriority="67" w:unhideWhenUsed="0"/>
-    <w:lsdException w:name="Medium Grid 2 Accent 5" w:semiHidden="0" w:uiPriority="68" w:unhideWhenUsed="0"/>
-    <w:lsdException w:name="Medium Grid 3 Accent 5" w:semiHidden="0" w:uiPriority="69" w:unhideWhenUsed="0"/>
-    <w:lsdException w:name="Dark List Accent 5" w:semiHidden="0" w:uiPriority="70" w:unhideWhenUsed="0"/>
-    <w:lsdException w:name="Colorful Shading Accent 5" w:semiHidden="0" w:uiPriority="71" w:unhideWhenUsed="0"/>
-    <w:lsdException w:name="Colorful List Accent 5" w:semiHidden="0" w:uiPriority="72" w:unhideWhenUsed="0"/>
-    <w:lsdException w:name="Colorful Grid Accent 5" w:semiHidden="0" w:uiPriority="73" w:unhideWhenUsed="0"/>
-    <w:lsdException w:name="Light Shading Accent 6" w:semiHidden="0" w:uiPriority="60" w:unhideWhenUsed="0"/>
-    <w:lsdException w:name="Light List Accent 6" w:semiHidden="0" w:uiPriority="61" w:unhideWhenUsed="0"/>
-    <w:lsdException w:name="Light Grid Accent 6" w:semiHidden="0" w:uiPriority="62" w:unhideWhenUsed="0"/>
-    <w:lsdException w:name="Medium Shading 1 Accent 6" w:semiHidden="0" w:uiPriority="63" w:unhideWhenUsed="0"/>
-    <w:lsdException w:name="Medium Shading 2 Accent 6" w:semiHidden="0" w:uiPriority="64" w:unhideWhenUsed="0"/>
-    <w:lsdException w:name="Medium List 1 Accent 6" w:semiHidden="0" w:uiPriority="65" w:unhideWhenUsed="0"/>
-    <w:lsdException w:name="Medium List 2 Accent 6" w:semiHidden="0" w:uiPriority="66" w:unhideWhenUsed="0"/>
-    <w:lsdException w:name="Medium Grid 1 Accent 6" w:semiHidden="0" w:uiPriority="67" w:unhideWhenUsed="0"/>
-    <w:lsdException w:name="Medium Grid 2 Accent 6" w:semiHidden="0" w:uiPriority="68" w:unhideWhenUsed="0"/>
-    <w:lsdException w:name="Medium Grid 3 Accent 6" w:semiHidden="0" w:uiPriority="69" w:unhideWhenUsed="0"/>
-    <w:lsdException w:name="Dark List Accent 6" w:semiHidden="0" w:uiPriority="70" w:unhideWhenUsed="0"/>
-    <w:lsdException w:name="Colorful Shading Accent 6" w:semiHidden="0" w:uiPriority="71" w:unhideWhenUsed="0"/>
-    <w:lsdException w:name="Colorful List Accent 6" w:semiHidden="0" w:uiPriority="72" w:unhideWhenUsed="0"/>
-    <w:lsdException w:name="Colorful Grid Accent 6" w:semiHidden="0" w:uiPriority="73" w:unhideWhenUsed="0"/>
-    <w:lsdException w:name="Subtle Emphasis" w:semiHidden="0" w:uiPriority="19" w:unhideWhenUsed="0" w:qFormat="1"/>
-    <w:lsdException w:name="Intense Emphasis" w:semiHidden="0" w:uiPriority="21" w:unhideWhenUsed="0" w:qFormat="1"/>
-    <w:lsdException w:name="Subtle Reference" w:semiHidden="0" w:uiPriority="31" w:unhideWhenUsed="0" w:qFormat="1"/>
-    <w:lsdException w:name="Intense Reference" w:semiHidden="0" w:uiPriority="32" w:unhideWhenUsed="0" w:qFormat="1"/>
-    <w:lsdException w:name="Book Title" w:semiHidden="0" w:uiPriority="33" w:unhideWhenUsed="0" w:qFormat="1"/>
-    <w:lsdException w:name="Bibliography" w:uiPriority="37"/>
-    <w:lsdException w:name="TOC Heading" w:uiPriority="39" w:qFormat="1"/>
+  <w:latentStyles w:defLockedState="0" w:defUIPriority="0" w:defSemiHidden="0" w:defUnhideWhenUsed="0" w:defQFormat="0" w:count="371">
+    <w:lsdException w:name="Normal" w:qFormat="1"/>
+    <w:lsdException w:name="heading 1" w:qFormat="1"/>
+    <w:lsdException w:name="heading 2" w:qFormat="1"/>
+    <w:lsdException w:name="heading 3" w:uiPriority="9" w:qFormat="1"/>
+    <w:lsdException w:name="heading 4" w:qFormat="1"/>
+    <w:lsdException w:name="heading 5" w:qFormat="1"/>
+    <w:lsdException w:name="heading 6" w:qFormat="1"/>
+    <w:lsdException w:name="heading 7" w:unhideWhenUsed="1" w:qFormat="1"/>
+    <w:lsdException w:name="heading 8" w:unhideWhenUsed="1" w:qFormat="1"/>
+    <w:lsdException w:name="heading 9" w:unhideWhenUsed="1" w:qFormat="1"/>
+    <w:lsdException w:name="index 1" w:semiHidden="1" w:unhideWhenUsed="1"/>
+    <w:lsdException w:name="index 2" w:unhideWhenUsed="1"/>
+    <w:lsdException w:name="index 3" w:unhideWhenUsed="1"/>
+    <w:lsdException w:name="index 4" w:unhideWhenUsed="1"/>
+    <w:lsdException w:name="index 5" w:unhideWhenUsed="1"/>
+    <w:lsdException w:name="index 6" w:unhideWhenUsed="1"/>
+    <w:lsdException w:name="index 7" w:semiHidden="1" w:unhideWhenUsed="1"/>
+    <w:lsdException w:name="index 8" w:semiHidden="1" w:unhideWhenUsed="1"/>
+    <w:lsdException w:name="index 9" w:semiHidden="1" w:unhideWhenUsed="1"/>
+    <w:lsdException w:name="toc 1" w:semiHidden="1" w:uiPriority="39" w:unhideWhenUsed="1"/>
+    <w:lsdException w:name="toc 2" w:semiHidden="1" w:uiPriority="39" w:unhideWhenUsed="1"/>
+    <w:lsdException w:name="toc 3" w:semiHidden="1" w:unhideWhenUsed="1"/>
+    <w:lsdException w:name="toc 4" w:semiHidden="1" w:unhideWhenUsed="1"/>
+    <w:lsdException w:name="toc 5" w:semiHidden="1" w:unhideWhenUsed="1"/>
+    <w:lsdException w:name="toc 6" w:semiHidden="1" w:unhideWhenUsed="1"/>
+    <w:lsdException w:name="toc 7" w:semiHidden="1" w:unhideWhenUsed="1"/>
+    <w:lsdException w:name="toc 8" w:semiHidden="1" w:unhideWhenUsed="1"/>
+    <w:lsdException w:name="toc 9" w:semiHidden="1" w:unhideWhenUsed="1"/>
+    <w:lsdException w:name="Normal Indent" w:semiHidden="1" w:unhideWhenUsed="1"/>
+    <w:lsdException w:name="footnote text" w:semiHidden="1" w:unhideWhenUsed="1"/>
+    <w:lsdException w:name="annotation text" w:semiHidden="1" w:unhideWhenUsed="1"/>
+    <w:lsdException w:name="header" w:semiHidden="1" w:unhideWhenUsed="1"/>
+    <w:lsdException w:name="footer" w:semiHidden="1" w:unhideWhenUsed="1"/>
+    <w:lsdException w:name="index heading" w:semiHidden="1" w:unhideWhenUsed="1"/>
+    <w:lsdException w:name="caption" w:semiHidden="1" w:unhideWhenUsed="1" w:qFormat="1"/>
+    <w:lsdException w:name="table of figures" w:semiHidden="1" w:unhideWhenUsed="1"/>
+    <w:lsdException w:name="envelope address" w:semiHidden="1" w:unhideWhenUsed="1"/>
+    <w:lsdException w:name="envelope return" w:semiHidden="1" w:unhideWhenUsed="1"/>
+    <w:lsdException w:name="footnote reference" w:semiHidden="1" w:unhideWhenUsed="1"/>
+    <w:lsdException w:name="annotation reference" w:semiHidden="1" w:unhideWhenUsed="1"/>
+    <w:lsdException w:name="line number" w:semiHidden="1" w:unhideWhenUsed="1"/>
+    <w:lsdException w:name="page number" w:semiHidden="1" w:unhideWhenUsed="1"/>
+    <w:lsdException w:name="endnote reference" w:semiHidden="1" w:unhideWhenUsed="1"/>
+    <w:lsdException w:name="endnote text" w:semiHidden="1" w:unhideWhenUsed="1"/>
+    <w:lsdException w:name="table of authorities" w:semiHidden="1" w:unhideWhenUsed="1"/>
+    <w:lsdException w:name="macro" w:semiHidden="1" w:unhideWhenUsed="1"/>
+    <w:lsdException w:name="toa heading" w:semiHidden="1" w:unhideWhenUsed="1"/>
+    <w:lsdException w:name="List" w:semiHidden="1" w:unhideWhenUsed="1"/>
+    <w:lsdException w:name="List Bullet" w:semiHidden="1" w:unhideWhenUsed="1"/>
+    <w:lsdException w:name="List Number" w:semiHidden="1" w:unhideWhenUsed="1"/>
+    <w:lsdException w:name="List 2" w:semiHidden="1" w:unhideWhenUsed="1"/>
+    <w:lsdException w:name="List 3" w:semiHidden="1" w:unhideWhenUsed="1"/>
+    <w:lsdException w:name="List 4" w:semiHidden="1" w:unhideWhenUsed="1"/>
+    <w:lsdException w:name="List 5" w:semiHidden="1" w:unhideWhenUsed="1"/>
+    <w:lsdException w:name="List Bullet 2" w:semiHidden="1" w:unhideWhenUsed="1"/>
+    <w:lsdException w:name="List Bullet 3" w:semiHidden="1" w:unhideWhenUsed="1"/>
+    <w:lsdException w:name="List Bullet 4" w:semiHidden="1" w:unhideWhenUsed="1"/>
+    <w:lsdException w:name="List Bullet 5" w:semiHidden="1" w:unhideWhenUsed="1"/>
+    <w:lsdException w:name="List Number 2" w:unhideWhenUsed="1"/>
+    <w:lsdException w:name="List Number 3" w:semiHidden="1" w:unhideWhenUsed="1"/>
+    <w:lsdException w:name="List Number 4" w:semiHidden="1" w:unhideWhenUsed="1"/>
+    <w:lsdException w:name="List Number 5" w:unhideWhenUsed="1"/>
+    <w:lsdException w:name="Title" w:qFormat="1"/>
+    <w:lsdException w:name="Closing" w:semiHidden="1" w:unhideWhenUsed="1"/>
+    <w:lsdException w:name="Signature" w:semiHidden="1" w:unhideWhenUsed="1"/>
+    <w:lsdException w:name="Default Paragraph Font" w:semiHidden="1" w:unhideWhenUsed="1"/>
+    <w:lsdException w:name="Body Text" w:semiHidden="1" w:unhideWhenUsed="1"/>
+    <w:lsdException w:name="Body Text Indent" w:semiHidden="1" w:unhideWhenUsed="1"/>
+    <w:lsdException w:name="List Continue" w:semiHidden="1" w:unhideWhenUsed="1"/>
+    <w:lsdException w:name="List Continue 2" w:semiHidden="1" w:unhideWhenUsed="1"/>
+    <w:lsdException w:name="List Continue 3" w:semiHidden="1" w:unhideWhenUsed="1"/>
+    <w:lsdException w:name="List Continue 4" w:semiHidden="1" w:unhideWhenUsed="1"/>
+    <w:lsdException w:name="List Continue 5" w:semiHidden="1" w:unhideWhenUsed="1"/>
+    <w:lsdException w:name="Message Header" w:semiHidden="1" w:unhideWhenUsed="1"/>
+    <w:lsdException w:name="Subtitle" w:qFormat="1"/>
+    <w:lsdException w:name="Salutation" w:semiHidden="1" w:unhideWhenUsed="1"/>
+    <w:lsdException w:name="Date" w:semiHidden="1" w:unhideWhenUsed="1"/>
+    <w:lsdException w:name="Body Text First Indent" w:semiHidden="1" w:unhideWhenUsed="1"/>
+    <w:lsdException w:name="Body Text First Indent 2" w:semiHidden="1" w:unhideWhenUsed="1"/>
+    <w:lsdException w:name="Note Heading" w:semiHidden="1" w:unhideWhenUsed="1"/>
+    <w:lsdException w:name="Body Text 2" w:semiHidden="1" w:unhideWhenUsed="1"/>
+    <w:lsdException w:name="Body Text 3" w:semiHidden="1" w:unhideWhenUsed="1"/>
+    <w:lsdException w:name="Body Text Indent 2" w:semiHidden="1" w:unhideWhenUsed="1"/>
+    <w:lsdException w:name="Body Text Indent 3" w:unhideWhenUsed="1"/>
+    <w:lsdException w:name="Block Text" w:unhideWhenUsed="1"/>
+    <w:lsdException w:name="Hyperlink" w:unhideWhenUsed="1"/>
+    <w:lsdException w:name="FollowedHyperlink" w:unhideWhenUsed="1"/>
+    <w:lsdException w:name="Strong" w:uiPriority="22" w:qFormat="1"/>
+    <w:lsdException w:name="Emphasis" w:qFormat="1"/>
+    <w:lsdException w:name="Document Map" w:semiHidden="1" w:unhideWhenUsed="1"/>
+    <w:lsdException w:name="Plain Text" w:semiHidden="1" w:unhideWhenUsed="1"/>
+    <w:lsdException w:name="E-mail Signature" w:semiHidden="1" w:unhideWhenUsed="1"/>
+    <w:lsdException w:name="HTML Top of Form" w:semiHidden="1" w:unhideWhenUsed="1"/>
+    <w:lsdException w:name="HTML Bottom of Form" w:semiHidden="1" w:unhideWhenUsed="1"/>
+    <w:lsdException w:name="Normal (Web)" w:semiHidden="1" w:uiPriority="99" w:unhideWhenUsed="1"/>
+    <w:lsdException w:name="HTML Acronym" w:semiHidden="1" w:unhideWhenUsed="1"/>
+    <w:lsdException w:name="HTML Address" w:semiHidden="1" w:unhideWhenUsed="1"/>
+    <w:lsdException w:name="HTML Cite" w:semiHidden="1" w:unhideWhenUsed="1"/>
+    <w:lsdException w:name="HTML Code" w:semiHidden="1" w:unhideWhenUsed="1"/>
+    <w:lsdException w:name="HTML Definition" w:semiHidden="1" w:unhideWhenUsed="1"/>
+    <w:lsdException w:name="HTML Keyboard" w:semiHidden="1" w:unhideWhenUsed="1"/>
+    <w:lsdException w:name="HTML Preformatted" w:semiHidden="1" w:unhideWhenUsed="1"/>
+    <w:lsdException w:name="HTML Sample" w:semiHidden="1" w:unhideWhenUsed="1"/>
+    <w:lsdException w:name="HTML Typewriter" w:semiHidden="1" w:unhideWhenUsed="1"/>
+    <w:lsdException w:name="HTML Variable" w:semiHidden="1" w:unhideWhenUsed="1"/>
+    <w:lsdException w:name="Normal Table" w:semiHidden="1" w:unhideWhenUsed="1"/>
+    <w:lsdException w:name="annotation subject" w:semiHidden="1" w:unhideWhenUsed="1"/>
+    <w:lsdException w:name="No List" w:semiHidden="1" w:unhideWhenUsed="1"/>
+    <w:lsdException w:name="Outline List 1" w:semiHidden="1" w:unhideWhenUsed="1"/>
+    <w:lsdException w:name="Outline List 2" w:semiHidden="1" w:unhideWhenUsed="1"/>
+    <w:lsdException w:name="Outline List 3" w:semiHidden="1" w:unhideWhenUsed="1"/>
+    <w:lsdException w:name="Table Simple 1" w:semiHidden="1" w:unhideWhenUsed="1"/>
+    <w:lsdException w:name="Table Simple 2" w:semiHidden="1" w:unhideWhenUsed="1"/>
+    <w:lsdException w:name="Table Simple 3" w:semiHidden="1" w:unhideWhenUsed="1"/>
+    <w:lsdException w:name="Table Classic 1" w:semiHidden="1" w:unhideWhenUsed="1"/>
+    <w:lsdException w:name="Table Classic 2" w:semiHidden="1" w:unhideWhenUsed="1"/>
+    <w:lsdException w:name="Table Classic 3" w:semiHidden="1" w:unhideWhenUsed="1"/>
+    <w:lsdException w:name="Table Classic 4" w:semiHidden="1" w:unhideWhenUsed="1"/>
+    <w:lsdException w:name="Table Colorful 1" w:semiHidden="1" w:unhideWhenUsed="1"/>
+    <w:lsdException w:name="Table Colorful 2" w:semiHidden="1" w:unhideWhenUsed="1"/>
+    <w:lsdException w:name="Table Colorful 3" w:semiHidden="1" w:unhideWhenUsed="1"/>
+    <w:lsdException w:name="Table Columns 1" w:semiHidden="1" w:unhideWhenUsed="1"/>
+    <w:lsdException w:name="Table Columns 2" w:semiHidden="1" w:unhideWhenUsed="1"/>
+    <w:lsdException w:name="Table Columns 3" w:semiHidden="1" w:unhideWhenUsed="1"/>
+    <w:lsdException w:name="Table Columns 4" w:semiHidden="1" w:unhideWhenUsed="1"/>
+    <w:lsdException w:name="Table Columns 5" w:semiHidden="1" w:unhideWhenUsed="1"/>
+    <w:lsdException w:name="Table Grid 1" w:semiHidden="1" w:unhideWhenUsed="1"/>
+    <w:lsdException w:name="Table Grid 2" w:semiHidden="1" w:unhideWhenUsed="1"/>
+    <w:lsdException w:name="Table Grid 3" w:semiHidden="1" w:unhideWhenUsed="1"/>
+    <w:lsdException w:name="Table Grid 4" w:semiHidden="1" w:unhideWhenUsed="1"/>
+    <w:lsdException w:name="Table Grid 5" w:semiHidden="1" w:unhideWhenUsed="1"/>
+    <w:lsdException w:name="Table Grid 6" w:semiHidden="1" w:unhideWhenUsed="1"/>
+    <w:lsdException w:name="Table Grid 7" w:semiHidden="1" w:unhideWhenUsed="1"/>
+    <w:lsdException w:name="Table Grid 8" w:semiHidden="1" w:unhideWhenUsed="1"/>
+    <w:lsdException w:name="Table List 1" w:semiHidden="1" w:unhideWhenUsed="1"/>
+    <w:lsdException w:name="Table List 2" w:semiHidden="1" w:unhideWhenUsed="1"/>
+    <w:lsdException w:name="Table List 3" w:semiHidden="1" w:unhideWhenUsed="1"/>
+    <w:lsdException w:name="Table List 4" w:semiHidden="1" w:unhideWhenUsed="1"/>
+    <w:lsdException w:name="Table List 5" w:semiHidden="1" w:unhideWhenUsed="1"/>
+    <w:lsdException w:name="Table List 6" w:semiHidden="1" w:unhideWhenUsed="1"/>
+    <w:lsdException w:name="Table List 7" w:semiHidden="1" w:unhideWhenUsed="1"/>
+    <w:lsdException w:name="Table List 8" w:semiHidden="1" w:unhideWhenUsed="1"/>
+    <w:lsdException w:name="Table 3D effects 1" w:semiHidden="1" w:unhideWhenUsed="1"/>
+    <w:lsdException w:name="Table 3D effects 2" w:semiHidden="1" w:unhideWhenUsed="1"/>
+    <w:lsdException w:name="Table 3D effects 3" w:semiHidden="1" w:unhideWhenUsed="1"/>
+    <w:lsdException w:name="Table Contemporary" w:semiHidden="1" w:unhideWhenUsed="1"/>
+    <w:lsdException w:name="Table Elegant" w:semiHidden="1" w:unhideWhenUsed="1"/>
+    <w:lsdException w:name="Table Professional" w:semiHidden="1" w:unhideWhenUsed="1"/>
+    <w:lsdException w:name="Table Subtle 1" w:semiHidden="1" w:unhideWhenUsed="1"/>
+    <w:lsdException w:name="Table Subtle 2" w:semiHidden="1" w:unhideWhenUsed="1"/>
+    <w:lsdException w:name="Table Web 1" w:semiHidden="1" w:unhideWhenUsed="1"/>
+    <w:lsdException w:name="Table Web 2" w:semiHidden="1" w:unhideWhenUsed="1"/>
+    <w:lsdException w:name="Table Web 3" w:semiHidden="1" w:unhideWhenUsed="1"/>
+    <w:lsdException w:name="Balloon Text" w:semiHidden="1" w:unhideWhenUsed="1"/>
+    <w:lsdException w:name="Table Grid" w:uiPriority="59"/>
+    <w:lsdException w:name="Table Theme" w:semiHidden="1" w:unhideWhenUsed="1"/>
+    <w:lsdException w:name="Placeholder Text" w:semiHidden="1" w:uiPriority="99"/>
+    <w:lsdException w:name="No Spacing" w:uiPriority="1" w:qFormat="1"/>
+    <w:lsdException w:name="Light Shading" w:uiPriority="60"/>
+    <w:lsdException w:name="Light List" w:uiPriority="61"/>
+    <w:lsdException w:name="Light Grid" w:uiPriority="62"/>
+    <w:lsdException w:name="Medium Shading 1" w:uiPriority="63"/>
+    <w:lsdException w:name="Medium Shading 2" w:uiPriority="64"/>
+    <w:lsdException w:name="Medium List 1" w:uiPriority="65"/>
+    <w:lsdException w:name="Medium List 2" w:uiPriority="66"/>
+    <w:lsdException w:name="Medium Grid 1" w:uiPriority="67"/>
+    <w:lsdException w:name="Medium Grid 2" w:uiPriority="68"/>
+    <w:lsdException w:name="Medium Grid 3" w:uiPriority="69"/>
+    <w:lsdException w:name="Dark List" w:uiPriority="70"/>
+    <w:lsdException w:name="Colorful Shading" w:uiPriority="71"/>
+    <w:lsdException w:name="Colorful List" w:uiPriority="72"/>
+    <w:lsdException w:name="Colorful Grid" w:uiPriority="73"/>
+    <w:lsdException w:name="Light Shading Accent 1" w:uiPriority="60"/>
+    <w:lsdException w:name="Light List Accent 1" w:uiPriority="61"/>
+    <w:lsdException w:name="Light Grid Accent 1" w:uiPriority="62"/>
+    <w:lsdException w:name="Medium Shading 1 Accent 1" w:uiPriority="63"/>
+    <w:lsdException w:name="Medium Shading 2 Accent 1" w:uiPriority="64"/>
+    <w:lsdException w:name="Medium List 1 Accent 1" w:uiPriority="65"/>
+    <w:lsdException w:name="Revision" w:semiHidden="1" w:uiPriority="99"/>
+    <w:lsdException w:name="List Paragraph" w:uiPriority="34" w:qFormat="1"/>
+    <w:lsdException w:name="Quote" w:uiPriority="29" w:qFormat="1"/>
+    <w:lsdException w:name="Intense Quote" w:uiPriority="30" w:qFormat="1"/>
+    <w:lsdException w:name="Medium List 2 Accent 1" w:uiPriority="66"/>
+    <w:lsdException w:name="Medium Grid 1 Accent 1" w:uiPriority="67"/>
+    <w:lsdException w:name="Medium Grid 2 Accent 1" w:uiPriority="68"/>
+    <w:lsdException w:name="Medium Grid 3 Accent 1" w:uiPriority="69"/>
+    <w:lsdException w:name="Dark List Accent 1" w:uiPriority="70"/>
+    <w:lsdException w:name="Colorful Shading Accent 1" w:uiPriority="71"/>
+    <w:lsdException w:name="Colorful List Accent 1" w:uiPriority="72"/>
+    <w:lsdException w:name="Colorful Grid Accent 1" w:uiPriority="73"/>
+    <w:lsdException w:name="Light Shading Accent 2" w:uiPriority="60"/>
+    <w:lsdException w:name="Light List Accent 2" w:uiPriority="61"/>
+    <w:lsdException w:name="Light Grid Accent 2" w:uiPriority="62"/>
+    <w:lsdException w:name="Medium Shading 1 Accent 2" w:uiPriority="63"/>
+    <w:lsdException w:name="Medium Shading 2 Accent 2" w:uiPriority="64"/>
+    <w:lsdException w:name="Medium List 1 Accent 2" w:uiPriority="65"/>
+    <w:lsdException w:name="Medium List 2 Accent 2" w:uiPriority="66"/>
+    <w:lsdException w:name="Medium Grid 1 Accent 2" w:uiPriority="67"/>
+    <w:lsdException w:name="Medium Grid 2 Accent 2" w:uiPriority="68"/>
+    <w:lsdException w:name="Medium Grid 3 Accent 2" w:uiPriority="69"/>
+    <w:lsdException w:name="Dark List Accent 2" w:uiPriority="70"/>
+    <w:lsdException w:name="Colorful Shading Accent 2" w:uiPriority="71"/>
+    <w:lsdException w:name="Colorful List Accent 2" w:uiPriority="72"/>
+    <w:lsdException w:name="Colorful Grid Accent 2" w:uiPriority="73"/>
+    <w:lsdException w:name="Light Shading Accent 3" w:uiPriority="60"/>
+    <w:lsdException w:name="Light List Accent 3" w:uiPriority="61"/>
+    <w:lsdException w:name="Light Grid Accent 3" w:uiPriority="62"/>
+    <w:lsdException w:name="Medium Shading 1 Accent 3" w:uiPriority="63"/>
+    <w:lsdException w:name="Medium Shading 2 Accent 3" w:uiPriority="64"/>
+    <w:lsdException w:name="Medium List 1 Accent 3" w:uiPriority="65"/>
+    <w:lsdException w:name="Medium List 2 Accent 3" w:uiPriority="66"/>
+    <w:lsdException w:name="Medium Grid 1 Accent 3" w:uiPriority="67"/>
+    <w:lsdException w:name="Medium Grid 2 Accent 3" w:uiPriority="68"/>
+    <w:lsdException w:name="Medium Grid 3 Accent 3" w:uiPriority="69"/>
+    <w:lsdException w:name="Dark List Accent 3" w:uiPriority="70"/>
+    <w:lsdException w:name="Colorful Shading Accent 3" w:uiPriority="71"/>
+    <w:lsdException w:name="Colorful List Accent 3" w:uiPriority="72"/>
+    <w:lsdException w:name="Colorful Grid Accent 3" w:uiPriority="73"/>
+    <w:lsdException w:name="Light Shading Accent 4" w:uiPriority="60"/>
+    <w:lsdException w:name="Light List Accent 4" w:uiPriority="61"/>
+    <w:lsdException w:name="Light Grid Accent 4" w:uiPriority="62"/>
+    <w:lsdException w:name="Medium Shading 1 Accent 4" w:uiPriority="63"/>
+    <w:lsdException w:name="Medium Shading 2 Accent 4" w:uiPriority="64"/>
+    <w:lsdException w:name="Medium List 1 Accent 4" w:uiPriority="65"/>
+    <w:lsdException w:name="Medium List 2 Accent 4" w:uiPriority="66"/>
+    <w:lsdException w:name="Medium Grid 1 Accent 4" w:uiPriority="67"/>
+    <w:lsdException w:name="Medium Grid 2 Accent 4" w:uiPriority="68"/>
+    <w:lsdException w:name="Medium Grid 3 Accent 4" w:uiPriority="69"/>
+    <w:lsdException w:name="Dark List Accent 4" w:uiPriority="70"/>
+    <w:lsdException w:name="Colorful Shading Accent 4" w:uiPriority="71"/>
+    <w:lsdException w:name="Colorful List Accent 4" w:uiPriority="72"/>
+    <w:lsdException w:name="Colorful Grid Accent 4" w:uiPriority="73"/>
+    <w:lsdException w:name="Light Shading Accent 5" w:uiPriority="60"/>
+    <w:lsdException w:name="Light List Accent 5" w:uiPriority="61"/>
+    <w:lsdException w:name="Light Grid Accent 5" w:uiPriority="62"/>
+    <w:lsdException w:name="Medium Shading 1 Accent 5" w:uiPriority="63"/>
+    <w:lsdException w:name="Medium Shading 2 Accent 5" w:uiPriority="64"/>
+    <w:lsdException w:name="Medium List 1 Accent 5" w:uiPriority="65"/>
+    <w:lsdException w:name="Medium List 2 Accent 5" w:uiPriority="66"/>
+    <w:lsdException w:name="Medium Grid 1 Accent 5" w:uiPriority="67"/>
+    <w:lsdException w:name="Medium Grid 2 Accent 5" w:uiPriority="68"/>
+    <w:lsdException w:name="Medium Grid 3 Accent 5" w:uiPriority="69"/>
+    <w:lsdException w:name="Dark List Accent 5" w:uiPriority="70"/>
+    <w:lsdException w:name="Colorful Shading Accent 5" w:uiPriority="71"/>
+    <w:lsdException w:name="Colorful List Accent 5" w:uiPriority="72"/>
+    <w:lsdException w:name="Colorful Grid Accent 5" w:uiPriority="73"/>
+    <w:lsdException w:name="Light Shading Accent 6" w:uiPriority="60"/>
+    <w:lsdException w:name="Light List Accent 6" w:uiPriority="61"/>
+    <w:lsdException w:name="Light Grid Accent 6" w:uiPriority="62"/>
+    <w:lsdException w:name="Medium Shading 1 Accent 6" w:uiPriority="63"/>
+    <w:lsdException w:name="Medium Shading 2 Accent 6" w:uiPriority="64"/>
+    <w:lsdException w:name="Medium List 1 Accent 6" w:uiPriority="65"/>
+    <w:lsdException w:name="Medium List 2 Accent 6" w:uiPriority="66"/>
+    <w:lsdException w:name="Medium Grid 1 Accent 6" w:uiPriority="67"/>
+    <w:lsdException w:name="Medium Grid 2 Accent 6" w:uiPriority="68"/>
+    <w:lsdException w:name="Medium Grid 3 Accent 6" w:uiPriority="69"/>
+    <w:lsdException w:name="Dark List Accent 6" w:uiPriority="70"/>
+    <w:lsdException w:name="Colorful Shading Accent 6" w:uiPriority="71"/>
+    <w:lsdException w:name="Colorful List Accent 6" w:uiPriority="72"/>
+    <w:lsdException w:name="Colorful Grid Accent 6" w:uiPriority="73"/>
+    <w:lsdException w:name="Subtle Emphasis" w:uiPriority="19" w:qFormat="1"/>
+    <w:lsdException w:name="Intense Emphasis" w:uiPriority="21" w:qFormat="1"/>
+    <w:lsdException w:name="Subtle Reference" w:uiPriority="31" w:qFormat="1"/>
+    <w:lsdException w:name="Intense Reference" w:uiPriority="32" w:qFormat="1"/>
+    <w:lsdException w:name="Book Title" w:uiPriority="33" w:qFormat="1"/>
+    <w:lsdException w:name="Bibliography" w:semiHidden="1" w:uiPriority="37" w:unhideWhenUsed="1"/>
+    <w:lsdException w:name="TOC Heading" w:semiHidden="1" w:uiPriority="39" w:unhideWhenUsed="1" w:qFormat="1"/>
+    <w:lsdException w:name="Plain Table 1" w:uiPriority="41"/>
+    <w:lsdException w:name="Plain Table 2" w:uiPriority="42"/>
+    <w:lsdException w:name="Plain Table 3" w:uiPriority="43"/>
+    <w:lsdException w:name="Plain Table 4" w:uiPriority="44"/>
+    <w:lsdException w:name="Plain Table 5" w:uiPriority="45"/>
+    <w:lsdException w:name="Grid Table Light" w:uiPriority="40"/>
+    <w:lsdException w:name="Grid Table 1 Light" w:uiPriority="46"/>
+    <w:lsdException w:name="Grid Table 2" w:uiPriority="47"/>
+    <w:lsdException w:name="Grid Table 3" w:uiPriority="48"/>
+    <w:lsdException w:name="Grid Table 4" w:uiPriority="49"/>
+    <w:lsdException w:name="Grid Table 5 Dark" w:uiPriority="50"/>
+    <w:lsdException w:name="Grid Table 6 Colorful" w:uiPriority="51"/>
+    <w:lsdException w:name="Grid Table 7 Colorful" w:uiPriority="52"/>
+    <w:lsdException w:name="Grid Table 1 Light Accent 1" w:uiPriority="46"/>
+    <w:lsdException w:name="Grid Table 2 Accent 1" w:uiPriority="47"/>
+    <w:lsdException w:name="Grid Table 3 Accent 1" w:uiPriority="48"/>
+    <w:lsdException w:name="Grid Table 4 Accent 1" w:uiPriority="49"/>
+    <w:lsdException w:name="Grid Table 5 Dark Accent 1" w:uiPriority="50"/>
+    <w:lsdException w:name="Grid Table 6 Colorful Accent 1" w:uiPriority="51"/>
+    <w:lsdException w:name="Grid Table 7 Colorful Accent 1" w:uiPriority="52"/>
+    <w:lsdException w:name="Grid Table 1 Light Accent 2" w:uiPriority="46"/>
+    <w:lsdException w:name="Grid Table 2 Accent 2" w:uiPriority="47"/>
+    <w:lsdException w:name="Grid Table 3 Accent 2" w:uiPriority="48"/>
+    <w:lsdException w:name="Grid Table 4 Accent 2" w:uiPriority="49"/>
+    <w:lsdException w:name="Grid Table 5 Dark Accent 2" w:uiPriority="50"/>
+    <w:lsdException w:name="Grid Table 6 Colorful Accent 2" w:uiPriority="51"/>
+    <w:lsdException w:name="Grid Table 7 Colorful Accent 2" w:uiPriority="52"/>
+    <w:lsdException w:name="Grid Table 1 Light Accent 3" w:uiPriority="46"/>
+    <w:lsdException w:name="Grid Table 2 Accent 3" w:uiPriority="47"/>
+    <w:lsdException w:name="Grid Table 3 Accent 3" w:uiPriority="48"/>
+    <w:lsdException w:name="Grid Table 4 Accent 3" w:uiPriority="49"/>
+    <w:lsdException w:name="Grid Table 5 Dark Accent 3" w:uiPriority="50"/>
+    <w:lsdException w:name="Grid Table 6 Colorful Accent 3" w:uiPriority="51"/>
+    <w:lsdException w:name="Grid Table 7 Colorful Accent 3" w:uiPriority="52"/>
+    <w:lsdException w:name="Grid Table 1 Light Accent 4" w:uiPriority="46"/>
+    <w:lsdException w:name="Grid Table 2 Accent 4" w:uiPriority="47"/>
+    <w:lsdException w:name="Grid Table 3 Accent 4" w:uiPriority="48"/>
+    <w:lsdException w:name="Grid Table 4 Accent 4" w:uiPriority="49"/>
+    <w:lsdException w:name="Grid Table 5 Dark Accent 4" w:uiPriority="50"/>
+    <w:lsdException w:name="Grid Table 6 Colorful Accent 4" w:uiPriority="51"/>
+    <w:lsdException w:name="Grid Table 7 Colorful Accent 4" w:uiPriority="52"/>
+    <w:lsdException w:name="Grid Table 1 Light Accent 5" w:uiPriority="46"/>
+    <w:lsdException w:name="Grid Table 2 Accent 5" w:uiPriority="47"/>
+    <w:lsdException w:name="Grid Table 3 Accent 5" w:uiPriority="48"/>
+    <w:lsdException w:name="Grid Table 4 Accent 5" w:uiPriority="49"/>
+    <w:lsdException w:name="Grid Table 5 Dark Accent 5" w:uiPriority="50"/>
+    <w:lsdException w:name="Grid Table 6 Colorful Accent 5" w:uiPriority="51"/>
+    <w:lsdException w:name="Grid Table 7 Colorful Accent 5" w:uiPriority="52"/>
+    <w:lsdException w:name="Grid Table 1 Light Accent 6" w:uiPriority="46"/>
+    <w:lsdException w:name="Grid Table 2 Accent 6" w:uiPriority="47"/>
+    <w:lsdException w:name="Grid Table 3 Accent 6" w:uiPriority="48"/>
+    <w:lsdException w:name="Grid Table 4 Accent 6" w:uiPriority="49"/>
+    <w:lsdException w:name="Grid Table 5 Dark Accent 6" w:uiPriority="50"/>
+    <w:lsdException w:name="Grid Table 6 Colorful Accent 6" w:uiPriority="51"/>
+    <w:lsdException w:name="Grid Table 7 Colorful Accent 6" w:uiPriority="52"/>
+    <w:lsdException w:name="List Table 1 Light" w:uiPriority="46"/>
+    <w:lsdException w:name="List Table 2" w:uiPriority="47"/>
+    <w:lsdException w:name="List Table 3" w:uiPriority="48"/>
+    <w:lsdException w:name="List Table 4" w:uiPriority="49"/>
+    <w:lsdException w:name="List Table 5 Dark" w:uiPriority="50"/>
+    <w:lsdException w:name="List Table 6 Colorful" w:uiPriority="51"/>
+    <w:lsdException w:name="List Table 7 Colorful" w:uiPriority="52"/>
+    <w:lsdException w:name="List Table 1 Light Accent 1" w:uiPriority="46"/>
+    <w:lsdException w:name="List Table 2 Accent 1" w:uiPriority="47"/>
+    <w:lsdException w:name="List Table 3 Accent 1" w:uiPriority="48"/>
+    <w:lsdException w:name="List Table 4 Accent 1" w:uiPriority="49"/>
+    <w:lsdException w:name="List Table 5 Dark Accent 1" w:uiPriority="50"/>
+    <w:lsdException w:name="List Table 6 Colorful Accent 1" w:uiPriority="51"/>
+    <w:lsdException w:name="List Table 7 Colorful Accent 1" w:uiPriority="52"/>
+    <w:lsdException w:name="List Table 1 Light Accent 2" w:uiPriority="46"/>
+    <w:lsdException w:name="List Table 2 Accent 2" w:uiPriority="47"/>
+    <w:lsdException w:name="List Table 3 Accent 2" w:uiPriority="48"/>
+    <w:lsdException w:name="List Table 4 Accent 2" w:uiPriority="49"/>
+    <w:lsdException w:name="List Table 5 Dark Accent 2" w:uiPriority="50"/>
+    <w:lsdException w:name="List Table 6 Colorful Accent 2" w:uiPriority="51"/>
+    <w:lsdException w:name="List Table 7 Colorful Accent 2" w:uiPriority="52"/>
+    <w:lsdException w:name="List Table 1 Light Accent 3" w:uiPriority="46"/>
+    <w:lsdException w:name="List Table 2 Accent 3" w:uiPriority="47"/>
+    <w:lsdException w:name="List Table 3 Accent 3" w:uiPriority="48"/>
+    <w:lsdException w:name="List Table 4 Accent 3" w:uiPriority="49"/>
+    <w:lsdException w:name="List Table 5 Dark Accent 3" w:uiPriority="50"/>
+    <w:lsdException w:name="List Table 6 Colorful Accent 3" w:uiPriority="51"/>
+    <w:lsdException w:name="List Table 7 Colorful Accent 3" w:uiPriority="52"/>
+    <w:lsdException w:name="List Table 1 Light Accent 4" w:uiPriority="46"/>
+    <w:lsdException w:name="List Table 2 Accent 4" w:uiPriority="47"/>
+    <w:lsdException w:name="List Table 3 Accent 4" w:uiPriority="48"/>
+    <w:lsdException w:name="List Table 4 Accent 4" w:uiPriority="49"/>
+    <w:lsdException w:name="List Table 5 Dark Accent 4" w:uiPriority="50"/>
+    <w:lsdException w:name="List Table 6 Colorful Accent 4" w:uiPriority="51"/>
+    <w:lsdException w:name="List Table 7 Colorful Accent 4" w:uiPriority="52"/>
+    <w:lsdException w:name="List Table 1 Light Accent 5" w:uiPriority="46"/>
+    <w:lsdException w:name="List Table 2 Accent 5" w:uiPriority="47"/>
+    <w:lsdException w:name="List Table 3 Accent 5" w:uiPriority="48"/>
+    <w:lsdException w:name="List Table 4 Accent 5" w:uiPriority="49"/>
+    <w:lsdException w:name="List Table 5 Dark Accent 5" w:uiPriority="50"/>
+    <w:lsdException w:name="List Table 6 Colorful Accent 5" w:uiPriority="51"/>
+    <w:lsdException w:name="List Table 7 Colorful Accent 5" w:uiPriority="52"/>
+    <w:lsdException w:name="List Table 1 Light Accent 6" w:uiPriority="46"/>
+    <w:lsdException w:name="List Table 2 Accent 6" w:uiPriority="47"/>
+    <w:lsdException w:name="List Table 3 Accent 6" w:uiPriority="48"/>
+    <w:lsdException w:name="List Table 4 Accent 6" w:uiPriority="49"/>
+    <w:lsdException w:name="List Table 5 Dark Accent 6" w:uiPriority="50"/>
+    <w:lsdException w:name="List Table 6 Colorful Accent 6" w:uiPriority="51"/>
+    <w:lsdException w:name="List Table 7 Colorful Accent 6" w:uiPriority="52"/>
   </w:latentStyles>
   <w:style w:type="paragraph" w:default="1" w:styleId="Standard">
     <w:name w:val="Normal"/>
@@ -26464,7 +24971,7 @@
 </file>
 
 <file path=customXml/itemProps1.xml><?xml version="1.0" encoding="utf-8"?>
-<ds:datastoreItem xmlns:ds="http://schemas.openxmlformats.org/officeDocument/2006/customXml" ds:itemID="{D9B4FAD1-D042-440E-9DBF-05E426357B67}">
+<ds:datastoreItem xmlns:ds="http://schemas.openxmlformats.org/officeDocument/2006/customXml" ds:itemID="{81282FEC-5B9B-4D3D-9C05-88FC77E83324}">
   <ds:schemaRefs>
     <ds:schemaRef ds:uri="http://schemas.openxmlformats.org/officeDocument/2006/bibliography"/>
   </ds:schemaRefs>

</xml_diff>